<commit_message>
update Signed-off-by: lingfe <13068326391@163.com>
</commit_message>
<xml_diff>
--- a/人人配送/人人配送接口文档.docx
+++ b/人人配送/人人配送接口文档.docx
@@ -3,13 +3,7 @@
 <w:document xmlns:wpc="http://schemas.microsoft.com/office/word/2010/wordprocessingCanvas" xmlns:mc="http://schemas.openxmlformats.org/markup-compatibility/2006" xmlns:o="urn:schemas-microsoft-com:office:office" xmlns:r="http://schemas.openxmlformats.org/officeDocument/2006/relationships" xmlns:m="http://schemas.openxmlformats.org/officeDocument/2006/math" xmlns:v="urn:schemas-microsoft-com:vml" xmlns:wp14="http://schemas.microsoft.com/office/word/2010/wordprocessingDrawing" xmlns:wp="http://schemas.openxmlformats.org/drawingml/2006/wordprocessingDrawing" xmlns:w10="urn:schemas-microsoft-com:office:word" xmlns:w="http://schemas.openxmlformats.org/wordprocessingml/2006/main" xmlns:w14="http://schemas.microsoft.com/office/word/2010/wordml" xmlns:w15="http://schemas.microsoft.com/office/word/2012/wordml" xmlns:wpg="http://schemas.microsoft.com/office/word/2010/wordprocessingGroup" xmlns:wpi="http://schemas.microsoft.com/office/word/2010/wordprocessingInk" xmlns:wne="http://schemas.microsoft.com/office/word/2006/wordml" xmlns:wps="http://schemas.microsoft.com/office/word/2010/wordprocessingShape" mc:Ignorable="w14 w15 wp14">
   <w:body>
     <w:p/>
-    <w:p>
-      <w:pPr>
-        <w:rPr>
-          <w:rFonts w:hint="eastAsia"/>
-        </w:rPr>
-      </w:pPr>
-    </w:p>
+    <w:p/>
     <w:p>
       <w:pPr>
         <w:jc w:val="center"/>
@@ -59,13 +53,7 @@
     <w:p/>
     <w:p/>
     <w:p/>
-    <w:p>
-      <w:pPr>
-        <w:rPr>
-          <w:rFonts w:hint="eastAsia"/>
-        </w:rPr>
-      </w:pPr>
-    </w:p>
+    <w:p/>
     <w:p>
       <w:pPr>
         <w:rPr>
@@ -253,14 +241,7 @@
                 <w:rFonts w:hint="eastAsia"/>
                 <w:szCs w:val="21"/>
               </w:rPr>
-              <w:t>2017/05/</w:t>
-            </w:r>
-            <w:r>
-              <w:rPr>
-                <w:rFonts w:hint="eastAsia"/>
-                <w:szCs w:val="21"/>
-              </w:rPr>
-              <w:t>17</w:t>
+              <w:t>2017/05/17</w:t>
             </w:r>
           </w:p>
         </w:tc>
@@ -940,9 +921,6 @@
     <w:p>
       <w:pPr>
         <w:pStyle w:val="2"/>
-        <w:rPr>
-          <w:rFonts w:hint="eastAsia"/>
-        </w:rPr>
       </w:pPr>
       <w:r>
         <w:t>1.1</w:t>
@@ -1298,9 +1276,6 @@
           <w:p>
             <w:pPr>
               <w:jc w:val="center"/>
-              <w:rPr>
-                <w:rFonts w:hint="eastAsia"/>
-              </w:rPr>
             </w:pPr>
             <w:r>
               <w:t>password</w:t>
@@ -1422,8 +1397,6 @@
             <w:pPr>
               <w:jc w:val="center"/>
             </w:pPr>
-            <w:bookmarkStart w:id="0" w:name="_GoBack"/>
-            <w:bookmarkEnd w:id="0"/>
           </w:p>
         </w:tc>
         <w:tc>
@@ -1531,10 +1504,2101 @@
     </w:tbl>
     <w:p>
       <w:pPr>
+        <w:pStyle w:val="3"/>
+      </w:pPr>
+      <w:r>
         <w:rPr>
           <w:rFonts w:hint="eastAsia"/>
         </w:rPr>
+        <w:t>1.1.4</w:t>
+      </w:r>
+      <w:r>
+        <w:rPr>
+          <w:rFonts w:hint="eastAsia"/>
+        </w:rPr>
+        <w:t>记录人</w:t>
+      </w:r>
+      <w:r>
+        <w:rPr>
+          <w:rFonts w:hint="eastAsia"/>
+        </w:rPr>
+        <w:t>/</w:t>
+      </w:r>
+      <w:r>
+        <w:rPr>
+          <w:rFonts w:hint="eastAsia"/>
+        </w:rPr>
+        <w:t>时间</w:t>
+      </w:r>
+    </w:p>
+    <w:p>
+      <w:pPr>
+        <w:rPr>
+          <w:rFonts w:hint="eastAsia"/>
+        </w:rPr>
       </w:pPr>
+      <w:r>
+        <w:t>xxx</w:t>
+      </w:r>
+      <w:r>
+        <w:rPr>
+          <w:rFonts w:hint="eastAsia"/>
+        </w:rPr>
+        <w:t>/</w:t>
+      </w:r>
+      <w:r>
+        <w:t>xxx</w:t>
+      </w:r>
+      <w:bookmarkStart w:id="0" w:name="_GoBack"/>
+      <w:bookmarkEnd w:id="0"/>
+    </w:p>
+    <w:p>
+      <w:pPr>
+        <w:pStyle w:val="1"/>
+      </w:pPr>
+      <w:r>
+        <w:rPr>
+          <w:rFonts w:hint="eastAsia"/>
+        </w:rPr>
+        <w:t>2.</w:t>
+      </w:r>
+      <w:r>
+        <w:rPr>
+          <w:rFonts w:hint="eastAsia"/>
+        </w:rPr>
+        <w:t>快客申请</w:t>
+      </w:r>
+    </w:p>
+    <w:p>
+      <w:pPr>
+        <w:rPr>
+          <w:rFonts w:hint="eastAsia"/>
+        </w:rPr>
+      </w:pPr>
+    </w:p>
+    <w:p>
+      <w:pPr>
+        <w:pStyle w:val="1"/>
+      </w:pPr>
+      <w:r>
+        <w:rPr>
+          <w:rFonts w:hint="eastAsia"/>
+        </w:rPr>
+        <w:lastRenderedPageBreak/>
+        <w:t>3.</w:t>
+      </w:r>
+      <w:r>
+        <w:rPr>
+          <w:rFonts w:hint="eastAsia"/>
+        </w:rPr>
+        <w:t>下单</w:t>
+      </w:r>
+    </w:p>
+    <w:p>
+      <w:pPr>
+        <w:pStyle w:val="2"/>
+      </w:pPr>
+      <w:r>
+        <w:t>3</w:t>
+      </w:r>
+      <w:r>
+        <w:t>.1</w:t>
+      </w:r>
+      <w:r>
+        <w:rPr>
+          <w:rFonts w:hint="eastAsia"/>
+        </w:rPr>
+        <w:t>add</w:t>
+      </w:r>
+    </w:p>
+    <w:p>
+      <w:pPr>
+        <w:pStyle w:val="3"/>
+      </w:pPr>
+      <w:r>
+        <w:rPr>
+          <w:rFonts w:hint="eastAsia"/>
+        </w:rPr>
+        <w:t>3</w:t>
+      </w:r>
+      <w:r>
+        <w:rPr>
+          <w:rFonts w:hint="eastAsia"/>
+        </w:rPr>
+        <w:t>.1.1</w:t>
+      </w:r>
+      <w:r>
+        <w:rPr>
+          <w:rFonts w:hint="eastAsia"/>
+        </w:rPr>
+        <w:t>接口描述</w:t>
+      </w:r>
+    </w:p>
+    <w:p>
+      <w:r>
+        <w:rPr>
+          <w:rFonts w:hint="eastAsia"/>
+        </w:rPr>
+        <w:t>添加下单记录</w:t>
+      </w:r>
+    </w:p>
+    <w:p>
+      <w:pPr>
+        <w:pStyle w:val="3"/>
+      </w:pPr>
+      <w:r>
+        <w:rPr>
+          <w:rFonts w:hint="eastAsia"/>
+        </w:rPr>
+        <w:t>3</w:t>
+      </w:r>
+      <w:r>
+        <w:rPr>
+          <w:rFonts w:hint="eastAsia"/>
+        </w:rPr>
+        <w:t>.1.2</w:t>
+      </w:r>
+      <w:r>
+        <w:rPr>
+          <w:rFonts w:hint="eastAsia"/>
+        </w:rPr>
+        <w:t>请求方式</w:t>
+      </w:r>
+    </w:p>
+    <w:p>
+      <w:r>
+        <w:t>post</w:t>
+      </w:r>
+    </w:p>
+    <w:p>
+      <w:pPr>
+        <w:pStyle w:val="3"/>
+      </w:pPr>
+      <w:r>
+        <w:rPr>
+          <w:rFonts w:hint="eastAsia"/>
+        </w:rPr>
+        <w:t>3</w:t>
+      </w:r>
+      <w:r>
+        <w:rPr>
+          <w:rFonts w:hint="eastAsia"/>
+        </w:rPr>
+        <w:t>.1.3</w:t>
+      </w:r>
+      <w:r>
+        <w:rPr>
+          <w:rFonts w:hint="eastAsia"/>
+        </w:rPr>
+        <w:t>请求参数</w:t>
+      </w:r>
+    </w:p>
+    <w:tbl>
+      <w:tblPr>
+        <w:tblW w:w="9351" w:type="dxa"/>
+        <w:tblBorders>
+          <w:top w:val="single" w:sz="4" w:space="0" w:color="auto"/>
+          <w:left w:val="single" w:sz="4" w:space="0" w:color="auto"/>
+          <w:bottom w:val="single" w:sz="4" w:space="0" w:color="auto"/>
+          <w:right w:val="single" w:sz="4" w:space="0" w:color="auto"/>
+          <w:insideH w:val="single" w:sz="4" w:space="0" w:color="auto"/>
+          <w:insideV w:val="single" w:sz="4" w:space="0" w:color="auto"/>
+        </w:tblBorders>
+        <w:tblLayout w:type="fixed"/>
+        <w:tblLook w:val="04A0" w:firstRow="1" w:lastRow="0" w:firstColumn="1" w:lastColumn="0" w:noHBand="0" w:noVBand="1"/>
+      </w:tblPr>
+      <w:tblGrid>
+        <w:gridCol w:w="1644"/>
+        <w:gridCol w:w="1129"/>
+        <w:gridCol w:w="2609"/>
+        <w:gridCol w:w="1984"/>
+        <w:gridCol w:w="1985"/>
+      </w:tblGrid>
+      <w:tr>
+        <w:trPr>
+          <w:trHeight w:val="454"/>
+        </w:trPr>
+        <w:tc>
+          <w:tcPr>
+            <w:tcW w:w="1644" w:type="dxa"/>
+            <w:shd w:val="clear" w:color="auto" w:fill="FFFFFF" w:themeFill="background1"/>
+            <w:vAlign w:val="center"/>
+          </w:tcPr>
+          <w:p>
+            <w:pPr>
+              <w:jc w:val="center"/>
+              <w:rPr>
+                <w:rFonts w:eastAsiaTheme="majorEastAsia"/>
+                <w:b/>
+                <w:color w:val="000000" w:themeColor="text1"/>
+                <w:szCs w:val="21"/>
+              </w:rPr>
+            </w:pPr>
+            <w:r>
+              <w:rPr>
+                <w:rFonts w:eastAsiaTheme="majorEastAsia"/>
+                <w:b/>
+                <w:color w:val="000000" w:themeColor="text1"/>
+                <w:szCs w:val="21"/>
+              </w:rPr>
+              <w:t>字段</w:t>
+            </w:r>
+          </w:p>
+        </w:tc>
+        <w:tc>
+          <w:tcPr>
+            <w:tcW w:w="1129" w:type="dxa"/>
+            <w:shd w:val="clear" w:color="auto" w:fill="FFFFFF" w:themeFill="background1"/>
+            <w:vAlign w:val="center"/>
+          </w:tcPr>
+          <w:p>
+            <w:pPr>
+              <w:jc w:val="center"/>
+              <w:rPr>
+                <w:b/>
+                <w:szCs w:val="21"/>
+              </w:rPr>
+            </w:pPr>
+            <w:r>
+              <w:rPr>
+                <w:rFonts w:hint="eastAsia"/>
+                <w:b/>
+                <w:szCs w:val="21"/>
+              </w:rPr>
+              <w:t>是否必须</w:t>
+            </w:r>
+          </w:p>
+        </w:tc>
+        <w:tc>
+          <w:tcPr>
+            <w:tcW w:w="2609" w:type="dxa"/>
+            <w:shd w:val="clear" w:color="auto" w:fill="FFFFFF" w:themeFill="background1"/>
+            <w:vAlign w:val="center"/>
+          </w:tcPr>
+          <w:p>
+            <w:pPr>
+              <w:jc w:val="center"/>
+              <w:rPr>
+                <w:b/>
+                <w:szCs w:val="21"/>
+              </w:rPr>
+            </w:pPr>
+            <w:r>
+              <w:rPr>
+                <w:rFonts w:hint="eastAsia"/>
+                <w:b/>
+                <w:szCs w:val="21"/>
+              </w:rPr>
+              <w:t>说明</w:t>
+            </w:r>
+          </w:p>
+        </w:tc>
+        <w:tc>
+          <w:tcPr>
+            <w:tcW w:w="1984" w:type="dxa"/>
+            <w:shd w:val="clear" w:color="auto" w:fill="FFFFFF" w:themeFill="background1"/>
+            <w:vAlign w:val="center"/>
+          </w:tcPr>
+          <w:p>
+            <w:pPr>
+              <w:jc w:val="center"/>
+              <w:rPr>
+                <w:b/>
+                <w:szCs w:val="21"/>
+              </w:rPr>
+            </w:pPr>
+            <w:r>
+              <w:rPr>
+                <w:rFonts w:hint="eastAsia"/>
+                <w:b/>
+                <w:szCs w:val="21"/>
+              </w:rPr>
+              <w:t>类型</w:t>
+            </w:r>
+          </w:p>
+        </w:tc>
+        <w:tc>
+          <w:tcPr>
+            <w:tcW w:w="1985" w:type="dxa"/>
+            <w:shd w:val="clear" w:color="auto" w:fill="FFFFFF" w:themeFill="background1"/>
+            <w:vAlign w:val="center"/>
+          </w:tcPr>
+          <w:p>
+            <w:pPr>
+              <w:jc w:val="center"/>
+              <w:rPr>
+                <w:b/>
+                <w:szCs w:val="21"/>
+              </w:rPr>
+            </w:pPr>
+            <w:r>
+              <w:rPr>
+                <w:rFonts w:hint="eastAsia"/>
+                <w:b/>
+                <w:szCs w:val="21"/>
+              </w:rPr>
+              <w:t>默认值</w:t>
+            </w:r>
+          </w:p>
+        </w:tc>
+      </w:tr>
+      <w:tr>
+        <w:trPr>
+          <w:trHeight w:val="454"/>
+        </w:trPr>
+        <w:tc>
+          <w:tcPr>
+            <w:tcW w:w="1644" w:type="dxa"/>
+            <w:vAlign w:val="center"/>
+          </w:tcPr>
+          <w:p>
+            <w:pPr>
+              <w:jc w:val="center"/>
+              <w:rPr>
+                <w:rFonts w:eastAsiaTheme="majorEastAsia"/>
+                <w:color w:val="000000" w:themeColor="text1"/>
+                <w:szCs w:val="21"/>
+              </w:rPr>
+            </w:pPr>
+            <w:r>
+              <w:rPr>
+                <w:rFonts w:eastAsiaTheme="majorEastAsia" w:cs="Consolas"/>
+                <w:iCs/>
+                <w:color w:val="000000" w:themeColor="text1"/>
+                <w:kern w:val="0"/>
+                <w:szCs w:val="21"/>
+              </w:rPr>
+              <w:t>kuaikeName</w:t>
+            </w:r>
+          </w:p>
+        </w:tc>
+        <w:tc>
+          <w:tcPr>
+            <w:tcW w:w="1129" w:type="dxa"/>
+            <w:vAlign w:val="center"/>
+          </w:tcPr>
+          <w:p>
+            <w:pPr>
+              <w:jc w:val="center"/>
+              <w:rPr>
+                <w:szCs w:val="21"/>
+              </w:rPr>
+            </w:pPr>
+            <w:r>
+              <w:rPr>
+                <w:rFonts w:hint="eastAsia"/>
+                <w:szCs w:val="21"/>
+              </w:rPr>
+              <w:t>是</w:t>
+            </w:r>
+          </w:p>
+        </w:tc>
+        <w:tc>
+          <w:tcPr>
+            <w:tcW w:w="2609" w:type="dxa"/>
+            <w:vAlign w:val="center"/>
+          </w:tcPr>
+          <w:p>
+            <w:pPr>
+              <w:jc w:val="center"/>
+              <w:rPr>
+                <w:szCs w:val="21"/>
+              </w:rPr>
+            </w:pPr>
+            <w:r>
+              <w:rPr>
+                <w:rFonts w:cs="Consolas"/>
+                <w:color w:val="000000"/>
+                <w:kern w:val="0"/>
+                <w:szCs w:val="21"/>
+              </w:rPr>
+              <w:t>快客名称</w:t>
+            </w:r>
+          </w:p>
+        </w:tc>
+        <w:tc>
+          <w:tcPr>
+            <w:tcW w:w="1984" w:type="dxa"/>
+            <w:vAlign w:val="center"/>
+          </w:tcPr>
+          <w:p>
+            <w:pPr>
+              <w:jc w:val="center"/>
+              <w:rPr>
+                <w:szCs w:val="21"/>
+              </w:rPr>
+            </w:pPr>
+            <w:r>
+              <w:rPr>
+                <w:szCs w:val="21"/>
+              </w:rPr>
+              <w:t>S</w:t>
+            </w:r>
+            <w:r>
+              <w:rPr>
+                <w:rFonts w:hint="eastAsia"/>
+                <w:szCs w:val="21"/>
+              </w:rPr>
+              <w:t>tring</w:t>
+            </w:r>
+          </w:p>
+        </w:tc>
+        <w:tc>
+          <w:tcPr>
+            <w:tcW w:w="1985" w:type="dxa"/>
+            <w:vAlign w:val="center"/>
+          </w:tcPr>
+          <w:p>
+            <w:pPr>
+              <w:jc w:val="center"/>
+              <w:rPr>
+                <w:szCs w:val="21"/>
+              </w:rPr>
+            </w:pPr>
+          </w:p>
+        </w:tc>
+      </w:tr>
+      <w:tr>
+        <w:trPr>
+          <w:trHeight w:val="454"/>
+        </w:trPr>
+        <w:tc>
+          <w:tcPr>
+            <w:tcW w:w="1644" w:type="dxa"/>
+            <w:vAlign w:val="center"/>
+          </w:tcPr>
+          <w:p>
+            <w:pPr>
+              <w:jc w:val="center"/>
+              <w:rPr>
+                <w:rFonts w:eastAsiaTheme="majorEastAsia"/>
+                <w:color w:val="000000" w:themeColor="text1"/>
+                <w:szCs w:val="21"/>
+              </w:rPr>
+            </w:pPr>
+            <w:r>
+              <w:rPr>
+                <w:rFonts w:eastAsiaTheme="majorEastAsia" w:cs="Consolas"/>
+                <w:iCs/>
+                <w:color w:val="000000" w:themeColor="text1"/>
+                <w:kern w:val="0"/>
+                <w:szCs w:val="21"/>
+              </w:rPr>
+              <w:t>kuaikePhone</w:t>
+            </w:r>
+          </w:p>
+        </w:tc>
+        <w:tc>
+          <w:tcPr>
+            <w:tcW w:w="1129" w:type="dxa"/>
+            <w:vAlign w:val="center"/>
+          </w:tcPr>
+          <w:p>
+            <w:pPr>
+              <w:jc w:val="center"/>
+            </w:pPr>
+            <w:r>
+              <w:rPr>
+                <w:rFonts w:hint="eastAsia"/>
+              </w:rPr>
+              <w:t>是</w:t>
+            </w:r>
+          </w:p>
+        </w:tc>
+        <w:tc>
+          <w:tcPr>
+            <w:tcW w:w="2609" w:type="dxa"/>
+            <w:vAlign w:val="center"/>
+          </w:tcPr>
+          <w:p>
+            <w:pPr>
+              <w:jc w:val="center"/>
+              <w:rPr>
+                <w:szCs w:val="21"/>
+              </w:rPr>
+            </w:pPr>
+            <w:r>
+              <w:rPr>
+                <w:rFonts w:cs="Consolas"/>
+                <w:color w:val="000000"/>
+                <w:kern w:val="0"/>
+                <w:szCs w:val="21"/>
+              </w:rPr>
+              <w:t>快客电话</w:t>
+            </w:r>
+          </w:p>
+        </w:tc>
+        <w:tc>
+          <w:tcPr>
+            <w:tcW w:w="1984" w:type="dxa"/>
+            <w:vAlign w:val="center"/>
+          </w:tcPr>
+          <w:p>
+            <w:pPr>
+              <w:jc w:val="center"/>
+            </w:pPr>
+            <w:r>
+              <w:t>S</w:t>
+            </w:r>
+            <w:r>
+              <w:rPr>
+                <w:rFonts w:hint="eastAsia"/>
+              </w:rPr>
+              <w:t>tring</w:t>
+            </w:r>
+          </w:p>
+        </w:tc>
+        <w:tc>
+          <w:tcPr>
+            <w:tcW w:w="1985" w:type="dxa"/>
+            <w:vAlign w:val="center"/>
+          </w:tcPr>
+          <w:p>
+            <w:pPr>
+              <w:jc w:val="center"/>
+            </w:pPr>
+          </w:p>
+        </w:tc>
+      </w:tr>
+      <w:tr>
+        <w:trPr>
+          <w:trHeight w:val="454"/>
+        </w:trPr>
+        <w:tc>
+          <w:tcPr>
+            <w:tcW w:w="1644" w:type="dxa"/>
+            <w:vAlign w:val="center"/>
+          </w:tcPr>
+          <w:p>
+            <w:pPr>
+              <w:jc w:val="center"/>
+              <w:rPr>
+                <w:rFonts w:eastAsiaTheme="majorEastAsia"/>
+                <w:color w:val="000000" w:themeColor="text1"/>
+                <w:szCs w:val="21"/>
+              </w:rPr>
+            </w:pPr>
+            <w:r>
+              <w:rPr>
+                <w:rFonts w:eastAsiaTheme="majorEastAsia" w:cs="Consolas"/>
+                <w:iCs/>
+                <w:color w:val="000000" w:themeColor="text1"/>
+                <w:kern w:val="0"/>
+                <w:szCs w:val="21"/>
+              </w:rPr>
+              <w:t>kuaikeAddress</w:t>
+            </w:r>
+          </w:p>
+        </w:tc>
+        <w:tc>
+          <w:tcPr>
+            <w:tcW w:w="1129" w:type="dxa"/>
+            <w:vAlign w:val="center"/>
+          </w:tcPr>
+          <w:p>
+            <w:pPr>
+              <w:jc w:val="center"/>
+            </w:pPr>
+            <w:r>
+              <w:rPr>
+                <w:rFonts w:hint="eastAsia"/>
+              </w:rPr>
+              <w:t>是</w:t>
+            </w:r>
+          </w:p>
+        </w:tc>
+        <w:tc>
+          <w:tcPr>
+            <w:tcW w:w="2609" w:type="dxa"/>
+            <w:vAlign w:val="center"/>
+          </w:tcPr>
+          <w:p>
+            <w:pPr>
+              <w:jc w:val="center"/>
+              <w:rPr>
+                <w:szCs w:val="21"/>
+              </w:rPr>
+            </w:pPr>
+            <w:r>
+              <w:rPr>
+                <w:rFonts w:cs="Consolas"/>
+                <w:color w:val="000000"/>
+                <w:kern w:val="0"/>
+                <w:szCs w:val="21"/>
+              </w:rPr>
+              <w:t>快客地址</w:t>
+            </w:r>
+          </w:p>
+        </w:tc>
+        <w:tc>
+          <w:tcPr>
+            <w:tcW w:w="1984" w:type="dxa"/>
+            <w:vAlign w:val="center"/>
+          </w:tcPr>
+          <w:p>
+            <w:pPr>
+              <w:jc w:val="center"/>
+            </w:pPr>
+          </w:p>
+        </w:tc>
+        <w:tc>
+          <w:tcPr>
+            <w:tcW w:w="1985" w:type="dxa"/>
+            <w:vAlign w:val="center"/>
+          </w:tcPr>
+          <w:p>
+            <w:pPr>
+              <w:jc w:val="center"/>
+            </w:pPr>
+          </w:p>
+        </w:tc>
+      </w:tr>
+      <w:tr>
+        <w:trPr>
+          <w:trHeight w:val="454"/>
+        </w:trPr>
+        <w:tc>
+          <w:tcPr>
+            <w:tcW w:w="1644" w:type="dxa"/>
+            <w:tcBorders>
+              <w:top w:val="single" w:sz="4" w:space="0" w:color="auto"/>
+              <w:left w:val="single" w:sz="4" w:space="0" w:color="auto"/>
+              <w:bottom w:val="single" w:sz="4" w:space="0" w:color="auto"/>
+              <w:right w:val="single" w:sz="4" w:space="0" w:color="auto"/>
+            </w:tcBorders>
+            <w:vAlign w:val="center"/>
+          </w:tcPr>
+          <w:p>
+            <w:pPr>
+              <w:jc w:val="center"/>
+              <w:rPr>
+                <w:rFonts w:eastAsiaTheme="majorEastAsia"/>
+                <w:color w:val="000000" w:themeColor="text1"/>
+                <w:szCs w:val="21"/>
+              </w:rPr>
+            </w:pPr>
+            <w:r>
+              <w:rPr>
+                <w:rFonts w:eastAsiaTheme="majorEastAsia" w:cs="Consolas"/>
+                <w:iCs/>
+                <w:color w:val="000000" w:themeColor="text1"/>
+                <w:kern w:val="0"/>
+                <w:szCs w:val="21"/>
+              </w:rPr>
+              <w:t>shouhuoNmae</w:t>
+            </w:r>
+          </w:p>
+        </w:tc>
+        <w:tc>
+          <w:tcPr>
+            <w:tcW w:w="1129" w:type="dxa"/>
+            <w:tcBorders>
+              <w:top w:val="single" w:sz="4" w:space="0" w:color="auto"/>
+              <w:left w:val="single" w:sz="4" w:space="0" w:color="auto"/>
+              <w:bottom w:val="single" w:sz="4" w:space="0" w:color="auto"/>
+              <w:right w:val="single" w:sz="4" w:space="0" w:color="auto"/>
+            </w:tcBorders>
+            <w:vAlign w:val="center"/>
+          </w:tcPr>
+          <w:p>
+            <w:pPr>
+              <w:jc w:val="center"/>
+            </w:pPr>
+            <w:r>
+              <w:rPr>
+                <w:rFonts w:hint="eastAsia"/>
+              </w:rPr>
+              <w:t>是</w:t>
+            </w:r>
+          </w:p>
+        </w:tc>
+        <w:tc>
+          <w:tcPr>
+            <w:tcW w:w="2609" w:type="dxa"/>
+            <w:tcBorders>
+              <w:top w:val="single" w:sz="4" w:space="0" w:color="auto"/>
+              <w:left w:val="single" w:sz="4" w:space="0" w:color="auto"/>
+              <w:bottom w:val="single" w:sz="4" w:space="0" w:color="auto"/>
+              <w:right w:val="single" w:sz="4" w:space="0" w:color="auto"/>
+            </w:tcBorders>
+            <w:vAlign w:val="center"/>
+          </w:tcPr>
+          <w:p>
+            <w:pPr>
+              <w:jc w:val="center"/>
+              <w:rPr>
+                <w:szCs w:val="21"/>
+              </w:rPr>
+            </w:pPr>
+            <w:r>
+              <w:rPr>
+                <w:rFonts w:cs="Consolas"/>
+                <w:color w:val="000000"/>
+                <w:kern w:val="0"/>
+                <w:szCs w:val="21"/>
+              </w:rPr>
+              <w:t>收货人姓名</w:t>
+            </w:r>
+          </w:p>
+        </w:tc>
+        <w:tc>
+          <w:tcPr>
+            <w:tcW w:w="1984" w:type="dxa"/>
+            <w:tcBorders>
+              <w:top w:val="single" w:sz="4" w:space="0" w:color="auto"/>
+              <w:left w:val="single" w:sz="4" w:space="0" w:color="auto"/>
+              <w:bottom w:val="single" w:sz="4" w:space="0" w:color="auto"/>
+              <w:right w:val="single" w:sz="4" w:space="0" w:color="auto"/>
+            </w:tcBorders>
+            <w:vAlign w:val="center"/>
+          </w:tcPr>
+          <w:p>
+            <w:pPr>
+              <w:jc w:val="center"/>
+            </w:pPr>
+          </w:p>
+        </w:tc>
+        <w:tc>
+          <w:tcPr>
+            <w:tcW w:w="1985" w:type="dxa"/>
+            <w:tcBorders>
+              <w:top w:val="single" w:sz="4" w:space="0" w:color="auto"/>
+              <w:left w:val="single" w:sz="4" w:space="0" w:color="auto"/>
+              <w:bottom w:val="single" w:sz="4" w:space="0" w:color="auto"/>
+              <w:right w:val="single" w:sz="4" w:space="0" w:color="auto"/>
+            </w:tcBorders>
+            <w:vAlign w:val="center"/>
+          </w:tcPr>
+          <w:p>
+            <w:pPr>
+              <w:jc w:val="center"/>
+            </w:pPr>
+          </w:p>
+        </w:tc>
+      </w:tr>
+      <w:tr>
+        <w:trPr>
+          <w:trHeight w:val="454"/>
+        </w:trPr>
+        <w:tc>
+          <w:tcPr>
+            <w:tcW w:w="1644" w:type="dxa"/>
+            <w:tcBorders>
+              <w:top w:val="single" w:sz="4" w:space="0" w:color="auto"/>
+              <w:left w:val="single" w:sz="4" w:space="0" w:color="auto"/>
+              <w:bottom w:val="single" w:sz="4" w:space="0" w:color="auto"/>
+              <w:right w:val="single" w:sz="4" w:space="0" w:color="auto"/>
+            </w:tcBorders>
+            <w:vAlign w:val="center"/>
+          </w:tcPr>
+          <w:p>
+            <w:pPr>
+              <w:jc w:val="center"/>
+              <w:rPr>
+                <w:rFonts w:eastAsiaTheme="majorEastAsia" w:cs="Consolas"/>
+                <w:iCs/>
+                <w:color w:val="000000" w:themeColor="text1"/>
+                <w:kern w:val="0"/>
+                <w:szCs w:val="21"/>
+              </w:rPr>
+            </w:pPr>
+            <w:r>
+              <w:rPr>
+                <w:rFonts w:eastAsiaTheme="majorEastAsia" w:cs="Consolas"/>
+                <w:iCs/>
+                <w:color w:val="000000" w:themeColor="text1"/>
+                <w:kern w:val="0"/>
+                <w:szCs w:val="21"/>
+              </w:rPr>
+              <w:t>shouhuoShone</w:t>
+            </w:r>
+          </w:p>
+        </w:tc>
+        <w:tc>
+          <w:tcPr>
+            <w:tcW w:w="1129" w:type="dxa"/>
+            <w:tcBorders>
+              <w:top w:val="single" w:sz="4" w:space="0" w:color="auto"/>
+              <w:left w:val="single" w:sz="4" w:space="0" w:color="auto"/>
+              <w:bottom w:val="single" w:sz="4" w:space="0" w:color="auto"/>
+              <w:right w:val="single" w:sz="4" w:space="0" w:color="auto"/>
+            </w:tcBorders>
+            <w:vAlign w:val="center"/>
+          </w:tcPr>
+          <w:p>
+            <w:pPr>
+              <w:jc w:val="center"/>
+            </w:pPr>
+            <w:r>
+              <w:rPr>
+                <w:rFonts w:hint="eastAsia"/>
+              </w:rPr>
+              <w:t>是</w:t>
+            </w:r>
+          </w:p>
+        </w:tc>
+        <w:tc>
+          <w:tcPr>
+            <w:tcW w:w="2609" w:type="dxa"/>
+            <w:tcBorders>
+              <w:top w:val="single" w:sz="4" w:space="0" w:color="auto"/>
+              <w:left w:val="single" w:sz="4" w:space="0" w:color="auto"/>
+              <w:bottom w:val="single" w:sz="4" w:space="0" w:color="auto"/>
+              <w:right w:val="single" w:sz="4" w:space="0" w:color="auto"/>
+            </w:tcBorders>
+            <w:vAlign w:val="center"/>
+          </w:tcPr>
+          <w:p>
+            <w:pPr>
+              <w:jc w:val="center"/>
+              <w:rPr>
+                <w:szCs w:val="21"/>
+              </w:rPr>
+            </w:pPr>
+            <w:r>
+              <w:rPr>
+                <w:rFonts w:cs="Consolas"/>
+                <w:color w:val="000000"/>
+                <w:kern w:val="0"/>
+                <w:szCs w:val="21"/>
+              </w:rPr>
+              <w:t>收货人电话</w:t>
+            </w:r>
+          </w:p>
+        </w:tc>
+        <w:tc>
+          <w:tcPr>
+            <w:tcW w:w="1984" w:type="dxa"/>
+            <w:tcBorders>
+              <w:top w:val="single" w:sz="4" w:space="0" w:color="auto"/>
+              <w:left w:val="single" w:sz="4" w:space="0" w:color="auto"/>
+              <w:bottom w:val="single" w:sz="4" w:space="0" w:color="auto"/>
+              <w:right w:val="single" w:sz="4" w:space="0" w:color="auto"/>
+            </w:tcBorders>
+            <w:vAlign w:val="center"/>
+          </w:tcPr>
+          <w:p>
+            <w:pPr>
+              <w:jc w:val="center"/>
+            </w:pPr>
+          </w:p>
+        </w:tc>
+        <w:tc>
+          <w:tcPr>
+            <w:tcW w:w="1985" w:type="dxa"/>
+            <w:tcBorders>
+              <w:top w:val="single" w:sz="4" w:space="0" w:color="auto"/>
+              <w:left w:val="single" w:sz="4" w:space="0" w:color="auto"/>
+              <w:bottom w:val="single" w:sz="4" w:space="0" w:color="auto"/>
+              <w:right w:val="single" w:sz="4" w:space="0" w:color="auto"/>
+            </w:tcBorders>
+            <w:vAlign w:val="center"/>
+          </w:tcPr>
+          <w:p>
+            <w:pPr>
+              <w:jc w:val="center"/>
+            </w:pPr>
+          </w:p>
+        </w:tc>
+      </w:tr>
+      <w:tr>
+        <w:trPr>
+          <w:trHeight w:val="454"/>
+        </w:trPr>
+        <w:tc>
+          <w:tcPr>
+            <w:tcW w:w="1644" w:type="dxa"/>
+            <w:tcBorders>
+              <w:top w:val="single" w:sz="4" w:space="0" w:color="auto"/>
+              <w:left w:val="single" w:sz="4" w:space="0" w:color="auto"/>
+              <w:bottom w:val="single" w:sz="4" w:space="0" w:color="auto"/>
+              <w:right w:val="single" w:sz="4" w:space="0" w:color="auto"/>
+            </w:tcBorders>
+            <w:vAlign w:val="center"/>
+          </w:tcPr>
+          <w:p>
+            <w:pPr>
+              <w:jc w:val="center"/>
+              <w:rPr>
+                <w:rFonts w:eastAsiaTheme="majorEastAsia" w:cs="Consolas"/>
+                <w:iCs/>
+                <w:color w:val="000000" w:themeColor="text1"/>
+                <w:kern w:val="0"/>
+                <w:szCs w:val="21"/>
+              </w:rPr>
+            </w:pPr>
+            <w:r>
+              <w:rPr>
+                <w:rFonts w:eastAsiaTheme="majorEastAsia" w:cs="Consolas"/>
+                <w:iCs/>
+                <w:color w:val="000000" w:themeColor="text1"/>
+                <w:kern w:val="0"/>
+                <w:szCs w:val="21"/>
+              </w:rPr>
+              <w:t>shouhuoAddress</w:t>
+            </w:r>
+          </w:p>
+        </w:tc>
+        <w:tc>
+          <w:tcPr>
+            <w:tcW w:w="1129" w:type="dxa"/>
+            <w:tcBorders>
+              <w:top w:val="single" w:sz="4" w:space="0" w:color="auto"/>
+              <w:left w:val="single" w:sz="4" w:space="0" w:color="auto"/>
+              <w:bottom w:val="single" w:sz="4" w:space="0" w:color="auto"/>
+              <w:right w:val="single" w:sz="4" w:space="0" w:color="auto"/>
+            </w:tcBorders>
+            <w:vAlign w:val="center"/>
+          </w:tcPr>
+          <w:p>
+            <w:pPr>
+              <w:jc w:val="center"/>
+            </w:pPr>
+            <w:r>
+              <w:rPr>
+                <w:rFonts w:hint="eastAsia"/>
+              </w:rPr>
+              <w:t>是</w:t>
+            </w:r>
+          </w:p>
+        </w:tc>
+        <w:tc>
+          <w:tcPr>
+            <w:tcW w:w="2609" w:type="dxa"/>
+            <w:tcBorders>
+              <w:top w:val="single" w:sz="4" w:space="0" w:color="auto"/>
+              <w:left w:val="single" w:sz="4" w:space="0" w:color="auto"/>
+              <w:bottom w:val="single" w:sz="4" w:space="0" w:color="auto"/>
+              <w:right w:val="single" w:sz="4" w:space="0" w:color="auto"/>
+            </w:tcBorders>
+            <w:vAlign w:val="center"/>
+          </w:tcPr>
+          <w:p>
+            <w:pPr>
+              <w:jc w:val="center"/>
+              <w:rPr>
+                <w:szCs w:val="21"/>
+              </w:rPr>
+            </w:pPr>
+            <w:r>
+              <w:rPr>
+                <w:rFonts w:cs="Consolas"/>
+                <w:color w:val="000000"/>
+                <w:kern w:val="0"/>
+                <w:szCs w:val="21"/>
+              </w:rPr>
+              <w:t>收货人地址</w:t>
+            </w:r>
+          </w:p>
+        </w:tc>
+        <w:tc>
+          <w:tcPr>
+            <w:tcW w:w="1984" w:type="dxa"/>
+            <w:tcBorders>
+              <w:top w:val="single" w:sz="4" w:space="0" w:color="auto"/>
+              <w:left w:val="single" w:sz="4" w:space="0" w:color="auto"/>
+              <w:bottom w:val="single" w:sz="4" w:space="0" w:color="auto"/>
+              <w:right w:val="single" w:sz="4" w:space="0" w:color="auto"/>
+            </w:tcBorders>
+            <w:vAlign w:val="center"/>
+          </w:tcPr>
+          <w:p>
+            <w:pPr>
+              <w:jc w:val="center"/>
+            </w:pPr>
+          </w:p>
+        </w:tc>
+        <w:tc>
+          <w:tcPr>
+            <w:tcW w:w="1985" w:type="dxa"/>
+            <w:tcBorders>
+              <w:top w:val="single" w:sz="4" w:space="0" w:color="auto"/>
+              <w:left w:val="single" w:sz="4" w:space="0" w:color="auto"/>
+              <w:bottom w:val="single" w:sz="4" w:space="0" w:color="auto"/>
+              <w:right w:val="single" w:sz="4" w:space="0" w:color="auto"/>
+            </w:tcBorders>
+            <w:vAlign w:val="center"/>
+          </w:tcPr>
+          <w:p>
+            <w:pPr>
+              <w:jc w:val="center"/>
+            </w:pPr>
+          </w:p>
+        </w:tc>
+      </w:tr>
+      <w:tr>
+        <w:trPr>
+          <w:trHeight w:val="454"/>
+        </w:trPr>
+        <w:tc>
+          <w:tcPr>
+            <w:tcW w:w="1644" w:type="dxa"/>
+            <w:tcBorders>
+              <w:top w:val="single" w:sz="4" w:space="0" w:color="auto"/>
+              <w:left w:val="single" w:sz="4" w:space="0" w:color="auto"/>
+              <w:bottom w:val="single" w:sz="4" w:space="0" w:color="auto"/>
+              <w:right w:val="single" w:sz="4" w:space="0" w:color="auto"/>
+            </w:tcBorders>
+            <w:vAlign w:val="center"/>
+          </w:tcPr>
+          <w:p>
+            <w:pPr>
+              <w:jc w:val="center"/>
+              <w:rPr>
+                <w:rFonts w:eastAsiaTheme="majorEastAsia" w:cs="Consolas"/>
+                <w:iCs/>
+                <w:color w:val="000000" w:themeColor="text1"/>
+                <w:kern w:val="0"/>
+                <w:szCs w:val="21"/>
+              </w:rPr>
+            </w:pPr>
+            <w:r>
+              <w:rPr>
+                <w:rFonts w:eastAsiaTheme="majorEastAsia" w:cs="Consolas"/>
+                <w:iCs/>
+                <w:color w:val="000000" w:themeColor="text1"/>
+                <w:kern w:val="0"/>
+                <w:szCs w:val="21"/>
+              </w:rPr>
+              <w:t>quhuoDate</w:t>
+            </w:r>
+          </w:p>
+        </w:tc>
+        <w:tc>
+          <w:tcPr>
+            <w:tcW w:w="1129" w:type="dxa"/>
+            <w:tcBorders>
+              <w:top w:val="single" w:sz="4" w:space="0" w:color="auto"/>
+              <w:left w:val="single" w:sz="4" w:space="0" w:color="auto"/>
+              <w:bottom w:val="single" w:sz="4" w:space="0" w:color="auto"/>
+              <w:right w:val="single" w:sz="4" w:space="0" w:color="auto"/>
+            </w:tcBorders>
+            <w:vAlign w:val="center"/>
+          </w:tcPr>
+          <w:p>
+            <w:pPr>
+              <w:jc w:val="center"/>
+            </w:pPr>
+            <w:r>
+              <w:rPr>
+                <w:rFonts w:hint="eastAsia"/>
+              </w:rPr>
+              <w:t>是</w:t>
+            </w:r>
+          </w:p>
+        </w:tc>
+        <w:tc>
+          <w:tcPr>
+            <w:tcW w:w="2609" w:type="dxa"/>
+            <w:tcBorders>
+              <w:top w:val="single" w:sz="4" w:space="0" w:color="auto"/>
+              <w:left w:val="single" w:sz="4" w:space="0" w:color="auto"/>
+              <w:bottom w:val="single" w:sz="4" w:space="0" w:color="auto"/>
+              <w:right w:val="single" w:sz="4" w:space="0" w:color="auto"/>
+            </w:tcBorders>
+            <w:vAlign w:val="center"/>
+          </w:tcPr>
+          <w:p>
+            <w:pPr>
+              <w:jc w:val="center"/>
+              <w:rPr>
+                <w:szCs w:val="21"/>
+              </w:rPr>
+            </w:pPr>
+            <w:r>
+              <w:rPr>
+                <w:rFonts w:cs="Consolas"/>
+                <w:color w:val="000000"/>
+                <w:kern w:val="0"/>
+                <w:szCs w:val="21"/>
+              </w:rPr>
+              <w:t>取货时间</w:t>
+            </w:r>
+          </w:p>
+        </w:tc>
+        <w:tc>
+          <w:tcPr>
+            <w:tcW w:w="1984" w:type="dxa"/>
+            <w:tcBorders>
+              <w:top w:val="single" w:sz="4" w:space="0" w:color="auto"/>
+              <w:left w:val="single" w:sz="4" w:space="0" w:color="auto"/>
+              <w:bottom w:val="single" w:sz="4" w:space="0" w:color="auto"/>
+              <w:right w:val="single" w:sz="4" w:space="0" w:color="auto"/>
+            </w:tcBorders>
+            <w:vAlign w:val="center"/>
+          </w:tcPr>
+          <w:p>
+            <w:pPr>
+              <w:jc w:val="center"/>
+            </w:pPr>
+          </w:p>
+        </w:tc>
+        <w:tc>
+          <w:tcPr>
+            <w:tcW w:w="1985" w:type="dxa"/>
+            <w:tcBorders>
+              <w:top w:val="single" w:sz="4" w:space="0" w:color="auto"/>
+              <w:left w:val="single" w:sz="4" w:space="0" w:color="auto"/>
+              <w:bottom w:val="single" w:sz="4" w:space="0" w:color="auto"/>
+              <w:right w:val="single" w:sz="4" w:space="0" w:color="auto"/>
+            </w:tcBorders>
+            <w:vAlign w:val="center"/>
+          </w:tcPr>
+          <w:p>
+            <w:pPr>
+              <w:jc w:val="center"/>
+            </w:pPr>
+          </w:p>
+        </w:tc>
+      </w:tr>
+      <w:tr>
+        <w:trPr>
+          <w:trHeight w:val="454"/>
+        </w:trPr>
+        <w:tc>
+          <w:tcPr>
+            <w:tcW w:w="1644" w:type="dxa"/>
+            <w:tcBorders>
+              <w:top w:val="single" w:sz="4" w:space="0" w:color="auto"/>
+              <w:left w:val="single" w:sz="4" w:space="0" w:color="auto"/>
+              <w:bottom w:val="single" w:sz="4" w:space="0" w:color="auto"/>
+              <w:right w:val="single" w:sz="4" w:space="0" w:color="auto"/>
+            </w:tcBorders>
+            <w:vAlign w:val="center"/>
+          </w:tcPr>
+          <w:p>
+            <w:pPr>
+              <w:jc w:val="center"/>
+              <w:rPr>
+                <w:rFonts w:eastAsiaTheme="majorEastAsia" w:cs="Consolas"/>
+                <w:iCs/>
+                <w:color w:val="000000" w:themeColor="text1"/>
+                <w:kern w:val="0"/>
+                <w:szCs w:val="21"/>
+              </w:rPr>
+            </w:pPr>
+            <w:r>
+              <w:rPr>
+                <w:rFonts w:eastAsiaTheme="majorEastAsia" w:cs="Consolas"/>
+                <w:iCs/>
+                <w:color w:val="000000" w:themeColor="text1"/>
+                <w:kern w:val="0"/>
+                <w:szCs w:val="21"/>
+              </w:rPr>
+              <w:t>kaikeProies</w:t>
+            </w:r>
+          </w:p>
+        </w:tc>
+        <w:tc>
+          <w:tcPr>
+            <w:tcW w:w="1129" w:type="dxa"/>
+            <w:tcBorders>
+              <w:top w:val="single" w:sz="4" w:space="0" w:color="auto"/>
+              <w:left w:val="single" w:sz="4" w:space="0" w:color="auto"/>
+              <w:bottom w:val="single" w:sz="4" w:space="0" w:color="auto"/>
+              <w:right w:val="single" w:sz="4" w:space="0" w:color="auto"/>
+            </w:tcBorders>
+            <w:vAlign w:val="center"/>
+          </w:tcPr>
+          <w:p>
+            <w:pPr>
+              <w:jc w:val="center"/>
+            </w:pPr>
+            <w:r>
+              <w:rPr>
+                <w:rFonts w:hint="eastAsia"/>
+              </w:rPr>
+              <w:t>是</w:t>
+            </w:r>
+          </w:p>
+        </w:tc>
+        <w:tc>
+          <w:tcPr>
+            <w:tcW w:w="2609" w:type="dxa"/>
+            <w:tcBorders>
+              <w:top w:val="single" w:sz="4" w:space="0" w:color="auto"/>
+              <w:left w:val="single" w:sz="4" w:space="0" w:color="auto"/>
+              <w:bottom w:val="single" w:sz="4" w:space="0" w:color="auto"/>
+              <w:right w:val="single" w:sz="4" w:space="0" w:color="auto"/>
+            </w:tcBorders>
+            <w:vAlign w:val="center"/>
+          </w:tcPr>
+          <w:p>
+            <w:pPr>
+              <w:jc w:val="center"/>
+              <w:rPr>
+                <w:szCs w:val="21"/>
+              </w:rPr>
+            </w:pPr>
+            <w:r>
+              <w:rPr>
+                <w:rFonts w:cs="Consolas"/>
+                <w:color w:val="000000"/>
+                <w:kern w:val="0"/>
+                <w:szCs w:val="21"/>
+              </w:rPr>
+              <w:t>运费</w:t>
+            </w:r>
+          </w:p>
+        </w:tc>
+        <w:tc>
+          <w:tcPr>
+            <w:tcW w:w="1984" w:type="dxa"/>
+            <w:tcBorders>
+              <w:top w:val="single" w:sz="4" w:space="0" w:color="auto"/>
+              <w:left w:val="single" w:sz="4" w:space="0" w:color="auto"/>
+              <w:bottom w:val="single" w:sz="4" w:space="0" w:color="auto"/>
+              <w:right w:val="single" w:sz="4" w:space="0" w:color="auto"/>
+            </w:tcBorders>
+            <w:vAlign w:val="center"/>
+          </w:tcPr>
+          <w:p>
+            <w:pPr>
+              <w:jc w:val="center"/>
+            </w:pPr>
+          </w:p>
+        </w:tc>
+        <w:tc>
+          <w:tcPr>
+            <w:tcW w:w="1985" w:type="dxa"/>
+            <w:tcBorders>
+              <w:top w:val="single" w:sz="4" w:space="0" w:color="auto"/>
+              <w:left w:val="single" w:sz="4" w:space="0" w:color="auto"/>
+              <w:bottom w:val="single" w:sz="4" w:space="0" w:color="auto"/>
+              <w:right w:val="single" w:sz="4" w:space="0" w:color="auto"/>
+            </w:tcBorders>
+            <w:vAlign w:val="center"/>
+          </w:tcPr>
+          <w:p>
+            <w:pPr>
+              <w:jc w:val="center"/>
+            </w:pPr>
+          </w:p>
+        </w:tc>
+      </w:tr>
+      <w:tr>
+        <w:trPr>
+          <w:trHeight w:val="454"/>
+        </w:trPr>
+        <w:tc>
+          <w:tcPr>
+            <w:tcW w:w="1644" w:type="dxa"/>
+            <w:tcBorders>
+              <w:top w:val="single" w:sz="4" w:space="0" w:color="auto"/>
+              <w:left w:val="single" w:sz="4" w:space="0" w:color="auto"/>
+              <w:bottom w:val="single" w:sz="4" w:space="0" w:color="auto"/>
+              <w:right w:val="single" w:sz="4" w:space="0" w:color="auto"/>
+            </w:tcBorders>
+            <w:vAlign w:val="center"/>
+          </w:tcPr>
+          <w:p>
+            <w:pPr>
+              <w:jc w:val="center"/>
+              <w:rPr>
+                <w:rFonts w:eastAsiaTheme="majorEastAsia" w:cs="Consolas"/>
+                <w:iCs/>
+                <w:color w:val="000000" w:themeColor="text1"/>
+                <w:kern w:val="0"/>
+                <w:szCs w:val="21"/>
+              </w:rPr>
+            </w:pPr>
+            <w:r>
+              <w:rPr>
+                <w:rFonts w:eastAsiaTheme="majorEastAsia" w:cs="Consolas"/>
+                <w:iCs/>
+                <w:color w:val="000000" w:themeColor="text1"/>
+                <w:kern w:val="0"/>
+                <w:szCs w:val="21"/>
+              </w:rPr>
+              <w:t>okDate</w:t>
+            </w:r>
+          </w:p>
+        </w:tc>
+        <w:tc>
+          <w:tcPr>
+            <w:tcW w:w="1129" w:type="dxa"/>
+            <w:tcBorders>
+              <w:top w:val="single" w:sz="4" w:space="0" w:color="auto"/>
+              <w:left w:val="single" w:sz="4" w:space="0" w:color="auto"/>
+              <w:bottom w:val="single" w:sz="4" w:space="0" w:color="auto"/>
+              <w:right w:val="single" w:sz="4" w:space="0" w:color="auto"/>
+            </w:tcBorders>
+            <w:vAlign w:val="center"/>
+          </w:tcPr>
+          <w:p>
+            <w:pPr>
+              <w:jc w:val="center"/>
+            </w:pPr>
+            <w:r>
+              <w:rPr>
+                <w:rFonts w:hint="eastAsia"/>
+              </w:rPr>
+              <w:t>是</w:t>
+            </w:r>
+          </w:p>
+        </w:tc>
+        <w:tc>
+          <w:tcPr>
+            <w:tcW w:w="2609" w:type="dxa"/>
+            <w:tcBorders>
+              <w:top w:val="single" w:sz="4" w:space="0" w:color="auto"/>
+              <w:left w:val="single" w:sz="4" w:space="0" w:color="auto"/>
+              <w:bottom w:val="single" w:sz="4" w:space="0" w:color="auto"/>
+              <w:right w:val="single" w:sz="4" w:space="0" w:color="auto"/>
+            </w:tcBorders>
+            <w:vAlign w:val="center"/>
+          </w:tcPr>
+          <w:p>
+            <w:pPr>
+              <w:jc w:val="center"/>
+              <w:rPr>
+                <w:szCs w:val="21"/>
+              </w:rPr>
+            </w:pPr>
+            <w:r>
+              <w:rPr>
+                <w:rFonts w:cs="Consolas"/>
+                <w:color w:val="000000"/>
+                <w:kern w:val="0"/>
+                <w:szCs w:val="21"/>
+              </w:rPr>
+              <w:t>到达时间</w:t>
+            </w:r>
+          </w:p>
+        </w:tc>
+        <w:tc>
+          <w:tcPr>
+            <w:tcW w:w="1984" w:type="dxa"/>
+            <w:tcBorders>
+              <w:top w:val="single" w:sz="4" w:space="0" w:color="auto"/>
+              <w:left w:val="single" w:sz="4" w:space="0" w:color="auto"/>
+              <w:bottom w:val="single" w:sz="4" w:space="0" w:color="auto"/>
+              <w:right w:val="single" w:sz="4" w:space="0" w:color="auto"/>
+            </w:tcBorders>
+            <w:vAlign w:val="center"/>
+          </w:tcPr>
+          <w:p>
+            <w:pPr>
+              <w:jc w:val="center"/>
+            </w:pPr>
+          </w:p>
+        </w:tc>
+        <w:tc>
+          <w:tcPr>
+            <w:tcW w:w="1985" w:type="dxa"/>
+            <w:tcBorders>
+              <w:top w:val="single" w:sz="4" w:space="0" w:color="auto"/>
+              <w:left w:val="single" w:sz="4" w:space="0" w:color="auto"/>
+              <w:bottom w:val="single" w:sz="4" w:space="0" w:color="auto"/>
+              <w:right w:val="single" w:sz="4" w:space="0" w:color="auto"/>
+            </w:tcBorders>
+            <w:vAlign w:val="center"/>
+          </w:tcPr>
+          <w:p>
+            <w:pPr>
+              <w:jc w:val="center"/>
+            </w:pPr>
+          </w:p>
+        </w:tc>
+      </w:tr>
+      <w:tr>
+        <w:trPr>
+          <w:trHeight w:val="454"/>
+        </w:trPr>
+        <w:tc>
+          <w:tcPr>
+            <w:tcW w:w="1644" w:type="dxa"/>
+            <w:tcBorders>
+              <w:top w:val="single" w:sz="4" w:space="0" w:color="auto"/>
+              <w:left w:val="single" w:sz="4" w:space="0" w:color="auto"/>
+              <w:bottom w:val="single" w:sz="4" w:space="0" w:color="auto"/>
+              <w:right w:val="single" w:sz="4" w:space="0" w:color="auto"/>
+            </w:tcBorders>
+            <w:vAlign w:val="center"/>
+          </w:tcPr>
+          <w:p>
+            <w:pPr>
+              <w:jc w:val="center"/>
+              <w:rPr>
+                <w:rFonts w:eastAsiaTheme="majorEastAsia" w:cs="Consolas"/>
+                <w:iCs/>
+                <w:color w:val="000000" w:themeColor="text1"/>
+                <w:kern w:val="0"/>
+                <w:szCs w:val="21"/>
+              </w:rPr>
+            </w:pPr>
+            <w:r>
+              <w:rPr>
+                <w:rFonts w:eastAsiaTheme="majorEastAsia" w:cs="Consolas"/>
+                <w:iCs/>
+                <w:color w:val="000000" w:themeColor="text1"/>
+                <w:kern w:val="0"/>
+                <w:szCs w:val="21"/>
+              </w:rPr>
+              <w:t>shopName</w:t>
+            </w:r>
+          </w:p>
+        </w:tc>
+        <w:tc>
+          <w:tcPr>
+            <w:tcW w:w="1129" w:type="dxa"/>
+            <w:tcBorders>
+              <w:top w:val="single" w:sz="4" w:space="0" w:color="auto"/>
+              <w:left w:val="single" w:sz="4" w:space="0" w:color="auto"/>
+              <w:bottom w:val="single" w:sz="4" w:space="0" w:color="auto"/>
+              <w:right w:val="single" w:sz="4" w:space="0" w:color="auto"/>
+            </w:tcBorders>
+            <w:vAlign w:val="center"/>
+          </w:tcPr>
+          <w:p>
+            <w:pPr>
+              <w:jc w:val="center"/>
+            </w:pPr>
+            <w:r>
+              <w:rPr>
+                <w:rFonts w:hint="eastAsia"/>
+              </w:rPr>
+              <w:t>是</w:t>
+            </w:r>
+          </w:p>
+        </w:tc>
+        <w:tc>
+          <w:tcPr>
+            <w:tcW w:w="2609" w:type="dxa"/>
+            <w:tcBorders>
+              <w:top w:val="single" w:sz="4" w:space="0" w:color="auto"/>
+              <w:left w:val="single" w:sz="4" w:space="0" w:color="auto"/>
+              <w:bottom w:val="single" w:sz="4" w:space="0" w:color="auto"/>
+              <w:right w:val="single" w:sz="4" w:space="0" w:color="auto"/>
+            </w:tcBorders>
+            <w:vAlign w:val="center"/>
+          </w:tcPr>
+          <w:p>
+            <w:pPr>
+              <w:jc w:val="center"/>
+              <w:rPr>
+                <w:szCs w:val="21"/>
+              </w:rPr>
+            </w:pPr>
+            <w:r>
+              <w:rPr>
+                <w:rFonts w:cs="Consolas"/>
+                <w:color w:val="000000"/>
+                <w:kern w:val="0"/>
+                <w:szCs w:val="21"/>
+              </w:rPr>
+              <w:t>商品名称</w:t>
+            </w:r>
+          </w:p>
+        </w:tc>
+        <w:tc>
+          <w:tcPr>
+            <w:tcW w:w="1984" w:type="dxa"/>
+            <w:tcBorders>
+              <w:top w:val="single" w:sz="4" w:space="0" w:color="auto"/>
+              <w:left w:val="single" w:sz="4" w:space="0" w:color="auto"/>
+              <w:bottom w:val="single" w:sz="4" w:space="0" w:color="auto"/>
+              <w:right w:val="single" w:sz="4" w:space="0" w:color="auto"/>
+            </w:tcBorders>
+            <w:vAlign w:val="center"/>
+          </w:tcPr>
+          <w:p>
+            <w:pPr>
+              <w:jc w:val="center"/>
+            </w:pPr>
+          </w:p>
+        </w:tc>
+        <w:tc>
+          <w:tcPr>
+            <w:tcW w:w="1985" w:type="dxa"/>
+            <w:tcBorders>
+              <w:top w:val="single" w:sz="4" w:space="0" w:color="auto"/>
+              <w:left w:val="single" w:sz="4" w:space="0" w:color="auto"/>
+              <w:bottom w:val="single" w:sz="4" w:space="0" w:color="auto"/>
+              <w:right w:val="single" w:sz="4" w:space="0" w:color="auto"/>
+            </w:tcBorders>
+            <w:vAlign w:val="center"/>
+          </w:tcPr>
+          <w:p>
+            <w:pPr>
+              <w:jc w:val="center"/>
+            </w:pPr>
+          </w:p>
+        </w:tc>
+      </w:tr>
+      <w:tr>
+        <w:trPr>
+          <w:trHeight w:val="454"/>
+        </w:trPr>
+        <w:tc>
+          <w:tcPr>
+            <w:tcW w:w="1644" w:type="dxa"/>
+            <w:tcBorders>
+              <w:top w:val="single" w:sz="4" w:space="0" w:color="auto"/>
+              <w:left w:val="single" w:sz="4" w:space="0" w:color="auto"/>
+              <w:bottom w:val="single" w:sz="4" w:space="0" w:color="auto"/>
+              <w:right w:val="single" w:sz="4" w:space="0" w:color="auto"/>
+            </w:tcBorders>
+            <w:vAlign w:val="center"/>
+          </w:tcPr>
+          <w:p>
+            <w:pPr>
+              <w:jc w:val="center"/>
+              <w:rPr>
+                <w:rFonts w:eastAsiaTheme="majorEastAsia" w:cs="Consolas"/>
+                <w:iCs/>
+                <w:color w:val="000000" w:themeColor="text1"/>
+                <w:kern w:val="0"/>
+                <w:szCs w:val="21"/>
+              </w:rPr>
+            </w:pPr>
+            <w:r>
+              <w:rPr>
+                <w:rFonts w:eastAsiaTheme="majorEastAsia" w:cs="Consolas"/>
+                <w:iCs/>
+                <w:color w:val="000000" w:themeColor="text1"/>
+                <w:kern w:val="0"/>
+                <w:szCs w:val="21"/>
+              </w:rPr>
+              <w:t>shopzholiang</w:t>
+            </w:r>
+          </w:p>
+        </w:tc>
+        <w:tc>
+          <w:tcPr>
+            <w:tcW w:w="1129" w:type="dxa"/>
+            <w:tcBorders>
+              <w:top w:val="single" w:sz="4" w:space="0" w:color="auto"/>
+              <w:left w:val="single" w:sz="4" w:space="0" w:color="auto"/>
+              <w:bottom w:val="single" w:sz="4" w:space="0" w:color="auto"/>
+              <w:right w:val="single" w:sz="4" w:space="0" w:color="auto"/>
+            </w:tcBorders>
+            <w:vAlign w:val="center"/>
+          </w:tcPr>
+          <w:p>
+            <w:pPr>
+              <w:jc w:val="center"/>
+            </w:pPr>
+            <w:r>
+              <w:rPr>
+                <w:rFonts w:hint="eastAsia"/>
+              </w:rPr>
+              <w:t>是</w:t>
+            </w:r>
+          </w:p>
+        </w:tc>
+        <w:tc>
+          <w:tcPr>
+            <w:tcW w:w="2609" w:type="dxa"/>
+            <w:tcBorders>
+              <w:top w:val="single" w:sz="4" w:space="0" w:color="auto"/>
+              <w:left w:val="single" w:sz="4" w:space="0" w:color="auto"/>
+              <w:bottom w:val="single" w:sz="4" w:space="0" w:color="auto"/>
+              <w:right w:val="single" w:sz="4" w:space="0" w:color="auto"/>
+            </w:tcBorders>
+            <w:vAlign w:val="center"/>
+          </w:tcPr>
+          <w:p>
+            <w:pPr>
+              <w:jc w:val="center"/>
+              <w:rPr>
+                <w:szCs w:val="21"/>
+              </w:rPr>
+            </w:pPr>
+            <w:r>
+              <w:rPr>
+                <w:rFonts w:cs="Consolas"/>
+                <w:color w:val="000000"/>
+                <w:kern w:val="0"/>
+                <w:szCs w:val="21"/>
+              </w:rPr>
+              <w:t>商品重量</w:t>
+            </w:r>
+          </w:p>
+        </w:tc>
+        <w:tc>
+          <w:tcPr>
+            <w:tcW w:w="1984" w:type="dxa"/>
+            <w:tcBorders>
+              <w:top w:val="single" w:sz="4" w:space="0" w:color="auto"/>
+              <w:left w:val="single" w:sz="4" w:space="0" w:color="auto"/>
+              <w:bottom w:val="single" w:sz="4" w:space="0" w:color="auto"/>
+              <w:right w:val="single" w:sz="4" w:space="0" w:color="auto"/>
+            </w:tcBorders>
+            <w:vAlign w:val="center"/>
+          </w:tcPr>
+          <w:p>
+            <w:pPr>
+              <w:jc w:val="center"/>
+            </w:pPr>
+          </w:p>
+        </w:tc>
+        <w:tc>
+          <w:tcPr>
+            <w:tcW w:w="1985" w:type="dxa"/>
+            <w:tcBorders>
+              <w:top w:val="single" w:sz="4" w:space="0" w:color="auto"/>
+              <w:left w:val="single" w:sz="4" w:space="0" w:color="auto"/>
+              <w:bottom w:val="single" w:sz="4" w:space="0" w:color="auto"/>
+              <w:right w:val="single" w:sz="4" w:space="0" w:color="auto"/>
+            </w:tcBorders>
+            <w:vAlign w:val="center"/>
+          </w:tcPr>
+          <w:p>
+            <w:pPr>
+              <w:jc w:val="center"/>
+            </w:pPr>
+          </w:p>
+        </w:tc>
+      </w:tr>
+      <w:tr>
+        <w:trPr>
+          <w:trHeight w:val="454"/>
+        </w:trPr>
+        <w:tc>
+          <w:tcPr>
+            <w:tcW w:w="1644" w:type="dxa"/>
+            <w:tcBorders>
+              <w:top w:val="single" w:sz="4" w:space="0" w:color="auto"/>
+              <w:left w:val="single" w:sz="4" w:space="0" w:color="auto"/>
+              <w:bottom w:val="single" w:sz="4" w:space="0" w:color="auto"/>
+              <w:right w:val="single" w:sz="4" w:space="0" w:color="auto"/>
+            </w:tcBorders>
+            <w:vAlign w:val="center"/>
+          </w:tcPr>
+          <w:p>
+            <w:pPr>
+              <w:jc w:val="center"/>
+              <w:rPr>
+                <w:rFonts w:eastAsiaTheme="majorEastAsia" w:cs="Consolas"/>
+                <w:iCs/>
+                <w:color w:val="000000" w:themeColor="text1"/>
+                <w:kern w:val="0"/>
+                <w:szCs w:val="21"/>
+              </w:rPr>
+            </w:pPr>
+            <w:r>
+              <w:rPr>
+                <w:rFonts w:eastAsiaTheme="majorEastAsia" w:cs="Consolas"/>
+                <w:iCs/>
+                <w:color w:val="000000" w:themeColor="text1"/>
+                <w:kern w:val="0"/>
+                <w:szCs w:val="21"/>
+              </w:rPr>
+              <w:t>shopprices</w:t>
+            </w:r>
+          </w:p>
+        </w:tc>
+        <w:tc>
+          <w:tcPr>
+            <w:tcW w:w="1129" w:type="dxa"/>
+            <w:tcBorders>
+              <w:top w:val="single" w:sz="4" w:space="0" w:color="auto"/>
+              <w:left w:val="single" w:sz="4" w:space="0" w:color="auto"/>
+              <w:bottom w:val="single" w:sz="4" w:space="0" w:color="auto"/>
+              <w:right w:val="single" w:sz="4" w:space="0" w:color="auto"/>
+            </w:tcBorders>
+            <w:vAlign w:val="center"/>
+          </w:tcPr>
+          <w:p>
+            <w:pPr>
+              <w:jc w:val="center"/>
+            </w:pPr>
+            <w:r>
+              <w:rPr>
+                <w:rFonts w:hint="eastAsia"/>
+              </w:rPr>
+              <w:t>是</w:t>
+            </w:r>
+          </w:p>
+        </w:tc>
+        <w:tc>
+          <w:tcPr>
+            <w:tcW w:w="2609" w:type="dxa"/>
+            <w:tcBorders>
+              <w:top w:val="single" w:sz="4" w:space="0" w:color="auto"/>
+              <w:left w:val="single" w:sz="4" w:space="0" w:color="auto"/>
+              <w:bottom w:val="single" w:sz="4" w:space="0" w:color="auto"/>
+              <w:right w:val="single" w:sz="4" w:space="0" w:color="auto"/>
+            </w:tcBorders>
+            <w:vAlign w:val="center"/>
+          </w:tcPr>
+          <w:p>
+            <w:pPr>
+              <w:jc w:val="center"/>
+              <w:rPr>
+                <w:szCs w:val="21"/>
+              </w:rPr>
+            </w:pPr>
+            <w:r>
+              <w:rPr>
+                <w:rFonts w:cs="Consolas"/>
+                <w:color w:val="000000"/>
+                <w:kern w:val="0"/>
+                <w:szCs w:val="21"/>
+              </w:rPr>
+              <w:t>商品价格</w:t>
+            </w:r>
+          </w:p>
+        </w:tc>
+        <w:tc>
+          <w:tcPr>
+            <w:tcW w:w="1984" w:type="dxa"/>
+            <w:tcBorders>
+              <w:top w:val="single" w:sz="4" w:space="0" w:color="auto"/>
+              <w:left w:val="single" w:sz="4" w:space="0" w:color="auto"/>
+              <w:bottom w:val="single" w:sz="4" w:space="0" w:color="auto"/>
+              <w:right w:val="single" w:sz="4" w:space="0" w:color="auto"/>
+            </w:tcBorders>
+            <w:vAlign w:val="center"/>
+          </w:tcPr>
+          <w:p>
+            <w:pPr>
+              <w:jc w:val="center"/>
+            </w:pPr>
+          </w:p>
+        </w:tc>
+        <w:tc>
+          <w:tcPr>
+            <w:tcW w:w="1985" w:type="dxa"/>
+            <w:tcBorders>
+              <w:top w:val="single" w:sz="4" w:space="0" w:color="auto"/>
+              <w:left w:val="single" w:sz="4" w:space="0" w:color="auto"/>
+              <w:bottom w:val="single" w:sz="4" w:space="0" w:color="auto"/>
+              <w:right w:val="single" w:sz="4" w:space="0" w:color="auto"/>
+            </w:tcBorders>
+            <w:vAlign w:val="center"/>
+          </w:tcPr>
+          <w:p>
+            <w:pPr>
+              <w:jc w:val="center"/>
+            </w:pPr>
+          </w:p>
+        </w:tc>
+      </w:tr>
+      <w:tr>
+        <w:trPr>
+          <w:trHeight w:val="454"/>
+        </w:trPr>
+        <w:tc>
+          <w:tcPr>
+            <w:tcW w:w="1644" w:type="dxa"/>
+            <w:tcBorders>
+              <w:top w:val="single" w:sz="4" w:space="0" w:color="auto"/>
+              <w:left w:val="single" w:sz="4" w:space="0" w:color="auto"/>
+              <w:bottom w:val="single" w:sz="4" w:space="0" w:color="auto"/>
+              <w:right w:val="single" w:sz="4" w:space="0" w:color="auto"/>
+            </w:tcBorders>
+            <w:vAlign w:val="center"/>
+          </w:tcPr>
+          <w:p>
+            <w:pPr>
+              <w:jc w:val="center"/>
+              <w:rPr>
+                <w:rFonts w:eastAsiaTheme="majorEastAsia" w:cs="Consolas"/>
+                <w:iCs/>
+                <w:color w:val="000000" w:themeColor="text1"/>
+                <w:kern w:val="0"/>
+                <w:szCs w:val="21"/>
+              </w:rPr>
+            </w:pPr>
+            <w:r>
+              <w:rPr>
+                <w:rFonts w:eastAsiaTheme="majorEastAsia" w:cs="Consolas"/>
+                <w:iCs/>
+                <w:color w:val="000000" w:themeColor="text1"/>
+                <w:kern w:val="0"/>
+                <w:szCs w:val="21"/>
+              </w:rPr>
+              <w:t>shopGuige</w:t>
+            </w:r>
+          </w:p>
+        </w:tc>
+        <w:tc>
+          <w:tcPr>
+            <w:tcW w:w="1129" w:type="dxa"/>
+            <w:tcBorders>
+              <w:top w:val="single" w:sz="4" w:space="0" w:color="auto"/>
+              <w:left w:val="single" w:sz="4" w:space="0" w:color="auto"/>
+              <w:bottom w:val="single" w:sz="4" w:space="0" w:color="auto"/>
+              <w:right w:val="single" w:sz="4" w:space="0" w:color="auto"/>
+            </w:tcBorders>
+            <w:vAlign w:val="center"/>
+          </w:tcPr>
+          <w:p>
+            <w:pPr>
+              <w:jc w:val="center"/>
+            </w:pPr>
+            <w:r>
+              <w:rPr>
+                <w:rFonts w:hint="eastAsia"/>
+              </w:rPr>
+              <w:t>是</w:t>
+            </w:r>
+          </w:p>
+        </w:tc>
+        <w:tc>
+          <w:tcPr>
+            <w:tcW w:w="2609" w:type="dxa"/>
+            <w:tcBorders>
+              <w:top w:val="single" w:sz="4" w:space="0" w:color="auto"/>
+              <w:left w:val="single" w:sz="4" w:space="0" w:color="auto"/>
+              <w:bottom w:val="single" w:sz="4" w:space="0" w:color="auto"/>
+              <w:right w:val="single" w:sz="4" w:space="0" w:color="auto"/>
+            </w:tcBorders>
+            <w:vAlign w:val="center"/>
+          </w:tcPr>
+          <w:p>
+            <w:pPr>
+              <w:jc w:val="center"/>
+              <w:rPr>
+                <w:szCs w:val="21"/>
+              </w:rPr>
+            </w:pPr>
+            <w:r>
+              <w:rPr>
+                <w:rFonts w:cs="Consolas"/>
+                <w:color w:val="000000"/>
+                <w:kern w:val="0"/>
+                <w:szCs w:val="21"/>
+              </w:rPr>
+              <w:t>商品规格</w:t>
+            </w:r>
+          </w:p>
+        </w:tc>
+        <w:tc>
+          <w:tcPr>
+            <w:tcW w:w="1984" w:type="dxa"/>
+            <w:tcBorders>
+              <w:top w:val="single" w:sz="4" w:space="0" w:color="auto"/>
+              <w:left w:val="single" w:sz="4" w:space="0" w:color="auto"/>
+              <w:bottom w:val="single" w:sz="4" w:space="0" w:color="auto"/>
+              <w:right w:val="single" w:sz="4" w:space="0" w:color="auto"/>
+            </w:tcBorders>
+            <w:vAlign w:val="center"/>
+          </w:tcPr>
+          <w:p>
+            <w:pPr>
+              <w:jc w:val="center"/>
+            </w:pPr>
+          </w:p>
+        </w:tc>
+        <w:tc>
+          <w:tcPr>
+            <w:tcW w:w="1985" w:type="dxa"/>
+            <w:tcBorders>
+              <w:top w:val="single" w:sz="4" w:space="0" w:color="auto"/>
+              <w:left w:val="single" w:sz="4" w:space="0" w:color="auto"/>
+              <w:bottom w:val="single" w:sz="4" w:space="0" w:color="auto"/>
+              <w:right w:val="single" w:sz="4" w:space="0" w:color="auto"/>
+            </w:tcBorders>
+            <w:vAlign w:val="center"/>
+          </w:tcPr>
+          <w:p>
+            <w:pPr>
+              <w:jc w:val="center"/>
+            </w:pPr>
+          </w:p>
+        </w:tc>
+      </w:tr>
+      <w:tr>
+        <w:trPr>
+          <w:trHeight w:val="454"/>
+        </w:trPr>
+        <w:tc>
+          <w:tcPr>
+            <w:tcW w:w="1644" w:type="dxa"/>
+            <w:tcBorders>
+              <w:top w:val="single" w:sz="4" w:space="0" w:color="auto"/>
+              <w:left w:val="single" w:sz="4" w:space="0" w:color="auto"/>
+              <w:bottom w:val="single" w:sz="4" w:space="0" w:color="auto"/>
+              <w:right w:val="single" w:sz="4" w:space="0" w:color="auto"/>
+            </w:tcBorders>
+            <w:vAlign w:val="center"/>
+          </w:tcPr>
+          <w:p>
+            <w:pPr>
+              <w:jc w:val="center"/>
+              <w:rPr>
+                <w:rFonts w:eastAsiaTheme="majorEastAsia" w:cs="Consolas"/>
+                <w:iCs/>
+                <w:color w:val="000000" w:themeColor="text1"/>
+                <w:kern w:val="0"/>
+                <w:szCs w:val="21"/>
+              </w:rPr>
+            </w:pPr>
+            <w:r>
+              <w:rPr>
+                <w:rFonts w:eastAsiaTheme="majorEastAsia" w:cs="Consolas"/>
+                <w:iCs/>
+                <w:color w:val="000000" w:themeColor="text1"/>
+                <w:kern w:val="0"/>
+                <w:szCs w:val="21"/>
+              </w:rPr>
+              <w:t>shopDate</w:t>
+            </w:r>
+          </w:p>
+        </w:tc>
+        <w:tc>
+          <w:tcPr>
+            <w:tcW w:w="1129" w:type="dxa"/>
+            <w:tcBorders>
+              <w:top w:val="single" w:sz="4" w:space="0" w:color="auto"/>
+              <w:left w:val="single" w:sz="4" w:space="0" w:color="auto"/>
+              <w:bottom w:val="single" w:sz="4" w:space="0" w:color="auto"/>
+              <w:right w:val="single" w:sz="4" w:space="0" w:color="auto"/>
+            </w:tcBorders>
+            <w:vAlign w:val="center"/>
+          </w:tcPr>
+          <w:p>
+            <w:pPr>
+              <w:jc w:val="center"/>
+            </w:pPr>
+            <w:r>
+              <w:rPr>
+                <w:rFonts w:hint="eastAsia"/>
+              </w:rPr>
+              <w:t>是</w:t>
+            </w:r>
+          </w:p>
+        </w:tc>
+        <w:tc>
+          <w:tcPr>
+            <w:tcW w:w="2609" w:type="dxa"/>
+            <w:tcBorders>
+              <w:top w:val="single" w:sz="4" w:space="0" w:color="auto"/>
+              <w:left w:val="single" w:sz="4" w:space="0" w:color="auto"/>
+              <w:bottom w:val="single" w:sz="4" w:space="0" w:color="auto"/>
+              <w:right w:val="single" w:sz="4" w:space="0" w:color="auto"/>
+            </w:tcBorders>
+            <w:vAlign w:val="center"/>
+          </w:tcPr>
+          <w:p>
+            <w:pPr>
+              <w:jc w:val="center"/>
+              <w:rPr>
+                <w:szCs w:val="21"/>
+              </w:rPr>
+            </w:pPr>
+            <w:r>
+              <w:rPr>
+                <w:rFonts w:cs="Consolas"/>
+                <w:color w:val="000000"/>
+                <w:kern w:val="0"/>
+                <w:szCs w:val="21"/>
+              </w:rPr>
+              <w:t>上架时间</w:t>
+            </w:r>
+          </w:p>
+        </w:tc>
+        <w:tc>
+          <w:tcPr>
+            <w:tcW w:w="1984" w:type="dxa"/>
+            <w:tcBorders>
+              <w:top w:val="single" w:sz="4" w:space="0" w:color="auto"/>
+              <w:left w:val="single" w:sz="4" w:space="0" w:color="auto"/>
+              <w:bottom w:val="single" w:sz="4" w:space="0" w:color="auto"/>
+              <w:right w:val="single" w:sz="4" w:space="0" w:color="auto"/>
+            </w:tcBorders>
+            <w:vAlign w:val="center"/>
+          </w:tcPr>
+          <w:p>
+            <w:pPr>
+              <w:jc w:val="center"/>
+            </w:pPr>
+          </w:p>
+        </w:tc>
+        <w:tc>
+          <w:tcPr>
+            <w:tcW w:w="1985" w:type="dxa"/>
+            <w:tcBorders>
+              <w:top w:val="single" w:sz="4" w:space="0" w:color="auto"/>
+              <w:left w:val="single" w:sz="4" w:space="0" w:color="auto"/>
+              <w:bottom w:val="single" w:sz="4" w:space="0" w:color="auto"/>
+              <w:right w:val="single" w:sz="4" w:space="0" w:color="auto"/>
+            </w:tcBorders>
+            <w:vAlign w:val="center"/>
+          </w:tcPr>
+          <w:p>
+            <w:pPr>
+              <w:jc w:val="center"/>
+            </w:pPr>
+          </w:p>
+        </w:tc>
+      </w:tr>
+    </w:tbl>
+    <w:p>
+      <w:pPr>
+        <w:pStyle w:val="3"/>
+      </w:pPr>
+      <w:r>
+        <w:rPr>
+          <w:rFonts w:hint="eastAsia"/>
+        </w:rPr>
+        <w:lastRenderedPageBreak/>
+        <w:t>1.1.4</w:t>
+      </w:r>
+      <w:r>
+        <w:rPr>
+          <w:rFonts w:hint="eastAsia"/>
+        </w:rPr>
+        <w:t>记录人</w:t>
+      </w:r>
+      <w:r>
+        <w:rPr>
+          <w:rFonts w:hint="eastAsia"/>
+        </w:rPr>
+        <w:t>/</w:t>
+      </w:r>
+      <w:r>
+        <w:rPr>
+          <w:rFonts w:hint="eastAsia"/>
+        </w:rPr>
+        <w:t>时间</w:t>
+      </w:r>
+    </w:p>
+    <w:p>
+      <w:pPr>
+        <w:rPr>
+          <w:rFonts w:hint="eastAsia"/>
+        </w:rPr>
+      </w:pPr>
+      <w:r>
+        <w:t>L</w:t>
+      </w:r>
+      <w:r>
+        <w:rPr>
+          <w:rFonts w:hint="eastAsia"/>
+        </w:rPr>
+        <w:t>ijie/</w:t>
+      </w:r>
+      <w:r>
+        <w:t>2015-05-18</w:t>
+      </w:r>
+    </w:p>
+    <w:p>
+      <w:pPr>
+        <w:rPr>
+          <w:rFonts w:hint="eastAsia"/>
+        </w:rPr>
+      </w:pPr>
+    </w:p>
+    <w:p>
+      <w:pPr>
+        <w:pStyle w:val="1"/>
+        <w:rPr>
+          <w:rFonts w:hint="eastAsia"/>
+        </w:rPr>
+      </w:pPr>
+      <w:r>
+        <w:t>4.</w:t>
+      </w:r>
+      <w:r>
+        <w:rPr>
+          <w:rFonts w:hint="eastAsia"/>
+        </w:rPr>
+        <w:t>抢单</w:t>
+      </w:r>
     </w:p>
     <w:sectPr>
       <w:pgSz w:w="11906" w:h="16838"/>

</xml_diff>

<commit_message>
add update Signed-off-by: lingfe <13068326391@163.com>
</commit_message>
<xml_diff>
--- a/人人配送/人人配送接口文档.docx
+++ b/人人配送/人人配送接口文档.docx
@@ -1532,11 +1532,6 @@
       </w:r>
     </w:p>
     <w:p>
-      <w:pPr>
-        <w:rPr>
-          <w:rFonts w:hint="eastAsia"/>
-        </w:rPr>
-      </w:pPr>
       <w:r>
         <w:t>xxx</w:t>
       </w:r>
@@ -1549,8 +1544,6 @@
       <w:r>
         <w:t>xxx</w:t>
       </w:r>
-      <w:bookmarkStart w:id="0" w:name="_GoBack"/>
-      <w:bookmarkEnd w:id="0"/>
     </w:p>
     <w:p>
       <w:pPr>
@@ -1571,11 +1564,943 @@
     </w:p>
     <w:p>
       <w:pPr>
-        <w:rPr>
-          <w:rFonts w:hint="eastAsia"/>
-        </w:rPr>
+        <w:pStyle w:val="2"/>
       </w:pPr>
+      <w:r>
+        <w:t>2.1</w:t>
+      </w:r>
+      <w:r>
+        <w:t>/upload.do</w:t>
+      </w:r>
     </w:p>
+    <w:p>
+      <w:pPr>
+        <w:pStyle w:val="3"/>
+      </w:pPr>
+      <w:r>
+        <w:t>2</w:t>
+      </w:r>
+      <w:r>
+        <w:rPr>
+          <w:rFonts w:hint="eastAsia"/>
+        </w:rPr>
+        <w:t>.1.1</w:t>
+      </w:r>
+      <w:r>
+        <w:rPr>
+          <w:rFonts w:hint="eastAsia"/>
+        </w:rPr>
+        <w:t>接口描述</w:t>
+      </w:r>
+    </w:p>
+    <w:p>
+      <w:r>
+        <w:rPr>
+          <w:rFonts w:hint="eastAsia"/>
+        </w:rPr>
+        <w:t>人人配送注册第一步，包含姓名，电话，身份证件等等</w:t>
+      </w:r>
+    </w:p>
+    <w:p>
+      <w:pPr>
+        <w:pStyle w:val="3"/>
+      </w:pPr>
+      <w:r>
+        <w:lastRenderedPageBreak/>
+        <w:t>2</w:t>
+      </w:r>
+      <w:r>
+        <w:rPr>
+          <w:rFonts w:hint="eastAsia"/>
+        </w:rPr>
+        <w:t>.1.2</w:t>
+      </w:r>
+      <w:r>
+        <w:rPr>
+          <w:rFonts w:hint="eastAsia"/>
+        </w:rPr>
+        <w:t>请求方式</w:t>
+      </w:r>
+    </w:p>
+    <w:p>
+      <w:r>
+        <w:t>post</w:t>
+      </w:r>
+    </w:p>
+    <w:p>
+      <w:pPr>
+        <w:pStyle w:val="3"/>
+      </w:pPr>
+      <w:r>
+        <w:t>2</w:t>
+      </w:r>
+      <w:r>
+        <w:rPr>
+          <w:rFonts w:hint="eastAsia"/>
+        </w:rPr>
+        <w:t>.1.3</w:t>
+      </w:r>
+      <w:r>
+        <w:rPr>
+          <w:rFonts w:hint="eastAsia"/>
+        </w:rPr>
+        <w:t>请求参数</w:t>
+      </w:r>
+    </w:p>
+    <w:tbl>
+      <w:tblPr>
+        <w:tblW w:w="9286" w:type="dxa"/>
+        <w:tblBorders>
+          <w:top w:val="single" w:sz="4" w:space="0" w:color="auto"/>
+          <w:left w:val="single" w:sz="4" w:space="0" w:color="auto"/>
+          <w:bottom w:val="single" w:sz="4" w:space="0" w:color="auto"/>
+          <w:right w:val="single" w:sz="4" w:space="0" w:color="auto"/>
+          <w:insideH w:val="single" w:sz="4" w:space="0" w:color="auto"/>
+          <w:insideV w:val="single" w:sz="4" w:space="0" w:color="auto"/>
+        </w:tblBorders>
+        <w:tblLayout w:type="fixed"/>
+        <w:tblLook w:val="04A0" w:firstRow="1" w:lastRow="0" w:firstColumn="1" w:lastColumn="0" w:noHBand="0" w:noVBand="1"/>
+      </w:tblPr>
+      <w:tblGrid>
+        <w:gridCol w:w="1538"/>
+        <w:gridCol w:w="1129"/>
+        <w:gridCol w:w="3692"/>
+        <w:gridCol w:w="1486"/>
+        <w:gridCol w:w="1441"/>
+      </w:tblGrid>
+      <w:tr>
+        <w:trPr>
+          <w:trHeight w:val="454"/>
+        </w:trPr>
+        <w:tc>
+          <w:tcPr>
+            <w:tcW w:w="1538" w:type="dxa"/>
+            <w:shd w:val="clear" w:color="auto" w:fill="FFFFFF" w:themeFill="background1"/>
+            <w:vAlign w:val="center"/>
+          </w:tcPr>
+          <w:p>
+            <w:pPr>
+              <w:jc w:val="center"/>
+              <w:rPr>
+                <w:b/>
+                <w:color w:val="000000" w:themeColor="text1"/>
+                <w:szCs w:val="21"/>
+              </w:rPr>
+            </w:pPr>
+            <w:r>
+              <w:rPr>
+                <w:rFonts w:hint="eastAsia"/>
+                <w:b/>
+                <w:color w:val="000000" w:themeColor="text1"/>
+                <w:szCs w:val="21"/>
+              </w:rPr>
+              <w:t>字段</w:t>
+            </w:r>
+          </w:p>
+        </w:tc>
+        <w:tc>
+          <w:tcPr>
+            <w:tcW w:w="1129" w:type="dxa"/>
+            <w:shd w:val="clear" w:color="auto" w:fill="FFFFFF" w:themeFill="background1"/>
+            <w:vAlign w:val="center"/>
+          </w:tcPr>
+          <w:p>
+            <w:pPr>
+              <w:jc w:val="center"/>
+              <w:rPr>
+                <w:b/>
+                <w:szCs w:val="21"/>
+              </w:rPr>
+            </w:pPr>
+            <w:r>
+              <w:rPr>
+                <w:rFonts w:hint="eastAsia"/>
+                <w:b/>
+                <w:szCs w:val="21"/>
+              </w:rPr>
+              <w:t>是否必须</w:t>
+            </w:r>
+          </w:p>
+        </w:tc>
+        <w:tc>
+          <w:tcPr>
+            <w:tcW w:w="3692" w:type="dxa"/>
+            <w:shd w:val="clear" w:color="auto" w:fill="FFFFFF" w:themeFill="background1"/>
+            <w:vAlign w:val="center"/>
+          </w:tcPr>
+          <w:p>
+            <w:pPr>
+              <w:jc w:val="center"/>
+              <w:rPr>
+                <w:b/>
+                <w:szCs w:val="21"/>
+              </w:rPr>
+            </w:pPr>
+            <w:r>
+              <w:rPr>
+                <w:rFonts w:hint="eastAsia"/>
+                <w:b/>
+                <w:szCs w:val="21"/>
+              </w:rPr>
+              <w:t>说明</w:t>
+            </w:r>
+          </w:p>
+        </w:tc>
+        <w:tc>
+          <w:tcPr>
+            <w:tcW w:w="1486" w:type="dxa"/>
+            <w:shd w:val="clear" w:color="auto" w:fill="FFFFFF" w:themeFill="background1"/>
+            <w:vAlign w:val="center"/>
+          </w:tcPr>
+          <w:p>
+            <w:pPr>
+              <w:jc w:val="center"/>
+              <w:rPr>
+                <w:b/>
+                <w:szCs w:val="21"/>
+              </w:rPr>
+            </w:pPr>
+            <w:r>
+              <w:rPr>
+                <w:rFonts w:hint="eastAsia"/>
+                <w:b/>
+                <w:szCs w:val="21"/>
+              </w:rPr>
+              <w:t>类型</w:t>
+            </w:r>
+          </w:p>
+        </w:tc>
+        <w:tc>
+          <w:tcPr>
+            <w:tcW w:w="1441" w:type="dxa"/>
+            <w:shd w:val="clear" w:color="auto" w:fill="FFFFFF" w:themeFill="background1"/>
+            <w:vAlign w:val="center"/>
+          </w:tcPr>
+          <w:p>
+            <w:pPr>
+              <w:jc w:val="center"/>
+              <w:rPr>
+                <w:b/>
+                <w:szCs w:val="21"/>
+              </w:rPr>
+            </w:pPr>
+            <w:r>
+              <w:rPr>
+                <w:rFonts w:hint="eastAsia"/>
+                <w:b/>
+                <w:szCs w:val="21"/>
+              </w:rPr>
+              <w:t>默认值</w:t>
+            </w:r>
+          </w:p>
+        </w:tc>
+      </w:tr>
+      <w:tr>
+        <w:trPr>
+          <w:trHeight w:val="454"/>
+        </w:trPr>
+        <w:tc>
+          <w:tcPr>
+            <w:tcW w:w="1538" w:type="dxa"/>
+            <w:vAlign w:val="center"/>
+          </w:tcPr>
+          <w:p>
+            <w:pPr>
+              <w:jc w:val="center"/>
+              <w:rPr>
+                <w:color w:val="000000" w:themeColor="text1"/>
+                <w:szCs w:val="21"/>
+              </w:rPr>
+            </w:pPr>
+            <w:r>
+              <w:rPr>
+                <w:rFonts w:ascii="Consolas" w:hAnsi="Consolas" w:cs="Consolas"/>
+                <w:color w:val="000000" w:themeColor="text1"/>
+                <w:kern w:val="0"/>
+                <w:szCs w:val="21"/>
+              </w:rPr>
+              <w:t>kuaikeName</w:t>
+            </w:r>
+          </w:p>
+        </w:tc>
+        <w:tc>
+          <w:tcPr>
+            <w:tcW w:w="1129" w:type="dxa"/>
+            <w:vAlign w:val="center"/>
+          </w:tcPr>
+          <w:p>
+            <w:pPr>
+              <w:jc w:val="center"/>
+              <w:rPr>
+                <w:szCs w:val="21"/>
+              </w:rPr>
+            </w:pPr>
+            <w:r>
+              <w:rPr>
+                <w:rFonts w:hint="eastAsia"/>
+                <w:szCs w:val="21"/>
+              </w:rPr>
+              <w:t>是</w:t>
+            </w:r>
+          </w:p>
+        </w:tc>
+        <w:tc>
+          <w:tcPr>
+            <w:tcW w:w="3692" w:type="dxa"/>
+            <w:vAlign w:val="center"/>
+          </w:tcPr>
+          <w:p>
+            <w:pPr>
+              <w:jc w:val="center"/>
+              <w:rPr>
+                <w:szCs w:val="21"/>
+              </w:rPr>
+            </w:pPr>
+            <w:r>
+              <w:rPr>
+                <w:rFonts w:hint="eastAsia"/>
+                <w:szCs w:val="21"/>
+              </w:rPr>
+              <w:t>姓名</w:t>
+            </w:r>
+          </w:p>
+        </w:tc>
+        <w:tc>
+          <w:tcPr>
+            <w:tcW w:w="1486" w:type="dxa"/>
+            <w:vAlign w:val="center"/>
+          </w:tcPr>
+          <w:p>
+            <w:pPr>
+              <w:jc w:val="center"/>
+              <w:rPr>
+                <w:szCs w:val="21"/>
+              </w:rPr>
+            </w:pPr>
+            <w:r>
+              <w:rPr>
+                <w:szCs w:val="21"/>
+              </w:rPr>
+              <w:t>S</w:t>
+            </w:r>
+            <w:r>
+              <w:rPr>
+                <w:rFonts w:hint="eastAsia"/>
+                <w:szCs w:val="21"/>
+              </w:rPr>
+              <w:t>tring</w:t>
+            </w:r>
+          </w:p>
+        </w:tc>
+        <w:tc>
+          <w:tcPr>
+            <w:tcW w:w="1441" w:type="dxa"/>
+            <w:vAlign w:val="center"/>
+          </w:tcPr>
+          <w:p>
+            <w:pPr>
+              <w:jc w:val="center"/>
+            </w:pPr>
+          </w:p>
+        </w:tc>
+      </w:tr>
+      <w:tr>
+        <w:trPr>
+          <w:trHeight w:val="454"/>
+        </w:trPr>
+        <w:tc>
+          <w:tcPr>
+            <w:tcW w:w="1538" w:type="dxa"/>
+            <w:vAlign w:val="center"/>
+          </w:tcPr>
+          <w:p>
+            <w:pPr>
+              <w:jc w:val="center"/>
+              <w:rPr>
+                <w:color w:val="000000" w:themeColor="text1"/>
+                <w:szCs w:val="21"/>
+              </w:rPr>
+            </w:pPr>
+            <w:r>
+              <w:rPr>
+                <w:rFonts w:ascii="Consolas" w:hAnsi="Consolas" w:cs="Consolas"/>
+                <w:color w:val="000000" w:themeColor="text1"/>
+                <w:kern w:val="0"/>
+                <w:szCs w:val="21"/>
+              </w:rPr>
+              <w:t>kuaikePhone</w:t>
+            </w:r>
+          </w:p>
+        </w:tc>
+        <w:tc>
+          <w:tcPr>
+            <w:tcW w:w="1129" w:type="dxa"/>
+            <w:vAlign w:val="center"/>
+          </w:tcPr>
+          <w:p>
+            <w:pPr>
+              <w:jc w:val="center"/>
+            </w:pPr>
+            <w:r>
+              <w:rPr>
+                <w:rFonts w:hint="eastAsia"/>
+              </w:rPr>
+              <w:t>是</w:t>
+            </w:r>
+          </w:p>
+        </w:tc>
+        <w:tc>
+          <w:tcPr>
+            <w:tcW w:w="3692" w:type="dxa"/>
+            <w:vAlign w:val="center"/>
+          </w:tcPr>
+          <w:p>
+            <w:pPr>
+              <w:jc w:val="center"/>
+            </w:pPr>
+            <w:r>
+              <w:rPr>
+                <w:rFonts w:hint="eastAsia"/>
+              </w:rPr>
+              <w:t>电话</w:t>
+            </w:r>
+          </w:p>
+        </w:tc>
+        <w:tc>
+          <w:tcPr>
+            <w:tcW w:w="1486" w:type="dxa"/>
+            <w:vAlign w:val="center"/>
+          </w:tcPr>
+          <w:p>
+            <w:pPr>
+              <w:jc w:val="center"/>
+            </w:pPr>
+            <w:r>
+              <w:rPr>
+                <w:rFonts w:hint="eastAsia"/>
+              </w:rPr>
+              <w:t>String</w:t>
+            </w:r>
+          </w:p>
+        </w:tc>
+        <w:tc>
+          <w:tcPr>
+            <w:tcW w:w="1441" w:type="dxa"/>
+            <w:vAlign w:val="center"/>
+          </w:tcPr>
+          <w:p>
+            <w:pPr>
+              <w:jc w:val="center"/>
+            </w:pPr>
+          </w:p>
+        </w:tc>
+      </w:tr>
+      <w:tr>
+        <w:trPr>
+          <w:trHeight w:val="454"/>
+        </w:trPr>
+        <w:tc>
+          <w:tcPr>
+            <w:tcW w:w="1538" w:type="dxa"/>
+            <w:vAlign w:val="center"/>
+          </w:tcPr>
+          <w:p>
+            <w:pPr>
+              <w:jc w:val="center"/>
+              <w:rPr>
+                <w:color w:val="000000" w:themeColor="text1"/>
+                <w:szCs w:val="21"/>
+              </w:rPr>
+            </w:pPr>
+            <w:r>
+              <w:rPr>
+                <w:rFonts w:ascii="Consolas" w:hAnsi="Consolas" w:cs="Consolas"/>
+                <w:color w:val="000000" w:themeColor="text1"/>
+                <w:kern w:val="0"/>
+                <w:szCs w:val="21"/>
+              </w:rPr>
+              <w:t>kuaikeAddress</w:t>
+            </w:r>
+          </w:p>
+        </w:tc>
+        <w:tc>
+          <w:tcPr>
+            <w:tcW w:w="1129" w:type="dxa"/>
+            <w:vAlign w:val="center"/>
+          </w:tcPr>
+          <w:p>
+            <w:pPr>
+              <w:jc w:val="center"/>
+            </w:pPr>
+            <w:r>
+              <w:rPr>
+                <w:rFonts w:hint="eastAsia"/>
+              </w:rPr>
+              <w:t>是</w:t>
+            </w:r>
+          </w:p>
+        </w:tc>
+        <w:tc>
+          <w:tcPr>
+            <w:tcW w:w="3692" w:type="dxa"/>
+            <w:vAlign w:val="center"/>
+          </w:tcPr>
+          <w:p>
+            <w:pPr>
+              <w:jc w:val="center"/>
+            </w:pPr>
+            <w:r>
+              <w:rPr>
+                <w:rFonts w:hint="eastAsia"/>
+              </w:rPr>
+              <w:t>地址</w:t>
+            </w:r>
+          </w:p>
+        </w:tc>
+        <w:tc>
+          <w:tcPr>
+            <w:tcW w:w="1486" w:type="dxa"/>
+            <w:vAlign w:val="center"/>
+          </w:tcPr>
+          <w:p>
+            <w:pPr>
+              <w:jc w:val="center"/>
+            </w:pPr>
+            <w:r>
+              <w:t>S</w:t>
+            </w:r>
+            <w:r>
+              <w:rPr>
+                <w:rFonts w:hint="eastAsia"/>
+              </w:rPr>
+              <w:t>tring</w:t>
+            </w:r>
+          </w:p>
+        </w:tc>
+        <w:tc>
+          <w:tcPr>
+            <w:tcW w:w="1441" w:type="dxa"/>
+            <w:vAlign w:val="center"/>
+          </w:tcPr>
+          <w:p>
+            <w:pPr>
+              <w:jc w:val="center"/>
+            </w:pPr>
+          </w:p>
+        </w:tc>
+      </w:tr>
+      <w:tr>
+        <w:trPr>
+          <w:trHeight w:val="454"/>
+        </w:trPr>
+        <w:tc>
+          <w:tcPr>
+            <w:tcW w:w="1538" w:type="dxa"/>
+            <w:tcBorders>
+              <w:top w:val="single" w:sz="4" w:space="0" w:color="auto"/>
+              <w:left w:val="single" w:sz="4" w:space="0" w:color="auto"/>
+              <w:bottom w:val="single" w:sz="4" w:space="0" w:color="auto"/>
+              <w:right w:val="single" w:sz="4" w:space="0" w:color="auto"/>
+            </w:tcBorders>
+            <w:vAlign w:val="center"/>
+          </w:tcPr>
+          <w:p>
+            <w:pPr>
+              <w:jc w:val="center"/>
+              <w:rPr>
+                <w:color w:val="000000" w:themeColor="text1"/>
+                <w:szCs w:val="21"/>
+              </w:rPr>
+            </w:pPr>
+            <w:r>
+              <w:rPr>
+                <w:rFonts w:ascii="Consolas" w:hAnsi="Consolas" w:cs="Consolas"/>
+                <w:color w:val="000000" w:themeColor="text1"/>
+                <w:kern w:val="0"/>
+                <w:szCs w:val="21"/>
+              </w:rPr>
+              <w:t>kuaikeShenfenZ</w:t>
+            </w:r>
+          </w:p>
+        </w:tc>
+        <w:tc>
+          <w:tcPr>
+            <w:tcW w:w="1129" w:type="dxa"/>
+            <w:tcBorders>
+              <w:top w:val="single" w:sz="4" w:space="0" w:color="auto"/>
+              <w:left w:val="single" w:sz="4" w:space="0" w:color="auto"/>
+              <w:bottom w:val="single" w:sz="4" w:space="0" w:color="auto"/>
+              <w:right w:val="single" w:sz="4" w:space="0" w:color="auto"/>
+            </w:tcBorders>
+            <w:vAlign w:val="center"/>
+          </w:tcPr>
+          <w:p>
+            <w:pPr>
+              <w:jc w:val="center"/>
+            </w:pPr>
+            <w:r>
+              <w:rPr>
+                <w:rFonts w:hint="eastAsia"/>
+              </w:rPr>
+              <w:t>否</w:t>
+            </w:r>
+          </w:p>
+        </w:tc>
+        <w:tc>
+          <w:tcPr>
+            <w:tcW w:w="3692" w:type="dxa"/>
+            <w:tcBorders>
+              <w:top w:val="single" w:sz="4" w:space="0" w:color="auto"/>
+              <w:left w:val="single" w:sz="4" w:space="0" w:color="auto"/>
+              <w:bottom w:val="single" w:sz="4" w:space="0" w:color="auto"/>
+              <w:right w:val="single" w:sz="4" w:space="0" w:color="auto"/>
+            </w:tcBorders>
+            <w:vAlign w:val="center"/>
+          </w:tcPr>
+          <w:p>
+            <w:pPr>
+              <w:jc w:val="center"/>
+            </w:pPr>
+            <w:r>
+              <w:rPr>
+                <w:rFonts w:hint="eastAsia"/>
+              </w:rPr>
+              <w:t>身份证件</w:t>
+            </w:r>
+          </w:p>
+        </w:tc>
+        <w:tc>
+          <w:tcPr>
+            <w:tcW w:w="1486" w:type="dxa"/>
+            <w:tcBorders>
+              <w:top w:val="single" w:sz="4" w:space="0" w:color="auto"/>
+              <w:left w:val="single" w:sz="4" w:space="0" w:color="auto"/>
+              <w:bottom w:val="single" w:sz="4" w:space="0" w:color="auto"/>
+              <w:right w:val="single" w:sz="4" w:space="0" w:color="auto"/>
+            </w:tcBorders>
+            <w:vAlign w:val="center"/>
+          </w:tcPr>
+          <w:p>
+            <w:pPr>
+              <w:jc w:val="center"/>
+            </w:pPr>
+            <w:r>
+              <w:rPr>
+                <w:rFonts w:hint="eastAsia"/>
+              </w:rPr>
+              <w:t>String</w:t>
+            </w:r>
+          </w:p>
+        </w:tc>
+        <w:tc>
+          <w:tcPr>
+            <w:tcW w:w="1441" w:type="dxa"/>
+            <w:tcBorders>
+              <w:top w:val="single" w:sz="4" w:space="0" w:color="auto"/>
+              <w:left w:val="single" w:sz="4" w:space="0" w:color="auto"/>
+              <w:bottom w:val="single" w:sz="4" w:space="0" w:color="auto"/>
+              <w:right w:val="single" w:sz="4" w:space="0" w:color="auto"/>
+            </w:tcBorders>
+            <w:vAlign w:val="center"/>
+          </w:tcPr>
+          <w:p>
+            <w:pPr>
+              <w:jc w:val="center"/>
+            </w:pPr>
+          </w:p>
+        </w:tc>
+      </w:tr>
+      <w:tr>
+        <w:trPr>
+          <w:trHeight w:val="454"/>
+        </w:trPr>
+        <w:tc>
+          <w:tcPr>
+            <w:tcW w:w="1538" w:type="dxa"/>
+            <w:tcBorders>
+              <w:top w:val="single" w:sz="4" w:space="0" w:color="auto"/>
+              <w:left w:val="single" w:sz="4" w:space="0" w:color="auto"/>
+              <w:bottom w:val="single" w:sz="4" w:space="0" w:color="auto"/>
+              <w:right w:val="single" w:sz="4" w:space="0" w:color="auto"/>
+            </w:tcBorders>
+            <w:vAlign w:val="center"/>
+          </w:tcPr>
+          <w:p>
+            <w:pPr>
+              <w:jc w:val="center"/>
+              <w:rPr>
+                <w:rFonts w:ascii="Consolas" w:hAnsi="Consolas" w:cs="Consolas"/>
+                <w:color w:val="000000" w:themeColor="text1"/>
+                <w:kern w:val="0"/>
+                <w:szCs w:val="21"/>
+              </w:rPr>
+            </w:pPr>
+            <w:r>
+              <w:rPr>
+                <w:rFonts w:ascii="Consolas" w:hAnsi="Consolas" w:cs="Consolas"/>
+                <w:color w:val="000000" w:themeColor="text1"/>
+                <w:kern w:val="0"/>
+                <w:szCs w:val="21"/>
+              </w:rPr>
+              <w:t>kuaikeShouchiSFZ</w:t>
+            </w:r>
+          </w:p>
+        </w:tc>
+        <w:tc>
+          <w:tcPr>
+            <w:tcW w:w="1129" w:type="dxa"/>
+            <w:tcBorders>
+              <w:top w:val="single" w:sz="4" w:space="0" w:color="auto"/>
+              <w:left w:val="single" w:sz="4" w:space="0" w:color="auto"/>
+              <w:bottom w:val="single" w:sz="4" w:space="0" w:color="auto"/>
+              <w:right w:val="single" w:sz="4" w:space="0" w:color="auto"/>
+            </w:tcBorders>
+            <w:vAlign w:val="center"/>
+          </w:tcPr>
+          <w:p>
+            <w:pPr>
+              <w:jc w:val="center"/>
+            </w:pPr>
+            <w:r>
+              <w:rPr>
+                <w:rFonts w:hint="eastAsia"/>
+              </w:rPr>
+              <w:t>否</w:t>
+            </w:r>
+          </w:p>
+        </w:tc>
+        <w:tc>
+          <w:tcPr>
+            <w:tcW w:w="3692" w:type="dxa"/>
+            <w:tcBorders>
+              <w:top w:val="single" w:sz="4" w:space="0" w:color="auto"/>
+              <w:left w:val="single" w:sz="4" w:space="0" w:color="auto"/>
+              <w:bottom w:val="single" w:sz="4" w:space="0" w:color="auto"/>
+              <w:right w:val="single" w:sz="4" w:space="0" w:color="auto"/>
+            </w:tcBorders>
+            <w:vAlign w:val="center"/>
+          </w:tcPr>
+          <w:p>
+            <w:pPr>
+              <w:jc w:val="center"/>
+            </w:pPr>
+            <w:r>
+              <w:rPr>
+                <w:rFonts w:hint="eastAsia"/>
+              </w:rPr>
+              <w:t>手持身份证照片</w:t>
+            </w:r>
+          </w:p>
+        </w:tc>
+        <w:tc>
+          <w:tcPr>
+            <w:tcW w:w="1486" w:type="dxa"/>
+            <w:tcBorders>
+              <w:top w:val="single" w:sz="4" w:space="0" w:color="auto"/>
+              <w:left w:val="single" w:sz="4" w:space="0" w:color="auto"/>
+              <w:bottom w:val="single" w:sz="4" w:space="0" w:color="auto"/>
+              <w:right w:val="single" w:sz="4" w:space="0" w:color="auto"/>
+            </w:tcBorders>
+            <w:vAlign w:val="center"/>
+          </w:tcPr>
+          <w:p>
+            <w:pPr>
+              <w:jc w:val="center"/>
+            </w:pPr>
+            <w:r>
+              <w:rPr>
+                <w:rFonts w:hint="eastAsia"/>
+              </w:rPr>
+              <w:t>String</w:t>
+            </w:r>
+          </w:p>
+        </w:tc>
+        <w:tc>
+          <w:tcPr>
+            <w:tcW w:w="1441" w:type="dxa"/>
+            <w:tcBorders>
+              <w:top w:val="single" w:sz="4" w:space="0" w:color="auto"/>
+              <w:left w:val="single" w:sz="4" w:space="0" w:color="auto"/>
+              <w:bottom w:val="single" w:sz="4" w:space="0" w:color="auto"/>
+              <w:right w:val="single" w:sz="4" w:space="0" w:color="auto"/>
+            </w:tcBorders>
+            <w:vAlign w:val="center"/>
+          </w:tcPr>
+          <w:p>
+            <w:pPr>
+              <w:jc w:val="center"/>
+            </w:pPr>
+          </w:p>
+        </w:tc>
+      </w:tr>
+      <w:tr>
+        <w:trPr>
+          <w:trHeight w:val="454"/>
+        </w:trPr>
+        <w:tc>
+          <w:tcPr>
+            <w:tcW w:w="1538" w:type="dxa"/>
+            <w:tcBorders>
+              <w:top w:val="single" w:sz="4" w:space="0" w:color="auto"/>
+              <w:left w:val="single" w:sz="4" w:space="0" w:color="auto"/>
+              <w:bottom w:val="single" w:sz="4" w:space="0" w:color="auto"/>
+              <w:right w:val="single" w:sz="4" w:space="0" w:color="auto"/>
+            </w:tcBorders>
+            <w:vAlign w:val="center"/>
+          </w:tcPr>
+          <w:p>
+            <w:pPr>
+              <w:jc w:val="center"/>
+              <w:rPr>
+                <w:rFonts w:ascii="Consolas" w:hAnsi="Consolas" w:cs="Consolas"/>
+                <w:color w:val="000000" w:themeColor="text1"/>
+                <w:kern w:val="0"/>
+                <w:szCs w:val="21"/>
+              </w:rPr>
+            </w:pPr>
+            <w:r>
+              <w:rPr>
+                <w:rFonts w:ascii="Consolas" w:hAnsi="Consolas" w:cs="Consolas"/>
+                <w:color w:val="000000" w:themeColor="text1"/>
+                <w:kern w:val="0"/>
+                <w:szCs w:val="21"/>
+              </w:rPr>
+              <w:t>password</w:t>
+            </w:r>
+          </w:p>
+        </w:tc>
+        <w:tc>
+          <w:tcPr>
+            <w:tcW w:w="1129" w:type="dxa"/>
+            <w:tcBorders>
+              <w:top w:val="single" w:sz="4" w:space="0" w:color="auto"/>
+              <w:left w:val="single" w:sz="4" w:space="0" w:color="auto"/>
+              <w:bottom w:val="single" w:sz="4" w:space="0" w:color="auto"/>
+              <w:right w:val="single" w:sz="4" w:space="0" w:color="auto"/>
+            </w:tcBorders>
+            <w:vAlign w:val="center"/>
+          </w:tcPr>
+          <w:p>
+            <w:pPr>
+              <w:jc w:val="center"/>
+            </w:pPr>
+            <w:r>
+              <w:rPr>
+                <w:rFonts w:hint="eastAsia"/>
+              </w:rPr>
+              <w:t>是</w:t>
+            </w:r>
+          </w:p>
+        </w:tc>
+        <w:tc>
+          <w:tcPr>
+            <w:tcW w:w="3692" w:type="dxa"/>
+            <w:tcBorders>
+              <w:top w:val="single" w:sz="4" w:space="0" w:color="auto"/>
+              <w:left w:val="single" w:sz="4" w:space="0" w:color="auto"/>
+              <w:bottom w:val="single" w:sz="4" w:space="0" w:color="auto"/>
+              <w:right w:val="single" w:sz="4" w:space="0" w:color="auto"/>
+            </w:tcBorders>
+            <w:vAlign w:val="center"/>
+          </w:tcPr>
+          <w:p>
+            <w:pPr>
+              <w:jc w:val="center"/>
+            </w:pPr>
+            <w:r>
+              <w:rPr>
+                <w:rFonts w:hint="eastAsia"/>
+              </w:rPr>
+              <w:t>登陆密码</w:t>
+            </w:r>
+          </w:p>
+        </w:tc>
+        <w:tc>
+          <w:tcPr>
+            <w:tcW w:w="1486" w:type="dxa"/>
+            <w:tcBorders>
+              <w:top w:val="single" w:sz="4" w:space="0" w:color="auto"/>
+              <w:left w:val="single" w:sz="4" w:space="0" w:color="auto"/>
+              <w:bottom w:val="single" w:sz="4" w:space="0" w:color="auto"/>
+              <w:right w:val="single" w:sz="4" w:space="0" w:color="auto"/>
+            </w:tcBorders>
+            <w:vAlign w:val="center"/>
+          </w:tcPr>
+          <w:p>
+            <w:pPr>
+              <w:jc w:val="center"/>
+            </w:pPr>
+            <w:r>
+              <w:t>String</w:t>
+            </w:r>
+          </w:p>
+        </w:tc>
+        <w:tc>
+          <w:tcPr>
+            <w:tcW w:w="1441" w:type="dxa"/>
+            <w:tcBorders>
+              <w:top w:val="single" w:sz="4" w:space="0" w:color="auto"/>
+              <w:left w:val="single" w:sz="4" w:space="0" w:color="auto"/>
+              <w:bottom w:val="single" w:sz="4" w:space="0" w:color="auto"/>
+              <w:right w:val="single" w:sz="4" w:space="0" w:color="auto"/>
+            </w:tcBorders>
+            <w:vAlign w:val="center"/>
+          </w:tcPr>
+          <w:p>
+            <w:pPr>
+              <w:jc w:val="center"/>
+            </w:pPr>
+          </w:p>
+        </w:tc>
+      </w:tr>
+    </w:tbl>
+    <w:p>
+      <w:pPr>
+        <w:pStyle w:val="3"/>
+      </w:pPr>
+      <w:r>
+        <w:t>2</w:t>
+      </w:r>
+      <w:r>
+        <w:rPr>
+          <w:rFonts w:hint="eastAsia"/>
+        </w:rPr>
+        <w:t>.1.4</w:t>
+      </w:r>
+      <w:r>
+        <w:rPr>
+          <w:rFonts w:hint="eastAsia"/>
+        </w:rPr>
+        <w:t>记录人</w:t>
+      </w:r>
+      <w:r>
+        <w:rPr>
+          <w:rFonts w:hint="eastAsia"/>
+        </w:rPr>
+        <w:t>/</w:t>
+      </w:r>
+      <w:r>
+        <w:rPr>
+          <w:rFonts w:hint="eastAsia"/>
+        </w:rPr>
+        <w:t>时间</w:t>
+      </w:r>
+    </w:p>
+    <w:p>
+      <w:r>
+        <w:t>L</w:t>
+      </w:r>
+      <w:r>
+        <w:rPr>
+          <w:rFonts w:hint="eastAsia"/>
+        </w:rPr>
+        <w:t>ijie/</w:t>
+      </w:r>
+      <w:r>
+        <w:t>2015-05-18</w:t>
+      </w:r>
+    </w:p>
+    <w:p/>
     <w:p>
       <w:pPr>
         <w:pStyle w:val="1"/>
@@ -1584,7 +2509,6 @@
         <w:rPr>
           <w:rFonts w:hint="eastAsia"/>
         </w:rPr>
-        <w:lastRenderedPageBreak/>
         <w:t>3.</w:t>
       </w:r>
       <w:r>
@@ -1608,6 +2532,18 @@
         <w:rPr>
           <w:rFonts w:hint="eastAsia"/>
         </w:rPr>
+        <w:t>/</w:t>
+      </w:r>
+      <w:r>
+        <w:t>xiaordertab</w:t>
+      </w:r>
+      <w:r>
+        <w:t>/</w:t>
+      </w:r>
+      <w:r>
+        <w:rPr>
+          <w:rFonts w:hint="eastAsia"/>
+        </w:rPr>
         <w:t>add</w:t>
       </w:r>
     </w:p>
@@ -1645,30 +2581,31 @@
     <w:p>
       <w:pPr>
         <w:pStyle w:val="3"/>
+        <w:tabs>
+          <w:tab w:val="left" w:pos="3445"/>
+        </w:tabs>
       </w:pPr>
       <w:r>
         <w:rPr>
           <w:rFonts w:hint="eastAsia"/>
         </w:rPr>
-        <w:t>3</w:t>
-      </w:r>
-      <w:r>
-        <w:rPr>
-          <w:rFonts w:hint="eastAsia"/>
-        </w:rPr>
-        <w:t>.1.2</w:t>
+        <w:t>3.1.2</w:t>
       </w:r>
       <w:r>
         <w:rPr>
           <w:rFonts w:hint="eastAsia"/>
         </w:rPr>
         <w:t>请求方式</w:t>
+      </w:r>
+      <w:r>
+        <w:tab/>
       </w:r>
     </w:p>
     <w:p>
       <w:r>
         <w:t>post</w:t>
       </w:r>
+      <w:bookmarkStart w:id="0" w:name="_GoBack"/>
     </w:p>
     <w:p>
       <w:pPr>
@@ -1678,13 +2615,8 @@
         <w:rPr>
           <w:rFonts w:hint="eastAsia"/>
         </w:rPr>
-        <w:t>3</w:t>
-      </w:r>
-      <w:r>
-        <w:rPr>
-          <w:rFonts w:hint="eastAsia"/>
-        </w:rPr>
-        <w:t>.1.3</w:t>
+        <w:lastRenderedPageBreak/>
+        <w:t>3.1.3</w:t>
       </w:r>
       <w:r>
         <w:rPr>
@@ -2139,6 +3071,15 @@
             <w:pPr>
               <w:jc w:val="center"/>
             </w:pPr>
+            <w:r>
+              <w:t>S</w:t>
+            </w:r>
+            <w:r>
+              <w:rPr>
+                <w:rFonts w:hint="eastAsia"/>
+              </w:rPr>
+              <w:t>tring</w:t>
+            </w:r>
           </w:p>
         </w:tc>
         <w:tc>
@@ -2256,6 +3197,150 @@
             <w:pPr>
               <w:jc w:val="center"/>
             </w:pPr>
+            <w:r>
+              <w:t>S</w:t>
+            </w:r>
+            <w:r>
+              <w:rPr>
+                <w:rFonts w:hint="eastAsia"/>
+              </w:rPr>
+              <w:t>tring</w:t>
+            </w:r>
+          </w:p>
+        </w:tc>
+        <w:tc>
+          <w:tcPr>
+            <w:tcW w:w="1985" w:type="dxa"/>
+            <w:tcBorders>
+              <w:top w:val="single" w:sz="4" w:space="0" w:color="auto"/>
+              <w:left w:val="single" w:sz="4" w:space="0" w:color="auto"/>
+              <w:bottom w:val="single" w:sz="4" w:space="0" w:color="auto"/>
+              <w:right w:val="single" w:sz="4" w:space="0" w:color="auto"/>
+            </w:tcBorders>
+            <w:vAlign w:val="center"/>
+          </w:tcPr>
+          <w:p>
+            <w:pPr>
+              <w:jc w:val="center"/>
+            </w:pPr>
+          </w:p>
+        </w:tc>
+      </w:tr>
+      <w:bookmarkEnd w:id="0"/>
+      <w:tr>
+        <w:trPr>
+          <w:trHeight w:val="454"/>
+        </w:trPr>
+        <w:tc>
+          <w:tcPr>
+            <w:tcW w:w="1644" w:type="dxa"/>
+            <w:tcBorders>
+              <w:top w:val="single" w:sz="4" w:space="0" w:color="auto"/>
+              <w:left w:val="single" w:sz="4" w:space="0" w:color="auto"/>
+              <w:bottom w:val="single" w:sz="4" w:space="0" w:color="auto"/>
+              <w:right w:val="single" w:sz="4" w:space="0" w:color="auto"/>
+            </w:tcBorders>
+            <w:vAlign w:val="center"/>
+          </w:tcPr>
+          <w:p>
+            <w:pPr>
+              <w:jc w:val="center"/>
+              <w:rPr>
+                <w:rFonts w:eastAsiaTheme="majorEastAsia" w:cs="Consolas"/>
+                <w:iCs/>
+                <w:color w:val="000000" w:themeColor="text1"/>
+                <w:kern w:val="0"/>
+                <w:szCs w:val="21"/>
+              </w:rPr>
+            </w:pPr>
+            <w:r>
+              <w:rPr>
+                <w:rFonts w:eastAsiaTheme="majorEastAsia" w:cs="Consolas"/>
+                <w:iCs/>
+                <w:color w:val="000000" w:themeColor="text1"/>
+                <w:kern w:val="0"/>
+                <w:szCs w:val="21"/>
+              </w:rPr>
+              <w:t>shouhuoShone</w:t>
+            </w:r>
+          </w:p>
+        </w:tc>
+        <w:tc>
+          <w:tcPr>
+            <w:tcW w:w="1129" w:type="dxa"/>
+            <w:tcBorders>
+              <w:top w:val="single" w:sz="4" w:space="0" w:color="auto"/>
+              <w:left w:val="single" w:sz="4" w:space="0" w:color="auto"/>
+              <w:bottom w:val="single" w:sz="4" w:space="0" w:color="auto"/>
+              <w:right w:val="single" w:sz="4" w:space="0" w:color="auto"/>
+            </w:tcBorders>
+            <w:vAlign w:val="center"/>
+          </w:tcPr>
+          <w:p>
+            <w:pPr>
+              <w:jc w:val="center"/>
+            </w:pPr>
+            <w:r>
+              <w:rPr>
+                <w:rFonts w:hint="eastAsia"/>
+              </w:rPr>
+              <w:t>是</w:t>
+            </w:r>
+          </w:p>
+        </w:tc>
+        <w:tc>
+          <w:tcPr>
+            <w:tcW w:w="2609" w:type="dxa"/>
+            <w:tcBorders>
+              <w:top w:val="single" w:sz="4" w:space="0" w:color="auto"/>
+              <w:left w:val="single" w:sz="4" w:space="0" w:color="auto"/>
+              <w:bottom w:val="single" w:sz="4" w:space="0" w:color="auto"/>
+              <w:right w:val="single" w:sz="4" w:space="0" w:color="auto"/>
+            </w:tcBorders>
+            <w:vAlign w:val="center"/>
+          </w:tcPr>
+          <w:p>
+            <w:pPr>
+              <w:jc w:val="center"/>
+              <w:rPr>
+                <w:szCs w:val="21"/>
+              </w:rPr>
+            </w:pPr>
+            <w:r>
+              <w:rPr>
+                <w:rFonts w:cs="Consolas"/>
+                <w:color w:val="000000"/>
+                <w:kern w:val="0"/>
+                <w:szCs w:val="21"/>
+              </w:rPr>
+              <w:t>收货人电话</w:t>
+            </w:r>
+          </w:p>
+        </w:tc>
+        <w:tc>
+          <w:tcPr>
+            <w:tcW w:w="1984" w:type="dxa"/>
+            <w:tcBorders>
+              <w:top w:val="single" w:sz="4" w:space="0" w:color="auto"/>
+              <w:left w:val="single" w:sz="4" w:space="0" w:color="auto"/>
+              <w:bottom w:val="single" w:sz="4" w:space="0" w:color="auto"/>
+              <w:right w:val="single" w:sz="4" w:space="0" w:color="auto"/>
+            </w:tcBorders>
+            <w:vAlign w:val="center"/>
+          </w:tcPr>
+          <w:p>
+            <w:pPr>
+              <w:jc w:val="center"/>
+            </w:pPr>
+            <w:r>
+              <w:t>S</w:t>
+            </w:r>
+            <w:r>
+              <w:rPr>
+                <w:rFonts w:hint="eastAsia"/>
+              </w:rPr>
+              <w:t>tring</w:t>
+            </w:r>
           </w:p>
         </w:tc>
         <w:tc>
@@ -2310,7 +3395,7 @@
                 <w:kern w:val="0"/>
                 <w:szCs w:val="21"/>
               </w:rPr>
-              <w:t>shouhuoShone</w:t>
+              <w:t>shouhuoAddress</w:t>
             </w:r>
           </w:p>
         </w:tc>
@@ -2362,7 +3447,7 @@
                 <w:kern w:val="0"/>
                 <w:szCs w:val="21"/>
               </w:rPr>
-              <w:t>收货人电话</w:t>
+              <w:t>收货人地址</w:t>
             </w:r>
           </w:p>
         </w:tc>
@@ -2381,6 +3466,15 @@
             <w:pPr>
               <w:jc w:val="center"/>
             </w:pPr>
+            <w:r>
+              <w:t>S</w:t>
+            </w:r>
+            <w:r>
+              <w:rPr>
+                <w:rFonts w:hint="eastAsia"/>
+              </w:rPr>
+              <w:t>tring</w:t>
+            </w:r>
           </w:p>
         </w:tc>
         <w:tc>
@@ -2437,6 +3531,26 @@
               </w:rPr>
               <w:t>shouhuoAddress</w:t>
             </w:r>
+            <w:r>
+              <w:rPr>
+                <w:rFonts w:eastAsiaTheme="majorEastAsia" w:cs="Consolas"/>
+                <w:iCs/>
+                <w:color w:val="000000" w:themeColor="text1"/>
+                <w:kern w:val="0"/>
+                <w:szCs w:val="21"/>
+              </w:rPr>
+              <w:t>I</w:t>
+            </w:r>
+            <w:r>
+              <w:rPr>
+                <w:rFonts w:eastAsiaTheme="majorEastAsia" w:cs="Consolas" w:hint="eastAsia"/>
+                <w:iCs/>
+                <w:color w:val="000000" w:themeColor="text1"/>
+                <w:kern w:val="0"/>
+                <w:szCs w:val="21"/>
+              </w:rPr>
+              <w:t>nfo</w:t>
+            </w:r>
           </w:p>
         </w:tc>
         <w:tc>
@@ -2458,7 +3572,7 @@
               <w:rPr>
                 <w:rFonts w:hint="eastAsia"/>
               </w:rPr>
-              <w:t>是</w:t>
+              <w:t>否</w:t>
             </w:r>
           </w:p>
         </w:tc>
@@ -2476,19 +3590,31 @@
           <w:p>
             <w:pPr>
               <w:jc w:val="center"/>
-              <w:rPr>
-                <w:szCs w:val="21"/>
-              </w:rPr>
-            </w:pPr>
-            <w:r>
               <w:rPr>
                 <w:rFonts w:cs="Consolas"/>
                 <w:color w:val="000000"/>
                 <w:kern w:val="0"/>
                 <w:szCs w:val="21"/>
               </w:rPr>
+            </w:pPr>
+            <w:r>
+              <w:rPr>
+                <w:rFonts w:cs="Consolas"/>
+                <w:color w:val="000000"/>
+                <w:kern w:val="0"/>
+                <w:szCs w:val="21"/>
+              </w:rPr>
               <w:t>收货人地址</w:t>
             </w:r>
+            <w:r>
+              <w:rPr>
+                <w:rFonts w:cs="Consolas" w:hint="eastAsia"/>
+                <w:color w:val="000000"/>
+                <w:kern w:val="0"/>
+                <w:szCs w:val="21"/>
+              </w:rPr>
+              <w:t>详细</w:t>
+            </w:r>
           </w:p>
         </w:tc>
         <w:tc>
@@ -2506,6 +3632,12 @@
             <w:pPr>
               <w:jc w:val="center"/>
             </w:pPr>
+            <w:r>
+              <w:rPr>
+                <w:rFonts w:hint="eastAsia"/>
+              </w:rPr>
+              <w:t>String</w:t>
+            </w:r>
           </w:p>
         </w:tc>
         <w:tc>
@@ -2631,6 +3763,12 @@
             <w:pPr>
               <w:jc w:val="center"/>
             </w:pPr>
+            <w:r>
+              <w:rPr>
+                <w:rFonts w:hint="eastAsia"/>
+              </w:rPr>
+              <w:t>Date</w:t>
+            </w:r>
           </w:p>
         </w:tc>
         <w:tc>
@@ -2756,6 +3894,15 @@
             <w:pPr>
               <w:jc w:val="center"/>
             </w:pPr>
+            <w:r>
+              <w:t>F</w:t>
+            </w:r>
+            <w:r>
+              <w:rPr>
+                <w:rFonts w:hint="eastAsia"/>
+              </w:rPr>
+              <w:t>loat</w:t>
+            </w:r>
           </w:p>
         </w:tc>
         <w:tc>
@@ -2773,6 +3920,9 @@
             <w:pPr>
               <w:jc w:val="center"/>
             </w:pPr>
+            <w:r>
+              <w:t>0</w:t>
+            </w:r>
           </w:p>
         </w:tc>
       </w:tr>
@@ -2881,6 +4031,12 @@
             <w:pPr>
               <w:jc w:val="center"/>
             </w:pPr>
+            <w:r>
+              <w:rPr>
+                <w:rFonts w:hint="eastAsia"/>
+              </w:rPr>
+              <w:t>Date</w:t>
+            </w:r>
           </w:p>
         </w:tc>
         <w:tc>
@@ -3006,6 +4162,15 @@
             <w:pPr>
               <w:jc w:val="center"/>
             </w:pPr>
+            <w:r>
+              <w:t>S</w:t>
+            </w:r>
+            <w:r>
+              <w:rPr>
+                <w:rFonts w:hint="eastAsia"/>
+              </w:rPr>
+              <w:t>tring</w:t>
+            </w:r>
           </w:p>
         </w:tc>
         <w:tc>
@@ -3131,6 +4296,15 @@
             <w:pPr>
               <w:jc w:val="center"/>
             </w:pPr>
+            <w:r>
+              <w:t>F</w:t>
+            </w:r>
+            <w:r>
+              <w:rPr>
+                <w:rFonts w:hint="eastAsia"/>
+              </w:rPr>
+              <w:t>loat</w:t>
+            </w:r>
           </w:p>
         </w:tc>
         <w:tc>
@@ -3148,6 +4322,9 @@
             <w:pPr>
               <w:jc w:val="center"/>
             </w:pPr>
+            <w:r>
+              <w:t>0</w:t>
+            </w:r>
           </w:p>
         </w:tc>
       </w:tr>
@@ -3256,6 +4433,15 @@
             <w:pPr>
               <w:jc w:val="center"/>
             </w:pPr>
+            <w:r>
+              <w:t>F</w:t>
+            </w:r>
+            <w:r>
+              <w:rPr>
+                <w:rFonts w:hint="eastAsia"/>
+              </w:rPr>
+              <w:t>loat</w:t>
+            </w:r>
           </w:p>
         </w:tc>
         <w:tc>
@@ -3273,6 +4459,9 @@
             <w:pPr>
               <w:jc w:val="center"/>
             </w:pPr>
+            <w:r>
+              <w:t>0</w:t>
+            </w:r>
           </w:p>
         </w:tc>
       </w:tr>
@@ -3381,6 +4570,15 @@
             <w:pPr>
               <w:jc w:val="center"/>
             </w:pPr>
+            <w:r>
+              <w:t>S</w:t>
+            </w:r>
+            <w:r>
+              <w:rPr>
+                <w:rFonts w:hint="eastAsia"/>
+              </w:rPr>
+              <w:t>tring</w:t>
+            </w:r>
           </w:p>
         </w:tc>
         <w:tc>
@@ -3458,7 +4656,7 @@
               <w:rPr>
                 <w:rFonts w:hint="eastAsia"/>
               </w:rPr>
-              <w:t>是</w:t>
+              <w:t>否</w:t>
             </w:r>
           </w:p>
         </w:tc>
@@ -3506,6 +4704,12 @@
             <w:pPr>
               <w:jc w:val="center"/>
             </w:pPr>
+            <w:r>
+              <w:rPr>
+                <w:rFonts w:hint="eastAsia"/>
+              </w:rPr>
+              <w:t>Date</w:t>
+            </w:r>
           </w:p>
         </w:tc>
         <w:tc>
@@ -3532,11 +4736,13 @@
         <w:pStyle w:val="3"/>
       </w:pPr>
       <w:r>
-        <w:rPr>
-          <w:rFonts w:hint="eastAsia"/>
-        </w:rPr>
-        <w:lastRenderedPageBreak/>
-        <w:t>1.1.4</w:t>
+        <w:t>3</w:t>
+      </w:r>
+      <w:r>
+        <w:rPr>
+          <w:rFonts w:hint="eastAsia"/>
+        </w:rPr>
+        <w:t>.1.4</w:t>
       </w:r>
       <w:r>
         <w:rPr>
@@ -3555,40 +4761,2026 @@
           <w:rFonts w:hint="eastAsia"/>
         </w:rPr>
         <w:t>时间</w:t>
+      </w:r>
+    </w:p>
+    <w:p>
+      <w:r>
+        <w:t>L</w:t>
+      </w:r>
+      <w:r>
+        <w:rPr>
+          <w:rFonts w:hint="eastAsia"/>
+        </w:rPr>
+        <w:t>ijie/</w:t>
+      </w:r>
+      <w:r>
+        <w:t>2015-05-18</w:t>
+      </w:r>
+    </w:p>
+    <w:p/>
+    <w:p>
+      <w:pPr>
+        <w:pStyle w:val="2"/>
+      </w:pPr>
+      <w:r>
+        <w:t>3.</w:t>
+      </w:r>
+      <w:r>
+        <w:t>2</w:t>
+      </w:r>
+      <w:r>
+        <w:rPr>
+          <w:rFonts w:hint="eastAsia"/>
+        </w:rPr>
+        <w:t>/</w:t>
+      </w:r>
+      <w:r>
+        <w:t>xiaordertab/delete/{xiaId}</w:t>
       </w:r>
     </w:p>
     <w:p>
       <w:pPr>
-        <w:rPr>
-          <w:rFonts w:hint="eastAsia"/>
-        </w:rPr>
+        <w:pStyle w:val="3"/>
       </w:pPr>
       <w:r>
-        <w:t>L</w:t>
-      </w:r>
-      <w:r>
-        <w:rPr>
-          <w:rFonts w:hint="eastAsia"/>
-        </w:rPr>
-        <w:t>ijie/</w:t>
-      </w:r>
-      <w:r>
-        <w:t>2015-05-18</w:t>
+        <w:rPr>
+          <w:rFonts w:hint="eastAsia"/>
+        </w:rPr>
+        <w:t>3</w:t>
+      </w:r>
+      <w:r>
+        <w:rPr>
+          <w:rFonts w:hint="eastAsia"/>
+        </w:rPr>
+        <w:t>.</w:t>
+      </w:r>
+      <w:r>
+        <w:t>2</w:t>
+      </w:r>
+      <w:r>
+        <w:rPr>
+          <w:rFonts w:hint="eastAsia"/>
+        </w:rPr>
+        <w:t>.1</w:t>
+      </w:r>
+      <w:r>
+        <w:rPr>
+          <w:rFonts w:hint="eastAsia"/>
+        </w:rPr>
+        <w:t>接口描述</w:t>
+      </w:r>
+    </w:p>
+    <w:p>
+      <w:r>
+        <w:rPr>
+          <w:rFonts w:hint="eastAsia"/>
+        </w:rPr>
+        <w:t>根据下单</w:t>
+      </w:r>
+      <w:r>
+        <w:rPr>
+          <w:rFonts w:hint="eastAsia"/>
+        </w:rPr>
+        <w:t>id</w:t>
+      </w:r>
+      <w:r>
+        <w:rPr>
+          <w:rFonts w:hint="eastAsia"/>
+        </w:rPr>
+        <w:t>删除记录</w:t>
+      </w:r>
+      <w:r>
+        <w:rPr>
+          <w:rFonts w:hint="eastAsia"/>
+        </w:rPr>
+        <w:t>，下单状态不为</w:t>
+      </w:r>
+      <w:r>
+        <w:rPr>
+          <w:rFonts w:hint="eastAsia"/>
+        </w:rPr>
+        <w:t>0</w:t>
+      </w:r>
+      <w:r>
+        <w:rPr>
+          <w:rFonts w:hint="eastAsia"/>
+        </w:rPr>
+        <w:t>不能删除。</w:t>
       </w:r>
     </w:p>
     <w:p>
       <w:pPr>
-        <w:rPr>
-          <w:rFonts w:hint="eastAsia"/>
-        </w:rPr>
+        <w:pStyle w:val="3"/>
       </w:pPr>
+      <w:r>
+        <w:rPr>
+          <w:rFonts w:hint="eastAsia"/>
+        </w:rPr>
+        <w:lastRenderedPageBreak/>
+        <w:t>3.</w:t>
+      </w:r>
+      <w:r>
+        <w:t>2</w:t>
+      </w:r>
+      <w:r>
+        <w:rPr>
+          <w:rFonts w:hint="eastAsia"/>
+        </w:rPr>
+        <w:t>.2</w:t>
+      </w:r>
+      <w:r>
+        <w:rPr>
+          <w:rFonts w:hint="eastAsia"/>
+        </w:rPr>
+        <w:t>请求方式</w:t>
+      </w:r>
+    </w:p>
+    <w:p>
+      <w:r>
+        <w:rPr>
+          <w:rFonts w:hint="eastAsia"/>
+        </w:rPr>
+        <w:t>GET</w:t>
+      </w:r>
     </w:p>
     <w:p>
       <w:pPr>
+        <w:pStyle w:val="3"/>
+      </w:pPr>
+      <w:r>
+        <w:rPr>
+          <w:rFonts w:hint="eastAsia"/>
+        </w:rPr>
+        <w:t>3.</w:t>
+      </w:r>
+      <w:r>
+        <w:t>2</w:t>
+      </w:r>
+      <w:r>
+        <w:rPr>
+          <w:rFonts w:hint="eastAsia"/>
+        </w:rPr>
+        <w:t>.3</w:t>
+      </w:r>
+      <w:r>
+        <w:rPr>
+          <w:rFonts w:hint="eastAsia"/>
+        </w:rPr>
+        <w:t>请求参数</w:t>
+      </w:r>
+    </w:p>
+    <w:tbl>
+      <w:tblPr>
+        <w:tblW w:w="9351" w:type="dxa"/>
+        <w:tblBorders>
+          <w:top w:val="single" w:sz="4" w:space="0" w:color="auto"/>
+          <w:left w:val="single" w:sz="4" w:space="0" w:color="auto"/>
+          <w:bottom w:val="single" w:sz="4" w:space="0" w:color="auto"/>
+          <w:right w:val="single" w:sz="4" w:space="0" w:color="auto"/>
+          <w:insideH w:val="single" w:sz="4" w:space="0" w:color="auto"/>
+          <w:insideV w:val="single" w:sz="4" w:space="0" w:color="auto"/>
+        </w:tblBorders>
+        <w:tblLayout w:type="fixed"/>
+        <w:tblLook w:val="04A0" w:firstRow="1" w:lastRow="0" w:firstColumn="1" w:lastColumn="0" w:noHBand="0" w:noVBand="1"/>
+      </w:tblPr>
+      <w:tblGrid>
+        <w:gridCol w:w="1644"/>
+        <w:gridCol w:w="1129"/>
+        <w:gridCol w:w="2609"/>
+        <w:gridCol w:w="1984"/>
+        <w:gridCol w:w="1985"/>
+      </w:tblGrid>
+      <w:tr>
+        <w:trPr>
+          <w:trHeight w:val="454"/>
+        </w:trPr>
+        <w:tc>
+          <w:tcPr>
+            <w:tcW w:w="1644" w:type="dxa"/>
+            <w:shd w:val="clear" w:color="auto" w:fill="FFFFFF" w:themeFill="background1"/>
+            <w:vAlign w:val="center"/>
+          </w:tcPr>
+          <w:p>
+            <w:pPr>
+              <w:jc w:val="center"/>
+              <w:rPr>
+                <w:rFonts w:eastAsiaTheme="majorEastAsia"/>
+                <w:b/>
+                <w:color w:val="000000" w:themeColor="text1"/>
+                <w:szCs w:val="21"/>
+              </w:rPr>
+            </w:pPr>
+            <w:r>
+              <w:rPr>
+                <w:rFonts w:eastAsiaTheme="majorEastAsia"/>
+                <w:b/>
+                <w:color w:val="000000" w:themeColor="text1"/>
+                <w:szCs w:val="21"/>
+              </w:rPr>
+              <w:t>字段</w:t>
+            </w:r>
+          </w:p>
+        </w:tc>
+        <w:tc>
+          <w:tcPr>
+            <w:tcW w:w="1129" w:type="dxa"/>
+            <w:shd w:val="clear" w:color="auto" w:fill="FFFFFF" w:themeFill="background1"/>
+            <w:vAlign w:val="center"/>
+          </w:tcPr>
+          <w:p>
+            <w:pPr>
+              <w:jc w:val="center"/>
+              <w:rPr>
+                <w:b/>
+                <w:szCs w:val="21"/>
+              </w:rPr>
+            </w:pPr>
+            <w:r>
+              <w:rPr>
+                <w:rFonts w:hint="eastAsia"/>
+                <w:b/>
+                <w:szCs w:val="21"/>
+              </w:rPr>
+              <w:t>是否必须</w:t>
+            </w:r>
+          </w:p>
+        </w:tc>
+        <w:tc>
+          <w:tcPr>
+            <w:tcW w:w="2609" w:type="dxa"/>
+            <w:shd w:val="clear" w:color="auto" w:fill="FFFFFF" w:themeFill="background1"/>
+            <w:vAlign w:val="center"/>
+          </w:tcPr>
+          <w:p>
+            <w:pPr>
+              <w:jc w:val="center"/>
+              <w:rPr>
+                <w:b/>
+                <w:szCs w:val="21"/>
+              </w:rPr>
+            </w:pPr>
+            <w:r>
+              <w:rPr>
+                <w:rFonts w:hint="eastAsia"/>
+                <w:b/>
+                <w:szCs w:val="21"/>
+              </w:rPr>
+              <w:t>说明</w:t>
+            </w:r>
+          </w:p>
+        </w:tc>
+        <w:tc>
+          <w:tcPr>
+            <w:tcW w:w="1984" w:type="dxa"/>
+            <w:shd w:val="clear" w:color="auto" w:fill="FFFFFF" w:themeFill="background1"/>
+            <w:vAlign w:val="center"/>
+          </w:tcPr>
+          <w:p>
+            <w:pPr>
+              <w:jc w:val="center"/>
+              <w:rPr>
+                <w:b/>
+                <w:szCs w:val="21"/>
+              </w:rPr>
+            </w:pPr>
+            <w:r>
+              <w:rPr>
+                <w:rFonts w:hint="eastAsia"/>
+                <w:b/>
+                <w:szCs w:val="21"/>
+              </w:rPr>
+              <w:t>类型</w:t>
+            </w:r>
+          </w:p>
+        </w:tc>
+        <w:tc>
+          <w:tcPr>
+            <w:tcW w:w="1985" w:type="dxa"/>
+            <w:shd w:val="clear" w:color="auto" w:fill="FFFFFF" w:themeFill="background1"/>
+            <w:vAlign w:val="center"/>
+          </w:tcPr>
+          <w:p>
+            <w:pPr>
+              <w:jc w:val="center"/>
+              <w:rPr>
+                <w:b/>
+                <w:szCs w:val="21"/>
+              </w:rPr>
+            </w:pPr>
+            <w:r>
+              <w:rPr>
+                <w:rFonts w:hint="eastAsia"/>
+                <w:b/>
+                <w:szCs w:val="21"/>
+              </w:rPr>
+              <w:t>默认值</w:t>
+            </w:r>
+          </w:p>
+        </w:tc>
+      </w:tr>
+      <w:tr>
+        <w:trPr>
+          <w:trHeight w:val="454"/>
+        </w:trPr>
+        <w:tc>
+          <w:tcPr>
+            <w:tcW w:w="1644" w:type="dxa"/>
+            <w:vAlign w:val="center"/>
+          </w:tcPr>
+          <w:p>
+            <w:pPr>
+              <w:jc w:val="center"/>
+              <w:rPr>
+                <w:rFonts w:eastAsiaTheme="majorEastAsia"/>
+                <w:color w:val="000000" w:themeColor="text1"/>
+                <w:szCs w:val="21"/>
+              </w:rPr>
+            </w:pPr>
+            <w:r>
+              <w:t>xiaId</w:t>
+            </w:r>
+          </w:p>
+        </w:tc>
+        <w:tc>
+          <w:tcPr>
+            <w:tcW w:w="1129" w:type="dxa"/>
+            <w:vAlign w:val="center"/>
+          </w:tcPr>
+          <w:p>
+            <w:pPr>
+              <w:jc w:val="center"/>
+              <w:rPr>
+                <w:szCs w:val="21"/>
+              </w:rPr>
+            </w:pPr>
+            <w:r>
+              <w:rPr>
+                <w:rFonts w:hint="eastAsia"/>
+                <w:szCs w:val="21"/>
+              </w:rPr>
+              <w:t>是</w:t>
+            </w:r>
+          </w:p>
+        </w:tc>
+        <w:tc>
+          <w:tcPr>
+            <w:tcW w:w="2609" w:type="dxa"/>
+            <w:vAlign w:val="center"/>
+          </w:tcPr>
+          <w:p>
+            <w:pPr>
+              <w:jc w:val="center"/>
+              <w:rPr>
+                <w:szCs w:val="21"/>
+              </w:rPr>
+            </w:pPr>
+            <w:r>
+              <w:rPr>
+                <w:rFonts w:cs="Consolas" w:hint="eastAsia"/>
+                <w:color w:val="000000"/>
+                <w:kern w:val="0"/>
+                <w:szCs w:val="21"/>
+              </w:rPr>
+              <w:t>下单</w:t>
+            </w:r>
+            <w:r>
+              <w:rPr>
+                <w:rFonts w:cs="Consolas" w:hint="eastAsia"/>
+                <w:color w:val="000000"/>
+                <w:kern w:val="0"/>
+                <w:szCs w:val="21"/>
+              </w:rPr>
+              <w:t>id</w:t>
+            </w:r>
+          </w:p>
+        </w:tc>
+        <w:tc>
+          <w:tcPr>
+            <w:tcW w:w="1984" w:type="dxa"/>
+            <w:vAlign w:val="center"/>
+          </w:tcPr>
+          <w:p>
+            <w:pPr>
+              <w:jc w:val="center"/>
+              <w:rPr>
+                <w:szCs w:val="21"/>
+              </w:rPr>
+            </w:pPr>
+            <w:r>
+              <w:rPr>
+                <w:szCs w:val="21"/>
+              </w:rPr>
+              <w:t>S</w:t>
+            </w:r>
+            <w:r>
+              <w:rPr>
+                <w:rFonts w:hint="eastAsia"/>
+                <w:szCs w:val="21"/>
+              </w:rPr>
+              <w:t>tring</w:t>
+            </w:r>
+          </w:p>
+        </w:tc>
+        <w:tc>
+          <w:tcPr>
+            <w:tcW w:w="1985" w:type="dxa"/>
+            <w:vAlign w:val="center"/>
+          </w:tcPr>
+          <w:p>
+            <w:pPr>
+              <w:jc w:val="center"/>
+              <w:rPr>
+                <w:szCs w:val="21"/>
+              </w:rPr>
+            </w:pPr>
+          </w:p>
+        </w:tc>
+      </w:tr>
+    </w:tbl>
+    <w:p>
+      <w:pPr>
+        <w:pStyle w:val="3"/>
+      </w:pPr>
+      <w:r>
+        <w:t>3</w:t>
+      </w:r>
+      <w:r>
+        <w:rPr>
+          <w:rFonts w:hint="eastAsia"/>
+        </w:rPr>
+        <w:t>.</w:t>
+      </w:r>
+      <w:r>
+        <w:t>2</w:t>
+      </w:r>
+      <w:r>
+        <w:rPr>
+          <w:rFonts w:hint="eastAsia"/>
+        </w:rPr>
+        <w:t>.4</w:t>
+      </w:r>
+      <w:r>
+        <w:rPr>
+          <w:rFonts w:hint="eastAsia"/>
+        </w:rPr>
+        <w:t>记录人</w:t>
+      </w:r>
+      <w:r>
+        <w:rPr>
+          <w:rFonts w:hint="eastAsia"/>
+        </w:rPr>
+        <w:t>/</w:t>
+      </w:r>
+      <w:r>
+        <w:rPr>
+          <w:rFonts w:hint="eastAsia"/>
+        </w:rPr>
+        <w:t>时间</w:t>
+      </w:r>
+    </w:p>
+    <w:p>
+      <w:r>
+        <w:t>L</w:t>
+      </w:r>
+      <w:r>
+        <w:rPr>
+          <w:rFonts w:hint="eastAsia"/>
+        </w:rPr>
+        <w:t>ijie/</w:t>
+      </w:r>
+      <w:r>
+        <w:t>2015-05-19</w:t>
+      </w:r>
+    </w:p>
+    <w:p>
+      <w:pPr>
+        <w:pStyle w:val="2"/>
+      </w:pPr>
+      <w:r>
+        <w:t>3.3</w:t>
+      </w:r>
+      <w:r>
+        <w:rPr>
+          <w:rFonts w:hint="eastAsia"/>
+        </w:rPr>
+        <w:t>/</w:t>
+      </w:r>
+      <w:r>
+        <w:t>xiaordertab</w:t>
+      </w:r>
+      <w:r>
+        <w:t>/xiaorderInfo/{xiaId}</w:t>
+      </w:r>
+    </w:p>
+    <w:p>
+      <w:pPr>
+        <w:pStyle w:val="3"/>
+      </w:pPr>
+      <w:r>
+        <w:rPr>
+          <w:rFonts w:hint="eastAsia"/>
+        </w:rPr>
+        <w:t>3</w:t>
+      </w:r>
+      <w:r>
+        <w:rPr>
+          <w:rFonts w:hint="eastAsia"/>
+        </w:rPr>
+        <w:t>.</w:t>
+      </w:r>
+      <w:r>
+        <w:t>3</w:t>
+      </w:r>
+      <w:r>
+        <w:rPr>
+          <w:rFonts w:hint="eastAsia"/>
+        </w:rPr>
+        <w:t>.1</w:t>
+      </w:r>
+      <w:r>
+        <w:rPr>
+          <w:rFonts w:hint="eastAsia"/>
+        </w:rPr>
+        <w:t>接口描述</w:t>
+      </w:r>
+    </w:p>
+    <w:p>
+      <w:r>
+        <w:rPr>
+          <w:rFonts w:hint="eastAsia"/>
+        </w:rPr>
+        <w:t>根据</w:t>
+      </w:r>
+      <w:r>
+        <w:rPr>
+          <w:rFonts w:hint="eastAsia"/>
+        </w:rPr>
+        <w:t>id</w:t>
+      </w:r>
+      <w:r>
+        <w:rPr>
+          <w:rFonts w:hint="eastAsia"/>
+        </w:rPr>
+        <w:t>获取下单详情</w:t>
+      </w:r>
+      <w:r>
+        <w:rPr>
+          <w:rFonts w:hint="eastAsia"/>
+        </w:rPr>
+        <w:t>，</w:t>
+      </w:r>
+    </w:p>
+    <w:p>
+      <w:pPr>
+        <w:pStyle w:val="3"/>
+      </w:pPr>
+      <w:r>
+        <w:rPr>
+          <w:rFonts w:hint="eastAsia"/>
+        </w:rPr>
+        <w:t>3.</w:t>
+      </w:r>
+      <w:r>
+        <w:t>3</w:t>
+      </w:r>
+      <w:r>
+        <w:rPr>
+          <w:rFonts w:hint="eastAsia"/>
+        </w:rPr>
+        <w:t>.2</w:t>
+      </w:r>
+      <w:r>
+        <w:rPr>
+          <w:rFonts w:hint="eastAsia"/>
+        </w:rPr>
+        <w:t>请求方式</w:t>
+      </w:r>
+    </w:p>
+    <w:p>
+      <w:r>
+        <w:rPr>
+          <w:rFonts w:hint="eastAsia"/>
+        </w:rPr>
+        <w:t>GET</w:t>
+      </w:r>
+    </w:p>
+    <w:p>
+      <w:pPr>
+        <w:pStyle w:val="3"/>
+      </w:pPr>
+      <w:r>
+        <w:rPr>
+          <w:rFonts w:hint="eastAsia"/>
+        </w:rPr>
+        <w:t>3.</w:t>
+      </w:r>
+      <w:r>
+        <w:t>3</w:t>
+      </w:r>
+      <w:r>
+        <w:rPr>
+          <w:rFonts w:hint="eastAsia"/>
+        </w:rPr>
+        <w:t>.3</w:t>
+      </w:r>
+      <w:r>
+        <w:rPr>
+          <w:rFonts w:hint="eastAsia"/>
+        </w:rPr>
+        <w:t>请求参数</w:t>
+      </w:r>
+    </w:p>
+    <w:tbl>
+      <w:tblPr>
+        <w:tblW w:w="9351" w:type="dxa"/>
+        <w:tblBorders>
+          <w:top w:val="single" w:sz="4" w:space="0" w:color="auto"/>
+          <w:left w:val="single" w:sz="4" w:space="0" w:color="auto"/>
+          <w:bottom w:val="single" w:sz="4" w:space="0" w:color="auto"/>
+          <w:right w:val="single" w:sz="4" w:space="0" w:color="auto"/>
+          <w:insideH w:val="single" w:sz="4" w:space="0" w:color="auto"/>
+          <w:insideV w:val="single" w:sz="4" w:space="0" w:color="auto"/>
+        </w:tblBorders>
+        <w:tblLayout w:type="fixed"/>
+        <w:tblLook w:val="04A0" w:firstRow="1" w:lastRow="0" w:firstColumn="1" w:lastColumn="0" w:noHBand="0" w:noVBand="1"/>
+      </w:tblPr>
+      <w:tblGrid>
+        <w:gridCol w:w="1644"/>
+        <w:gridCol w:w="1129"/>
+        <w:gridCol w:w="2609"/>
+        <w:gridCol w:w="1984"/>
+        <w:gridCol w:w="1985"/>
+      </w:tblGrid>
+      <w:tr>
+        <w:trPr>
+          <w:trHeight w:val="454"/>
+        </w:trPr>
+        <w:tc>
+          <w:tcPr>
+            <w:tcW w:w="1644" w:type="dxa"/>
+            <w:shd w:val="clear" w:color="auto" w:fill="FFFFFF" w:themeFill="background1"/>
+            <w:vAlign w:val="center"/>
+          </w:tcPr>
+          <w:p>
+            <w:pPr>
+              <w:jc w:val="center"/>
+              <w:rPr>
+                <w:rFonts w:eastAsiaTheme="majorEastAsia"/>
+                <w:b/>
+                <w:color w:val="000000" w:themeColor="text1"/>
+                <w:szCs w:val="21"/>
+              </w:rPr>
+            </w:pPr>
+            <w:r>
+              <w:rPr>
+                <w:rFonts w:eastAsiaTheme="majorEastAsia"/>
+                <w:b/>
+                <w:color w:val="000000" w:themeColor="text1"/>
+                <w:szCs w:val="21"/>
+              </w:rPr>
+              <w:t>字段</w:t>
+            </w:r>
+          </w:p>
+        </w:tc>
+        <w:tc>
+          <w:tcPr>
+            <w:tcW w:w="1129" w:type="dxa"/>
+            <w:shd w:val="clear" w:color="auto" w:fill="FFFFFF" w:themeFill="background1"/>
+            <w:vAlign w:val="center"/>
+          </w:tcPr>
+          <w:p>
+            <w:pPr>
+              <w:jc w:val="center"/>
+              <w:rPr>
+                <w:b/>
+                <w:szCs w:val="21"/>
+              </w:rPr>
+            </w:pPr>
+            <w:r>
+              <w:rPr>
+                <w:rFonts w:hint="eastAsia"/>
+                <w:b/>
+                <w:szCs w:val="21"/>
+              </w:rPr>
+              <w:t>是否必须</w:t>
+            </w:r>
+          </w:p>
+        </w:tc>
+        <w:tc>
+          <w:tcPr>
+            <w:tcW w:w="2609" w:type="dxa"/>
+            <w:shd w:val="clear" w:color="auto" w:fill="FFFFFF" w:themeFill="background1"/>
+            <w:vAlign w:val="center"/>
+          </w:tcPr>
+          <w:p>
+            <w:pPr>
+              <w:jc w:val="center"/>
+              <w:rPr>
+                <w:b/>
+                <w:szCs w:val="21"/>
+              </w:rPr>
+            </w:pPr>
+            <w:r>
+              <w:rPr>
+                <w:rFonts w:hint="eastAsia"/>
+                <w:b/>
+                <w:szCs w:val="21"/>
+              </w:rPr>
+              <w:t>说明</w:t>
+            </w:r>
+          </w:p>
+        </w:tc>
+        <w:tc>
+          <w:tcPr>
+            <w:tcW w:w="1984" w:type="dxa"/>
+            <w:shd w:val="clear" w:color="auto" w:fill="FFFFFF" w:themeFill="background1"/>
+            <w:vAlign w:val="center"/>
+          </w:tcPr>
+          <w:p>
+            <w:pPr>
+              <w:jc w:val="center"/>
+              <w:rPr>
+                <w:b/>
+                <w:szCs w:val="21"/>
+              </w:rPr>
+            </w:pPr>
+            <w:r>
+              <w:rPr>
+                <w:rFonts w:hint="eastAsia"/>
+                <w:b/>
+                <w:szCs w:val="21"/>
+              </w:rPr>
+              <w:t>类型</w:t>
+            </w:r>
+          </w:p>
+        </w:tc>
+        <w:tc>
+          <w:tcPr>
+            <w:tcW w:w="1985" w:type="dxa"/>
+            <w:shd w:val="clear" w:color="auto" w:fill="FFFFFF" w:themeFill="background1"/>
+            <w:vAlign w:val="center"/>
+          </w:tcPr>
+          <w:p>
+            <w:pPr>
+              <w:jc w:val="center"/>
+              <w:rPr>
+                <w:b/>
+                <w:szCs w:val="21"/>
+              </w:rPr>
+            </w:pPr>
+            <w:r>
+              <w:rPr>
+                <w:rFonts w:hint="eastAsia"/>
+                <w:b/>
+                <w:szCs w:val="21"/>
+              </w:rPr>
+              <w:t>默认值</w:t>
+            </w:r>
+          </w:p>
+        </w:tc>
+      </w:tr>
+      <w:tr>
+        <w:trPr>
+          <w:trHeight w:val="454"/>
+        </w:trPr>
+        <w:tc>
+          <w:tcPr>
+            <w:tcW w:w="1644" w:type="dxa"/>
+            <w:vAlign w:val="center"/>
+          </w:tcPr>
+          <w:p>
+            <w:pPr>
+              <w:jc w:val="center"/>
+              <w:rPr>
+                <w:rFonts w:eastAsiaTheme="majorEastAsia"/>
+                <w:color w:val="000000" w:themeColor="text1"/>
+                <w:szCs w:val="21"/>
+              </w:rPr>
+            </w:pPr>
+            <w:r>
+              <w:t>xiaId</w:t>
+            </w:r>
+          </w:p>
+        </w:tc>
+        <w:tc>
+          <w:tcPr>
+            <w:tcW w:w="1129" w:type="dxa"/>
+            <w:vAlign w:val="center"/>
+          </w:tcPr>
+          <w:p>
+            <w:pPr>
+              <w:jc w:val="center"/>
+              <w:rPr>
+                <w:szCs w:val="21"/>
+              </w:rPr>
+            </w:pPr>
+            <w:r>
+              <w:rPr>
+                <w:rFonts w:hint="eastAsia"/>
+                <w:szCs w:val="21"/>
+              </w:rPr>
+              <w:t>是</w:t>
+            </w:r>
+          </w:p>
+        </w:tc>
+        <w:tc>
+          <w:tcPr>
+            <w:tcW w:w="2609" w:type="dxa"/>
+            <w:vAlign w:val="center"/>
+          </w:tcPr>
+          <w:p>
+            <w:pPr>
+              <w:jc w:val="center"/>
+              <w:rPr>
+                <w:szCs w:val="21"/>
+              </w:rPr>
+            </w:pPr>
+            <w:r>
+              <w:rPr>
+                <w:rFonts w:cs="Consolas" w:hint="eastAsia"/>
+                <w:color w:val="000000"/>
+                <w:kern w:val="0"/>
+                <w:szCs w:val="21"/>
+              </w:rPr>
+              <w:t>下单</w:t>
+            </w:r>
+            <w:r>
+              <w:rPr>
+                <w:rFonts w:cs="Consolas" w:hint="eastAsia"/>
+                <w:color w:val="000000"/>
+                <w:kern w:val="0"/>
+                <w:szCs w:val="21"/>
+              </w:rPr>
+              <w:t>id</w:t>
+            </w:r>
+          </w:p>
+        </w:tc>
+        <w:tc>
+          <w:tcPr>
+            <w:tcW w:w="1984" w:type="dxa"/>
+            <w:vAlign w:val="center"/>
+          </w:tcPr>
+          <w:p>
+            <w:pPr>
+              <w:jc w:val="center"/>
+              <w:rPr>
+                <w:szCs w:val="21"/>
+              </w:rPr>
+            </w:pPr>
+            <w:r>
+              <w:rPr>
+                <w:szCs w:val="21"/>
+              </w:rPr>
+              <w:t>S</w:t>
+            </w:r>
+            <w:r>
+              <w:rPr>
+                <w:rFonts w:hint="eastAsia"/>
+                <w:szCs w:val="21"/>
+              </w:rPr>
+              <w:t>tring</w:t>
+            </w:r>
+          </w:p>
+        </w:tc>
+        <w:tc>
+          <w:tcPr>
+            <w:tcW w:w="1985" w:type="dxa"/>
+            <w:vAlign w:val="center"/>
+          </w:tcPr>
+          <w:p>
+            <w:pPr>
+              <w:jc w:val="center"/>
+              <w:rPr>
+                <w:szCs w:val="21"/>
+              </w:rPr>
+            </w:pPr>
+          </w:p>
+        </w:tc>
+      </w:tr>
+    </w:tbl>
+    <w:p>
+      <w:pPr>
+        <w:pStyle w:val="3"/>
+      </w:pPr>
+      <w:r>
+        <w:t>3</w:t>
+      </w:r>
+      <w:r>
+        <w:rPr>
+          <w:rFonts w:hint="eastAsia"/>
+        </w:rPr>
+        <w:t>.</w:t>
+      </w:r>
+      <w:r>
+        <w:t>3</w:t>
+      </w:r>
+      <w:r>
+        <w:rPr>
+          <w:rFonts w:hint="eastAsia"/>
+        </w:rPr>
+        <w:t>.4</w:t>
+      </w:r>
+      <w:r>
+        <w:rPr>
+          <w:rFonts w:hint="eastAsia"/>
+        </w:rPr>
+        <w:t>记录人</w:t>
+      </w:r>
+      <w:r>
+        <w:rPr>
+          <w:rFonts w:hint="eastAsia"/>
+        </w:rPr>
+        <w:t>/</w:t>
+      </w:r>
+      <w:r>
+        <w:rPr>
+          <w:rFonts w:hint="eastAsia"/>
+        </w:rPr>
+        <w:t>时间</w:t>
+      </w:r>
+    </w:p>
+    <w:p>
+      <w:r>
+        <w:t>L</w:t>
+      </w:r>
+      <w:r>
+        <w:rPr>
+          <w:rFonts w:hint="eastAsia"/>
+        </w:rPr>
+        <w:t>ijie/</w:t>
+      </w:r>
+      <w:r>
+        <w:t>2015-05-19</w:t>
+      </w:r>
+    </w:p>
+    <w:p>
+      <w:pPr>
+        <w:pStyle w:val="2"/>
+      </w:pPr>
+      <w:r>
+        <w:lastRenderedPageBreak/>
+        <w:t>3.4</w:t>
+      </w:r>
+      <w:r>
+        <w:rPr>
+          <w:rFonts w:hint="eastAsia"/>
+        </w:rPr>
+        <w:t>/</w:t>
+      </w:r>
+      <w:r>
+        <w:t>xiaordertab/updateStatus/{xiaId}/{status}</w:t>
+      </w:r>
+    </w:p>
+    <w:p>
+      <w:pPr>
+        <w:pStyle w:val="3"/>
+      </w:pPr>
+      <w:r>
+        <w:rPr>
+          <w:rFonts w:hint="eastAsia"/>
+        </w:rPr>
+        <w:t>3</w:t>
+      </w:r>
+      <w:r>
+        <w:rPr>
+          <w:rFonts w:hint="eastAsia"/>
+        </w:rPr>
+        <w:t>.</w:t>
+      </w:r>
+      <w:r>
+        <w:t>4</w:t>
+      </w:r>
+      <w:r>
+        <w:rPr>
+          <w:rFonts w:hint="eastAsia"/>
+        </w:rPr>
+        <w:t>.1</w:t>
+      </w:r>
+      <w:r>
+        <w:rPr>
+          <w:rFonts w:hint="eastAsia"/>
+        </w:rPr>
+        <w:t>接口描述</w:t>
+      </w:r>
+    </w:p>
+    <w:p>
+      <w:r>
+        <w:rPr>
+          <w:rFonts w:hint="eastAsia"/>
+        </w:rPr>
+        <w:t>根据</w:t>
+      </w:r>
+      <w:r>
+        <w:rPr>
+          <w:rFonts w:hint="eastAsia"/>
+        </w:rPr>
+        <w:t>id</w:t>
+      </w:r>
+      <w:r>
+        <w:rPr>
+          <w:rFonts w:hint="eastAsia"/>
+        </w:rPr>
+        <w:t>修改下单状态</w:t>
+      </w:r>
+    </w:p>
+    <w:p>
+      <w:pPr>
+        <w:pStyle w:val="3"/>
+      </w:pPr>
+      <w:r>
+        <w:rPr>
+          <w:rFonts w:hint="eastAsia"/>
+        </w:rPr>
+        <w:t>3.</w:t>
+      </w:r>
+      <w:r>
+        <w:t>4</w:t>
+      </w:r>
+      <w:r>
+        <w:rPr>
+          <w:rFonts w:hint="eastAsia"/>
+        </w:rPr>
+        <w:t>.2</w:t>
+      </w:r>
+      <w:r>
+        <w:rPr>
+          <w:rFonts w:hint="eastAsia"/>
+        </w:rPr>
+        <w:t>请求方式</w:t>
+      </w:r>
+    </w:p>
+    <w:p>
+      <w:r>
+        <w:rPr>
+          <w:rFonts w:hint="eastAsia"/>
+        </w:rPr>
+        <w:t>GET</w:t>
+      </w:r>
+    </w:p>
+    <w:p>
+      <w:pPr>
+        <w:pStyle w:val="3"/>
+      </w:pPr>
+      <w:r>
+        <w:rPr>
+          <w:rFonts w:hint="eastAsia"/>
+        </w:rPr>
+        <w:t>3.</w:t>
+      </w:r>
+      <w:r>
+        <w:t>4</w:t>
+      </w:r>
+      <w:r>
+        <w:rPr>
+          <w:rFonts w:hint="eastAsia"/>
+        </w:rPr>
+        <w:t>.3</w:t>
+      </w:r>
+      <w:r>
+        <w:rPr>
+          <w:rFonts w:hint="eastAsia"/>
+        </w:rPr>
+        <w:t>请求参数</w:t>
+      </w:r>
+    </w:p>
+    <w:tbl>
+      <w:tblPr>
+        <w:tblW w:w="9351" w:type="dxa"/>
+        <w:tblBorders>
+          <w:top w:val="single" w:sz="4" w:space="0" w:color="auto"/>
+          <w:left w:val="single" w:sz="4" w:space="0" w:color="auto"/>
+          <w:bottom w:val="single" w:sz="4" w:space="0" w:color="auto"/>
+          <w:right w:val="single" w:sz="4" w:space="0" w:color="auto"/>
+          <w:insideH w:val="single" w:sz="4" w:space="0" w:color="auto"/>
+          <w:insideV w:val="single" w:sz="4" w:space="0" w:color="auto"/>
+        </w:tblBorders>
+        <w:tblLayout w:type="fixed"/>
+        <w:tblLook w:val="04A0" w:firstRow="1" w:lastRow="0" w:firstColumn="1" w:lastColumn="0" w:noHBand="0" w:noVBand="1"/>
+      </w:tblPr>
+      <w:tblGrid>
+        <w:gridCol w:w="1644"/>
+        <w:gridCol w:w="1129"/>
+        <w:gridCol w:w="2609"/>
+        <w:gridCol w:w="1984"/>
+        <w:gridCol w:w="1985"/>
+      </w:tblGrid>
+      <w:tr>
+        <w:trPr>
+          <w:trHeight w:val="454"/>
+        </w:trPr>
+        <w:tc>
+          <w:tcPr>
+            <w:tcW w:w="1644" w:type="dxa"/>
+            <w:shd w:val="clear" w:color="auto" w:fill="FFFFFF" w:themeFill="background1"/>
+            <w:vAlign w:val="center"/>
+          </w:tcPr>
+          <w:p>
+            <w:pPr>
+              <w:jc w:val="center"/>
+              <w:rPr>
+                <w:rFonts w:eastAsiaTheme="majorEastAsia"/>
+                <w:b/>
+                <w:color w:val="000000" w:themeColor="text1"/>
+                <w:szCs w:val="21"/>
+              </w:rPr>
+            </w:pPr>
+            <w:r>
+              <w:rPr>
+                <w:rFonts w:eastAsiaTheme="majorEastAsia"/>
+                <w:b/>
+                <w:color w:val="000000" w:themeColor="text1"/>
+                <w:szCs w:val="21"/>
+              </w:rPr>
+              <w:t>字段</w:t>
+            </w:r>
+          </w:p>
+        </w:tc>
+        <w:tc>
+          <w:tcPr>
+            <w:tcW w:w="1129" w:type="dxa"/>
+            <w:shd w:val="clear" w:color="auto" w:fill="FFFFFF" w:themeFill="background1"/>
+            <w:vAlign w:val="center"/>
+          </w:tcPr>
+          <w:p>
+            <w:pPr>
+              <w:jc w:val="center"/>
+              <w:rPr>
+                <w:b/>
+                <w:szCs w:val="21"/>
+              </w:rPr>
+            </w:pPr>
+            <w:r>
+              <w:rPr>
+                <w:rFonts w:hint="eastAsia"/>
+                <w:b/>
+                <w:szCs w:val="21"/>
+              </w:rPr>
+              <w:t>是否必须</w:t>
+            </w:r>
+          </w:p>
+        </w:tc>
+        <w:tc>
+          <w:tcPr>
+            <w:tcW w:w="2609" w:type="dxa"/>
+            <w:shd w:val="clear" w:color="auto" w:fill="FFFFFF" w:themeFill="background1"/>
+            <w:vAlign w:val="center"/>
+          </w:tcPr>
+          <w:p>
+            <w:pPr>
+              <w:jc w:val="center"/>
+              <w:rPr>
+                <w:b/>
+                <w:szCs w:val="21"/>
+              </w:rPr>
+            </w:pPr>
+            <w:r>
+              <w:rPr>
+                <w:rFonts w:hint="eastAsia"/>
+                <w:b/>
+                <w:szCs w:val="21"/>
+              </w:rPr>
+              <w:t>说明</w:t>
+            </w:r>
+          </w:p>
+        </w:tc>
+        <w:tc>
+          <w:tcPr>
+            <w:tcW w:w="1984" w:type="dxa"/>
+            <w:shd w:val="clear" w:color="auto" w:fill="FFFFFF" w:themeFill="background1"/>
+            <w:vAlign w:val="center"/>
+          </w:tcPr>
+          <w:p>
+            <w:pPr>
+              <w:jc w:val="center"/>
+              <w:rPr>
+                <w:b/>
+                <w:szCs w:val="21"/>
+              </w:rPr>
+            </w:pPr>
+            <w:r>
+              <w:rPr>
+                <w:rFonts w:hint="eastAsia"/>
+                <w:b/>
+                <w:szCs w:val="21"/>
+              </w:rPr>
+              <w:t>类型</w:t>
+            </w:r>
+          </w:p>
+        </w:tc>
+        <w:tc>
+          <w:tcPr>
+            <w:tcW w:w="1985" w:type="dxa"/>
+            <w:shd w:val="clear" w:color="auto" w:fill="FFFFFF" w:themeFill="background1"/>
+            <w:vAlign w:val="center"/>
+          </w:tcPr>
+          <w:p>
+            <w:pPr>
+              <w:jc w:val="center"/>
+              <w:rPr>
+                <w:b/>
+                <w:szCs w:val="21"/>
+              </w:rPr>
+            </w:pPr>
+            <w:r>
+              <w:rPr>
+                <w:rFonts w:hint="eastAsia"/>
+                <w:b/>
+                <w:szCs w:val="21"/>
+              </w:rPr>
+              <w:t>默认值</w:t>
+            </w:r>
+          </w:p>
+        </w:tc>
+      </w:tr>
+      <w:tr>
+        <w:trPr>
+          <w:trHeight w:val="454"/>
+        </w:trPr>
+        <w:tc>
+          <w:tcPr>
+            <w:tcW w:w="1644" w:type="dxa"/>
+            <w:vAlign w:val="center"/>
+          </w:tcPr>
+          <w:p>
+            <w:pPr>
+              <w:jc w:val="center"/>
+              <w:rPr>
+                <w:rFonts w:eastAsiaTheme="majorEastAsia"/>
+                <w:color w:val="000000" w:themeColor="text1"/>
+                <w:szCs w:val="21"/>
+              </w:rPr>
+            </w:pPr>
+            <w:r>
+              <w:t>xiaId</w:t>
+            </w:r>
+          </w:p>
+        </w:tc>
+        <w:tc>
+          <w:tcPr>
+            <w:tcW w:w="1129" w:type="dxa"/>
+            <w:vAlign w:val="center"/>
+          </w:tcPr>
+          <w:p>
+            <w:pPr>
+              <w:jc w:val="center"/>
+              <w:rPr>
+                <w:szCs w:val="21"/>
+              </w:rPr>
+            </w:pPr>
+            <w:r>
+              <w:rPr>
+                <w:rFonts w:hint="eastAsia"/>
+                <w:szCs w:val="21"/>
+              </w:rPr>
+              <w:t>是</w:t>
+            </w:r>
+          </w:p>
+        </w:tc>
+        <w:tc>
+          <w:tcPr>
+            <w:tcW w:w="2609" w:type="dxa"/>
+            <w:vAlign w:val="center"/>
+          </w:tcPr>
+          <w:p>
+            <w:pPr>
+              <w:jc w:val="center"/>
+              <w:rPr>
+                <w:szCs w:val="21"/>
+              </w:rPr>
+            </w:pPr>
+            <w:r>
+              <w:rPr>
+                <w:rFonts w:cs="Consolas" w:hint="eastAsia"/>
+                <w:color w:val="000000"/>
+                <w:kern w:val="0"/>
+                <w:szCs w:val="21"/>
+              </w:rPr>
+              <w:t>下单</w:t>
+            </w:r>
+            <w:r>
+              <w:rPr>
+                <w:rFonts w:cs="Consolas" w:hint="eastAsia"/>
+                <w:color w:val="000000"/>
+                <w:kern w:val="0"/>
+                <w:szCs w:val="21"/>
+              </w:rPr>
+              <w:t>id</w:t>
+            </w:r>
+          </w:p>
+        </w:tc>
+        <w:tc>
+          <w:tcPr>
+            <w:tcW w:w="1984" w:type="dxa"/>
+            <w:vAlign w:val="center"/>
+          </w:tcPr>
+          <w:p>
+            <w:pPr>
+              <w:jc w:val="center"/>
+              <w:rPr>
+                <w:szCs w:val="21"/>
+              </w:rPr>
+            </w:pPr>
+            <w:r>
+              <w:rPr>
+                <w:szCs w:val="21"/>
+              </w:rPr>
+              <w:t>S</w:t>
+            </w:r>
+            <w:r>
+              <w:rPr>
+                <w:rFonts w:hint="eastAsia"/>
+                <w:szCs w:val="21"/>
+              </w:rPr>
+              <w:t>tring</w:t>
+            </w:r>
+          </w:p>
+        </w:tc>
+        <w:tc>
+          <w:tcPr>
+            <w:tcW w:w="1985" w:type="dxa"/>
+            <w:vAlign w:val="center"/>
+          </w:tcPr>
+          <w:p>
+            <w:pPr>
+              <w:jc w:val="center"/>
+              <w:rPr>
+                <w:szCs w:val="21"/>
+              </w:rPr>
+            </w:pPr>
+          </w:p>
+        </w:tc>
+      </w:tr>
+      <w:tr>
+        <w:trPr>
+          <w:trHeight w:val="454"/>
+        </w:trPr>
+        <w:tc>
+          <w:tcPr>
+            <w:tcW w:w="1644" w:type="dxa"/>
+            <w:vAlign w:val="center"/>
+          </w:tcPr>
+          <w:p>
+            <w:pPr>
+              <w:jc w:val="center"/>
+            </w:pPr>
+            <w:r>
+              <w:t>S</w:t>
+            </w:r>
+            <w:r>
+              <w:rPr>
+                <w:rFonts w:cs="Consolas" w:hint="eastAsia"/>
+                <w:color w:val="000000"/>
+                <w:kern w:val="0"/>
+                <w:szCs w:val="21"/>
+              </w:rPr>
+              <w:t>tatus</w:t>
+            </w:r>
+          </w:p>
+        </w:tc>
+        <w:tc>
+          <w:tcPr>
+            <w:tcW w:w="1129" w:type="dxa"/>
+            <w:vAlign w:val="center"/>
+          </w:tcPr>
+          <w:p>
+            <w:pPr>
+              <w:jc w:val="center"/>
+              <w:rPr>
+                <w:szCs w:val="21"/>
+              </w:rPr>
+            </w:pPr>
+            <w:r>
+              <w:rPr>
+                <w:rFonts w:hint="eastAsia"/>
+                <w:szCs w:val="21"/>
+              </w:rPr>
+              <w:t>是</w:t>
+            </w:r>
+          </w:p>
+        </w:tc>
+        <w:tc>
+          <w:tcPr>
+            <w:tcW w:w="2609" w:type="dxa"/>
+            <w:vAlign w:val="center"/>
+          </w:tcPr>
+          <w:p>
+            <w:pPr>
+              <w:jc w:val="center"/>
+              <w:rPr>
+                <w:rFonts w:cs="Consolas"/>
+                <w:color w:val="000000"/>
+                <w:kern w:val="0"/>
+                <w:szCs w:val="21"/>
+              </w:rPr>
+            </w:pPr>
+            <w:r>
+              <w:rPr>
+                <w:rFonts w:cs="Consolas" w:hint="eastAsia"/>
+                <w:color w:val="000000"/>
+                <w:kern w:val="0"/>
+                <w:szCs w:val="21"/>
+              </w:rPr>
+              <w:t>下单状态</w:t>
+            </w:r>
+            <w:r>
+              <w:rPr>
+                <w:rFonts w:cs="Consolas"/>
+                <w:color w:val="000000"/>
+                <w:kern w:val="0"/>
+                <w:szCs w:val="21"/>
+              </w:rPr>
+              <w:t>(0=</w:t>
+            </w:r>
+            <w:r>
+              <w:rPr>
+                <w:rFonts w:cs="Consolas"/>
+                <w:color w:val="000000"/>
+                <w:kern w:val="0"/>
+                <w:szCs w:val="21"/>
+              </w:rPr>
+              <w:t>未接单</w:t>
+            </w:r>
+            <w:r>
+              <w:rPr>
+                <w:rFonts w:cs="Consolas"/>
+                <w:color w:val="000000"/>
+                <w:kern w:val="0"/>
+                <w:szCs w:val="21"/>
+              </w:rPr>
+              <w:t>,1={</w:t>
+            </w:r>
+            <w:r>
+              <w:rPr>
+                <w:rFonts w:cs="Consolas"/>
+                <w:color w:val="000000"/>
+                <w:kern w:val="0"/>
+                <w:szCs w:val="21"/>
+              </w:rPr>
+              <w:t>配送中，已接单</w:t>
+            </w:r>
+            <w:r>
+              <w:rPr>
+                <w:rFonts w:cs="Consolas"/>
+                <w:color w:val="000000"/>
+                <w:kern w:val="0"/>
+                <w:szCs w:val="21"/>
+              </w:rPr>
+              <w:t>}</w:t>
+            </w:r>
+            <w:r>
+              <w:rPr>
+                <w:rFonts w:cs="Consolas"/>
+                <w:color w:val="000000"/>
+                <w:kern w:val="0"/>
+                <w:szCs w:val="21"/>
+              </w:rPr>
+              <w:t>，</w:t>
+            </w:r>
+            <w:r>
+              <w:rPr>
+                <w:rFonts w:cs="Consolas"/>
+                <w:color w:val="000000"/>
+                <w:kern w:val="0"/>
+                <w:szCs w:val="21"/>
+              </w:rPr>
+              <w:t>2=</w:t>
+            </w:r>
+            <w:r>
+              <w:rPr>
+                <w:rFonts w:cs="Consolas"/>
+                <w:color w:val="000000"/>
+                <w:kern w:val="0"/>
+                <w:szCs w:val="21"/>
+              </w:rPr>
+              <w:t>已到达（点击确认到达，修改抢单状态）</w:t>
+            </w:r>
+            <w:r>
+              <w:rPr>
+                <w:rFonts w:cs="Consolas"/>
+                <w:color w:val="000000"/>
+                <w:kern w:val="0"/>
+                <w:szCs w:val="21"/>
+              </w:rPr>
+              <w:t>)</w:t>
+            </w:r>
+          </w:p>
+        </w:tc>
+        <w:tc>
+          <w:tcPr>
+            <w:tcW w:w="1984" w:type="dxa"/>
+            <w:vAlign w:val="center"/>
+          </w:tcPr>
+          <w:p>
+            <w:pPr>
+              <w:jc w:val="center"/>
+              <w:rPr>
+                <w:szCs w:val="21"/>
+              </w:rPr>
+            </w:pPr>
+            <w:r>
+              <w:rPr>
+                <w:szCs w:val="21"/>
+              </w:rPr>
+              <w:t>I</w:t>
+            </w:r>
+            <w:r>
+              <w:rPr>
+                <w:rFonts w:hint="eastAsia"/>
+                <w:szCs w:val="21"/>
+              </w:rPr>
+              <w:t>nt</w:t>
+            </w:r>
+          </w:p>
+        </w:tc>
+        <w:tc>
+          <w:tcPr>
+            <w:tcW w:w="1985" w:type="dxa"/>
+            <w:vAlign w:val="center"/>
+          </w:tcPr>
+          <w:p>
+            <w:pPr>
+              <w:jc w:val="center"/>
+              <w:rPr>
+                <w:szCs w:val="21"/>
+              </w:rPr>
+            </w:pPr>
+          </w:p>
+        </w:tc>
+      </w:tr>
+    </w:tbl>
+    <w:p>
+      <w:pPr>
+        <w:pStyle w:val="3"/>
+      </w:pPr>
+      <w:r>
+        <w:t>3</w:t>
+      </w:r>
+      <w:r>
+        <w:rPr>
+          <w:rFonts w:hint="eastAsia"/>
+        </w:rPr>
+        <w:t>.</w:t>
+      </w:r>
+      <w:r>
+        <w:t>4</w:t>
+      </w:r>
+      <w:r>
+        <w:rPr>
+          <w:rFonts w:hint="eastAsia"/>
+        </w:rPr>
+        <w:t>.4</w:t>
+      </w:r>
+      <w:r>
+        <w:rPr>
+          <w:rFonts w:hint="eastAsia"/>
+        </w:rPr>
+        <w:t>记录人</w:t>
+      </w:r>
+      <w:r>
+        <w:rPr>
+          <w:rFonts w:hint="eastAsia"/>
+        </w:rPr>
+        <w:t>/</w:t>
+      </w:r>
+      <w:r>
+        <w:rPr>
+          <w:rFonts w:hint="eastAsia"/>
+        </w:rPr>
+        <w:t>时间</w:t>
+      </w:r>
+    </w:p>
+    <w:p>
+      <w:r>
+        <w:t>L</w:t>
+      </w:r>
+      <w:r>
+        <w:rPr>
+          <w:rFonts w:hint="eastAsia"/>
+        </w:rPr>
+        <w:t>ijie/</w:t>
+      </w:r>
+      <w:r>
+        <w:t>2015-05-19</w:t>
+      </w:r>
+    </w:p>
+    <w:p/>
+    <w:p>
+      <w:pPr>
+        <w:pStyle w:val="2"/>
+      </w:pPr>
+      <w:r>
+        <w:t>3.5</w:t>
+      </w:r>
+      <w:r>
+        <w:rPr>
+          <w:rFonts w:hint="eastAsia"/>
+        </w:rPr>
+        <w:t>/</w:t>
+      </w:r>
+      <w:r>
+        <w:t>xiaordertab/</w:t>
+      </w:r>
+      <w:r>
+        <w:t>list</w:t>
+      </w:r>
+    </w:p>
+    <w:p>
+      <w:pPr>
+        <w:pStyle w:val="3"/>
+      </w:pPr>
+      <w:r>
+        <w:rPr>
+          <w:rFonts w:hint="eastAsia"/>
+        </w:rPr>
+        <w:t>3</w:t>
+      </w:r>
+      <w:r>
+        <w:rPr>
+          <w:rFonts w:hint="eastAsia"/>
+        </w:rPr>
+        <w:t>.</w:t>
+      </w:r>
+      <w:r>
+        <w:t>5</w:t>
+      </w:r>
+      <w:r>
+        <w:rPr>
+          <w:rFonts w:hint="eastAsia"/>
+        </w:rPr>
+        <w:t>.1</w:t>
+      </w:r>
+      <w:r>
+        <w:rPr>
+          <w:rFonts w:hint="eastAsia"/>
+        </w:rPr>
+        <w:t>接口描述</w:t>
+      </w:r>
+    </w:p>
+    <w:p>
+      <w:r>
+        <w:rPr>
+          <w:rFonts w:hint="eastAsia"/>
+        </w:rPr>
+        <w:t>获取所有下单数据</w:t>
+      </w:r>
+    </w:p>
+    <w:p>
+      <w:pPr>
+        <w:pStyle w:val="3"/>
+      </w:pPr>
+      <w:r>
+        <w:rPr>
+          <w:rFonts w:hint="eastAsia"/>
+        </w:rPr>
+        <w:t>3.</w:t>
+      </w:r>
+      <w:r>
+        <w:t>5</w:t>
+      </w:r>
+      <w:r>
+        <w:rPr>
+          <w:rFonts w:hint="eastAsia"/>
+        </w:rPr>
+        <w:t>.2</w:t>
+      </w:r>
+      <w:r>
+        <w:rPr>
+          <w:rFonts w:hint="eastAsia"/>
+        </w:rPr>
+        <w:t>请求方式</w:t>
+      </w:r>
+    </w:p>
+    <w:p>
+      <w:r>
+        <w:rPr>
+          <w:rFonts w:hint="eastAsia"/>
+        </w:rPr>
+        <w:t>GET</w:t>
+      </w:r>
+    </w:p>
+    <w:p>
+      <w:pPr>
+        <w:pStyle w:val="3"/>
+      </w:pPr>
+      <w:r>
+        <w:rPr>
+          <w:rFonts w:hint="eastAsia"/>
+        </w:rPr>
+        <w:lastRenderedPageBreak/>
+        <w:t>3.</w:t>
+      </w:r>
+      <w:r>
+        <w:t>5</w:t>
+      </w:r>
+      <w:r>
+        <w:rPr>
+          <w:rFonts w:hint="eastAsia"/>
+        </w:rPr>
+        <w:t>.3</w:t>
+      </w:r>
+      <w:r>
+        <w:rPr>
+          <w:rFonts w:hint="eastAsia"/>
+        </w:rPr>
+        <w:t>请求参数</w:t>
+      </w:r>
+    </w:p>
+    <w:tbl>
+      <w:tblPr>
+        <w:tblW w:w="9351" w:type="dxa"/>
+        <w:tblBorders>
+          <w:top w:val="single" w:sz="4" w:space="0" w:color="auto"/>
+          <w:left w:val="single" w:sz="4" w:space="0" w:color="auto"/>
+          <w:bottom w:val="single" w:sz="4" w:space="0" w:color="auto"/>
+          <w:right w:val="single" w:sz="4" w:space="0" w:color="auto"/>
+          <w:insideH w:val="single" w:sz="4" w:space="0" w:color="auto"/>
+          <w:insideV w:val="single" w:sz="4" w:space="0" w:color="auto"/>
+        </w:tblBorders>
+        <w:tblLayout w:type="fixed"/>
+        <w:tblLook w:val="04A0" w:firstRow="1" w:lastRow="0" w:firstColumn="1" w:lastColumn="0" w:noHBand="0" w:noVBand="1"/>
+      </w:tblPr>
+      <w:tblGrid>
+        <w:gridCol w:w="1644"/>
+        <w:gridCol w:w="1129"/>
+        <w:gridCol w:w="2609"/>
+        <w:gridCol w:w="1984"/>
+        <w:gridCol w:w="1985"/>
+      </w:tblGrid>
+      <w:tr>
+        <w:trPr>
+          <w:trHeight w:val="454"/>
+        </w:trPr>
+        <w:tc>
+          <w:tcPr>
+            <w:tcW w:w="1644" w:type="dxa"/>
+            <w:shd w:val="clear" w:color="auto" w:fill="FFFFFF" w:themeFill="background1"/>
+            <w:vAlign w:val="center"/>
+          </w:tcPr>
+          <w:p>
+            <w:pPr>
+              <w:jc w:val="center"/>
+              <w:rPr>
+                <w:rFonts w:eastAsiaTheme="majorEastAsia"/>
+                <w:b/>
+                <w:color w:val="000000" w:themeColor="text1"/>
+                <w:szCs w:val="21"/>
+              </w:rPr>
+            </w:pPr>
+            <w:r>
+              <w:rPr>
+                <w:rFonts w:eastAsiaTheme="majorEastAsia"/>
+                <w:b/>
+                <w:color w:val="000000" w:themeColor="text1"/>
+                <w:szCs w:val="21"/>
+              </w:rPr>
+              <w:t>字段</w:t>
+            </w:r>
+          </w:p>
+        </w:tc>
+        <w:tc>
+          <w:tcPr>
+            <w:tcW w:w="1129" w:type="dxa"/>
+            <w:shd w:val="clear" w:color="auto" w:fill="FFFFFF" w:themeFill="background1"/>
+            <w:vAlign w:val="center"/>
+          </w:tcPr>
+          <w:p>
+            <w:pPr>
+              <w:jc w:val="center"/>
+              <w:rPr>
+                <w:b/>
+                <w:szCs w:val="21"/>
+              </w:rPr>
+            </w:pPr>
+            <w:r>
+              <w:rPr>
+                <w:rFonts w:hint="eastAsia"/>
+                <w:b/>
+                <w:szCs w:val="21"/>
+              </w:rPr>
+              <w:t>是否必须</w:t>
+            </w:r>
+          </w:p>
+        </w:tc>
+        <w:tc>
+          <w:tcPr>
+            <w:tcW w:w="2609" w:type="dxa"/>
+            <w:shd w:val="clear" w:color="auto" w:fill="FFFFFF" w:themeFill="background1"/>
+            <w:vAlign w:val="center"/>
+          </w:tcPr>
+          <w:p>
+            <w:pPr>
+              <w:jc w:val="center"/>
+              <w:rPr>
+                <w:b/>
+                <w:szCs w:val="21"/>
+              </w:rPr>
+            </w:pPr>
+            <w:r>
+              <w:rPr>
+                <w:rFonts w:hint="eastAsia"/>
+                <w:b/>
+                <w:szCs w:val="21"/>
+              </w:rPr>
+              <w:t>说明</w:t>
+            </w:r>
+          </w:p>
+        </w:tc>
+        <w:tc>
+          <w:tcPr>
+            <w:tcW w:w="1984" w:type="dxa"/>
+            <w:shd w:val="clear" w:color="auto" w:fill="FFFFFF" w:themeFill="background1"/>
+            <w:vAlign w:val="center"/>
+          </w:tcPr>
+          <w:p>
+            <w:pPr>
+              <w:jc w:val="center"/>
+              <w:rPr>
+                <w:b/>
+                <w:szCs w:val="21"/>
+              </w:rPr>
+            </w:pPr>
+            <w:r>
+              <w:rPr>
+                <w:rFonts w:hint="eastAsia"/>
+                <w:b/>
+                <w:szCs w:val="21"/>
+              </w:rPr>
+              <w:t>类型</w:t>
+            </w:r>
+          </w:p>
+        </w:tc>
+        <w:tc>
+          <w:tcPr>
+            <w:tcW w:w="1985" w:type="dxa"/>
+            <w:shd w:val="clear" w:color="auto" w:fill="FFFFFF" w:themeFill="background1"/>
+            <w:vAlign w:val="center"/>
+          </w:tcPr>
+          <w:p>
+            <w:pPr>
+              <w:jc w:val="center"/>
+              <w:rPr>
+                <w:b/>
+                <w:szCs w:val="21"/>
+              </w:rPr>
+            </w:pPr>
+            <w:r>
+              <w:rPr>
+                <w:rFonts w:hint="eastAsia"/>
+                <w:b/>
+                <w:szCs w:val="21"/>
+              </w:rPr>
+              <w:t>默认值</w:t>
+            </w:r>
+          </w:p>
+        </w:tc>
+      </w:tr>
+      <w:tr>
+        <w:trPr>
+          <w:trHeight w:val="454"/>
+        </w:trPr>
+        <w:tc>
+          <w:tcPr>
+            <w:tcW w:w="1644" w:type="dxa"/>
+            <w:shd w:val="clear" w:color="auto" w:fill="FFFFFF" w:themeFill="background1"/>
+            <w:vAlign w:val="center"/>
+          </w:tcPr>
+          <w:p>
+            <w:pPr>
+              <w:jc w:val="center"/>
+              <w:rPr>
+                <w:rFonts w:eastAsiaTheme="majorEastAsia"/>
+                <w:b/>
+                <w:color w:val="000000" w:themeColor="text1"/>
+                <w:szCs w:val="21"/>
+              </w:rPr>
+            </w:pPr>
+          </w:p>
+        </w:tc>
+        <w:tc>
+          <w:tcPr>
+            <w:tcW w:w="1129" w:type="dxa"/>
+            <w:shd w:val="clear" w:color="auto" w:fill="FFFFFF" w:themeFill="background1"/>
+            <w:vAlign w:val="center"/>
+          </w:tcPr>
+          <w:p>
+            <w:pPr>
+              <w:jc w:val="center"/>
+              <w:rPr>
+                <w:b/>
+                <w:szCs w:val="21"/>
+              </w:rPr>
+            </w:pPr>
+          </w:p>
+        </w:tc>
+        <w:tc>
+          <w:tcPr>
+            <w:tcW w:w="2609" w:type="dxa"/>
+            <w:shd w:val="clear" w:color="auto" w:fill="FFFFFF" w:themeFill="background1"/>
+            <w:vAlign w:val="center"/>
+          </w:tcPr>
+          <w:p>
+            <w:pPr>
+              <w:jc w:val="center"/>
+              <w:rPr>
+                <w:b/>
+                <w:szCs w:val="21"/>
+              </w:rPr>
+            </w:pPr>
+          </w:p>
+        </w:tc>
+        <w:tc>
+          <w:tcPr>
+            <w:tcW w:w="1984" w:type="dxa"/>
+            <w:shd w:val="clear" w:color="auto" w:fill="FFFFFF" w:themeFill="background1"/>
+            <w:vAlign w:val="center"/>
+          </w:tcPr>
+          <w:p>
+            <w:pPr>
+              <w:jc w:val="center"/>
+              <w:rPr>
+                <w:b/>
+                <w:szCs w:val="21"/>
+              </w:rPr>
+            </w:pPr>
+          </w:p>
+        </w:tc>
+        <w:tc>
+          <w:tcPr>
+            <w:tcW w:w="1985" w:type="dxa"/>
+            <w:shd w:val="clear" w:color="auto" w:fill="FFFFFF" w:themeFill="background1"/>
+            <w:vAlign w:val="center"/>
+          </w:tcPr>
+          <w:p>
+            <w:pPr>
+              <w:jc w:val="center"/>
+              <w:rPr>
+                <w:b/>
+                <w:szCs w:val="21"/>
+              </w:rPr>
+            </w:pPr>
+          </w:p>
+        </w:tc>
+      </w:tr>
+    </w:tbl>
+    <w:p>
+      <w:pPr>
+        <w:pStyle w:val="3"/>
+      </w:pPr>
+      <w:r>
+        <w:t>3</w:t>
+      </w:r>
+      <w:r>
+        <w:rPr>
+          <w:rFonts w:hint="eastAsia"/>
+        </w:rPr>
+        <w:t>.</w:t>
+      </w:r>
+      <w:r>
+        <w:t>5</w:t>
+      </w:r>
+      <w:r>
+        <w:rPr>
+          <w:rFonts w:hint="eastAsia"/>
+        </w:rPr>
+        <w:t>.4</w:t>
+      </w:r>
+      <w:r>
+        <w:rPr>
+          <w:rFonts w:hint="eastAsia"/>
+        </w:rPr>
+        <w:t>记录人</w:t>
+      </w:r>
+      <w:r>
+        <w:rPr>
+          <w:rFonts w:hint="eastAsia"/>
+        </w:rPr>
+        <w:t>/</w:t>
+      </w:r>
+      <w:r>
+        <w:rPr>
+          <w:rFonts w:hint="eastAsia"/>
+        </w:rPr>
+        <w:t>时间</w:t>
+      </w:r>
+    </w:p>
+    <w:p>
+      <w:r>
+        <w:t>L</w:t>
+      </w:r>
+      <w:r>
+        <w:rPr>
+          <w:rFonts w:hint="eastAsia"/>
+        </w:rPr>
+        <w:t>ijie/</w:t>
+      </w:r>
+      <w:r>
+        <w:t>2015-05-19</w:t>
+      </w:r>
+    </w:p>
+    <w:p/>
+    <w:p>
+      <w:pPr>
         <w:pStyle w:val="1"/>
-        <w:rPr>
-          <w:rFonts w:hint="eastAsia"/>
-        </w:rPr>
       </w:pPr>
       <w:r>
         <w:t>4.</w:t>

</xml_diff>

<commit_message>
提交本地 Signed-off-by: yangjie <191873811@qq.com>
</commit_message>
<xml_diff>
--- a/人人配送/人人配送接口文档.docx
+++ b/人人配送/人人配送接口文档.docx
@@ -454,8 +454,6 @@
               </w:rPr>
               <w:t>杨杰</w:t>
             </w:r>
-            <w:bookmarkStart w:id="0" w:name="_GoBack"/>
-            <w:bookmarkEnd w:id="0"/>
           </w:p>
         </w:tc>
         <w:tc>
@@ -499,7 +497,18 @@
           <w:p>
             <w:pPr>
               <w:jc w:val="center"/>
-            </w:pPr>
+              <w:rPr>
+                <w:rFonts w:hint="eastAsia" w:eastAsiaTheme="minorEastAsia"/>
+                <w:lang w:val="en-US" w:eastAsia="zh-CN"/>
+              </w:rPr>
+            </w:pPr>
+            <w:r>
+              <w:rPr>
+                <w:rFonts w:hint="eastAsia"/>
+                <w:lang w:val="en-US" w:eastAsia="zh-CN"/>
+              </w:rPr>
+              <w:t>2017/05/19</w:t>
+            </w:r>
           </w:p>
         </w:tc>
         <w:tc>
@@ -521,7 +530,18 @@
           <w:p>
             <w:pPr>
               <w:jc w:val="center"/>
-            </w:pPr>
+              <w:rPr>
+                <w:rFonts w:hint="eastAsia" w:eastAsiaTheme="minorEastAsia"/>
+                <w:lang w:eastAsia="zh-CN"/>
+              </w:rPr>
+            </w:pPr>
+            <w:r>
+              <w:rPr>
+                <w:rFonts w:hint="eastAsia"/>
+                <w:lang w:eastAsia="zh-CN"/>
+              </w:rPr>
+              <w:t>新增</w:t>
+            </w:r>
           </w:p>
         </w:tc>
         <w:tc>
@@ -532,7 +552,18 @@
           <w:p>
             <w:pPr>
               <w:jc w:val="center"/>
-            </w:pPr>
+              <w:rPr>
+                <w:rFonts w:hint="eastAsia" w:eastAsiaTheme="minorEastAsia"/>
+                <w:lang w:eastAsia="zh-CN"/>
+              </w:rPr>
+            </w:pPr>
+            <w:r>
+              <w:rPr>
+                <w:rFonts w:hint="eastAsia"/>
+                <w:lang w:eastAsia="zh-CN"/>
+              </w:rPr>
+              <w:t>杨杰</w:t>
+            </w:r>
           </w:p>
         </w:tc>
         <w:tc>
@@ -1397,19 +1428,9 @@
           <w:p>
             <w:pPr>
               <w:jc w:val="center"/>
-              <w:rPr>
-                <w:rFonts w:hint="eastAsia" w:eastAsiaTheme="minorEastAsia"/>
-                <w:szCs w:val="21"/>
-                <w:lang w:val="en-US" w:eastAsia="zh-CN"/>
-              </w:rPr>
-            </w:pPr>
-            <w:r>
-              <w:rPr>
-                <w:rFonts w:hint="eastAsia"/>
-                <w:szCs w:val="21"/>
-                <w:lang w:val="en-US" w:eastAsia="zh-CN"/>
-              </w:rPr>
-              <w:t>kuakeName</w:t>
+            </w:pPr>
+            <w:r>
+              <w:t>password</w:t>
             </w:r>
           </w:p>
         </w:tc>
@@ -1420,15 +1441,18 @@
           </w:tcPr>
           <w:p>
             <w:pPr>
-              <w:jc w:val="center"/>
-              <w:rPr>
-                <w:szCs w:val="21"/>
-              </w:rPr>
-            </w:pPr>
-            <w:r>
-              <w:rPr>
-                <w:rFonts w:hint="eastAsia"/>
-                <w:szCs w:val="21"/>
+              <w:jc w:val="both"/>
+            </w:pPr>
+            <w:r>
+              <w:rPr>
+                <w:rFonts w:hint="eastAsia"/>
+                <w:lang w:val="en-US" w:eastAsia="zh-CN"/>
+              </w:rPr>
+              <w:t xml:space="preserve">   </w:t>
+            </w:r>
+            <w:r>
+              <w:rPr>
+                <w:rFonts w:hint="eastAsia"/>
               </w:rPr>
               <w:t>是</w:t>
             </w:r>
@@ -1442,16 +1466,12 @@
           <w:p>
             <w:pPr>
               <w:jc w:val="center"/>
-              <w:rPr>
-                <w:szCs w:val="21"/>
-              </w:rPr>
-            </w:pPr>
-            <w:r>
-              <w:rPr>
-                <w:rFonts w:hint="eastAsia"/>
-                <w:szCs w:val="21"/>
-              </w:rPr>
-              <w:t>用户名称</w:t>
+            </w:pPr>
+            <w:r>
+              <w:rPr>
+                <w:rFonts w:hint="eastAsia"/>
+              </w:rPr>
+              <w:t>用户密码</w:t>
             </w:r>
           </w:p>
         </w:tc>
@@ -1463,22 +1483,12 @@
           <w:p>
             <w:pPr>
               <w:jc w:val="center"/>
-              <w:rPr>
-                <w:szCs w:val="21"/>
-              </w:rPr>
-            </w:pPr>
-            <w:r>
-              <w:rPr>
-                <w:szCs w:val="21"/>
-              </w:rPr>
-              <w:t>S</w:t>
-            </w:r>
-            <w:r>
-              <w:rPr>
-                <w:rFonts w:hint="eastAsia"/>
-                <w:szCs w:val="21"/>
-              </w:rPr>
-              <w:t>tring</w:t>
+            </w:pPr>
+            <w:r>
+              <w:rPr>
+                <w:rFonts w:hint="eastAsia"/>
+              </w:rPr>
+              <w:t>String</w:t>
             </w:r>
           </w:p>
         </w:tc>
@@ -1492,13 +1502,10 @@
               <w:jc w:val="center"/>
             </w:pPr>
             <w:r>
-              <w:t>N</w:t>
-            </w:r>
-            <w:r>
-              <w:rPr>
-                <w:rFonts w:hint="eastAsia"/>
-              </w:rPr>
-              <w:t>ull</w:t>
+              <w:rPr>
+                <w:rFonts w:hint="eastAsia"/>
+              </w:rPr>
+              <w:t>null</w:t>
             </w:r>
           </w:p>
         </w:tc>
@@ -1532,117 +1539,6 @@
           <w:p>
             <w:pPr>
               <w:jc w:val="center"/>
-            </w:pPr>
-            <w:r>
-              <w:t>password</w:t>
-            </w:r>
-          </w:p>
-        </w:tc>
-        <w:tc>
-          <w:tcPr>
-            <w:tcW w:w="1129" w:type="dxa"/>
-            <w:vAlign w:val="center"/>
-          </w:tcPr>
-          <w:p>
-            <w:pPr>
-              <w:jc w:val="both"/>
-            </w:pPr>
-            <w:r>
-              <w:rPr>
-                <w:rFonts w:hint="eastAsia"/>
-                <w:lang w:val="en-US" w:eastAsia="zh-CN"/>
-              </w:rPr>
-              <w:t xml:space="preserve">   </w:t>
-            </w:r>
-            <w:r>
-              <w:rPr>
-                <w:rFonts w:hint="eastAsia"/>
-              </w:rPr>
-              <w:t>是</w:t>
-            </w:r>
-          </w:p>
-        </w:tc>
-        <w:tc>
-          <w:tcPr>
-            <w:tcW w:w="3692" w:type="dxa"/>
-            <w:vAlign w:val="center"/>
-          </w:tcPr>
-          <w:p>
-            <w:pPr>
-              <w:jc w:val="center"/>
-            </w:pPr>
-            <w:r>
-              <w:rPr>
-                <w:rFonts w:hint="eastAsia"/>
-              </w:rPr>
-              <w:t>用户密码</w:t>
-            </w:r>
-          </w:p>
-        </w:tc>
-        <w:tc>
-          <w:tcPr>
-            <w:tcW w:w="1486" w:type="dxa"/>
-            <w:vAlign w:val="center"/>
-          </w:tcPr>
-          <w:p>
-            <w:pPr>
-              <w:jc w:val="center"/>
-            </w:pPr>
-            <w:r>
-              <w:rPr>
-                <w:rFonts w:hint="eastAsia"/>
-              </w:rPr>
-              <w:t>String</w:t>
-            </w:r>
-          </w:p>
-        </w:tc>
-        <w:tc>
-          <w:tcPr>
-            <w:tcW w:w="1441" w:type="dxa"/>
-            <w:vAlign w:val="center"/>
-          </w:tcPr>
-          <w:p>
-            <w:pPr>
-              <w:jc w:val="center"/>
-            </w:pPr>
-            <w:r>
-              <w:rPr>
-                <w:rFonts w:hint="eastAsia"/>
-              </w:rPr>
-              <w:t>null</w:t>
-            </w:r>
-          </w:p>
-        </w:tc>
-      </w:tr>
-      <w:tr>
-        <w:tblPrEx>
-          <w:tblBorders>
-            <w:top w:val="single" w:color="auto" w:sz="4" w:space="0"/>
-            <w:left w:val="single" w:color="auto" w:sz="4" w:space="0"/>
-            <w:bottom w:val="single" w:color="auto" w:sz="4" w:space="0"/>
-            <w:right w:val="single" w:color="auto" w:sz="4" w:space="0"/>
-            <w:insideH w:val="single" w:color="auto" w:sz="4" w:space="0"/>
-            <w:insideV w:val="single" w:color="auto" w:sz="4" w:space="0"/>
-          </w:tblBorders>
-          <w:tblLayout w:type="fixed"/>
-          <w:tblCellMar>
-            <w:top w:w="0" w:type="dxa"/>
-            <w:left w:w="108" w:type="dxa"/>
-            <w:bottom w:w="0" w:type="dxa"/>
-            <w:right w:w="108" w:type="dxa"/>
-          </w:tblCellMar>
-        </w:tblPrEx>
-        <w:trPr>
-          <w:trHeight w:val="454" w:hRule="atLeast"/>
-        </w:trPr>
-        <w:tc>
-          <w:tcPr>
-            <w:tcW w:w="1538" w:type="dxa"/>
-            <w:vAlign w:val="center"/>
-          </w:tcPr>
-          <w:p>
-            <w:pPr>
-              <w:jc w:val="center"/>
               <w:rPr>
                 <w:rFonts w:hint="eastAsia" w:eastAsiaTheme="minorEastAsia"/>
                 <w:lang w:val="en-US" w:eastAsia="zh-CN"/>
@@ -1743,113 +1639,6 @@
               </w:rPr>
               <w:t>null</w:t>
             </w:r>
-          </w:p>
-        </w:tc>
-      </w:tr>
-      <w:tr>
-        <w:tblPrEx>
-          <w:tblBorders>
-            <w:top w:val="single" w:color="auto" w:sz="4" w:space="0"/>
-            <w:left w:val="single" w:color="auto" w:sz="4" w:space="0"/>
-            <w:bottom w:val="single" w:color="auto" w:sz="4" w:space="0"/>
-            <w:right w:val="single" w:color="auto" w:sz="4" w:space="0"/>
-            <w:insideH w:val="single" w:color="auto" w:sz="4" w:space="0"/>
-            <w:insideV w:val="single" w:color="auto" w:sz="4" w:space="0"/>
-          </w:tblBorders>
-          <w:tblLayout w:type="fixed"/>
-          <w:tblCellMar>
-            <w:top w:w="0" w:type="dxa"/>
-            <w:left w:w="108" w:type="dxa"/>
-            <w:bottom w:w="0" w:type="dxa"/>
-            <w:right w:w="108" w:type="dxa"/>
-          </w:tblCellMar>
-        </w:tblPrEx>
-        <w:trPr>
-          <w:trHeight w:val="454" w:hRule="atLeast"/>
-        </w:trPr>
-        <w:tc>
-          <w:tcPr>
-            <w:tcW w:w="1538" w:type="dxa"/>
-            <w:tcBorders>
-              <w:top w:val="single" w:color="auto" w:sz="4" w:space="0"/>
-              <w:left w:val="single" w:color="auto" w:sz="4" w:space="0"/>
-              <w:bottom w:val="single" w:color="auto" w:sz="4" w:space="0"/>
-              <w:right w:val="single" w:color="auto" w:sz="4" w:space="0"/>
-            </w:tcBorders>
-            <w:vAlign w:val="center"/>
-          </w:tcPr>
-          <w:p>
-            <w:pPr>
-              <w:jc w:val="center"/>
-            </w:pPr>
-          </w:p>
-        </w:tc>
-        <w:tc>
-          <w:tcPr>
-            <w:tcW w:w="1129" w:type="dxa"/>
-            <w:tcBorders>
-              <w:top w:val="single" w:color="auto" w:sz="4" w:space="0"/>
-              <w:left w:val="single" w:color="auto" w:sz="4" w:space="0"/>
-              <w:bottom w:val="single" w:color="auto" w:sz="4" w:space="0"/>
-              <w:right w:val="single" w:color="auto" w:sz="4" w:space="0"/>
-            </w:tcBorders>
-            <w:vAlign w:val="center"/>
-          </w:tcPr>
-          <w:p>
-            <w:pPr>
-              <w:jc w:val="center"/>
-            </w:pPr>
-          </w:p>
-        </w:tc>
-        <w:tc>
-          <w:tcPr>
-            <w:tcW w:w="3692" w:type="dxa"/>
-            <w:tcBorders>
-              <w:top w:val="single" w:color="auto" w:sz="4" w:space="0"/>
-              <w:left w:val="single" w:color="auto" w:sz="4" w:space="0"/>
-              <w:bottom w:val="single" w:color="auto" w:sz="4" w:space="0"/>
-              <w:right w:val="single" w:color="auto" w:sz="4" w:space="0"/>
-            </w:tcBorders>
-            <w:vAlign w:val="center"/>
-          </w:tcPr>
-          <w:p>
-            <w:pPr>
-              <w:jc w:val="center"/>
-            </w:pPr>
-          </w:p>
-        </w:tc>
-        <w:tc>
-          <w:tcPr>
-            <w:tcW w:w="1486" w:type="dxa"/>
-            <w:tcBorders>
-              <w:top w:val="single" w:color="auto" w:sz="4" w:space="0"/>
-              <w:left w:val="single" w:color="auto" w:sz="4" w:space="0"/>
-              <w:bottom w:val="single" w:color="auto" w:sz="4" w:space="0"/>
-              <w:right w:val="single" w:color="auto" w:sz="4" w:space="0"/>
-            </w:tcBorders>
-            <w:vAlign w:val="center"/>
-          </w:tcPr>
-          <w:p>
-            <w:pPr>
-              <w:jc w:val="center"/>
-            </w:pPr>
-          </w:p>
-        </w:tc>
-        <w:tc>
-          <w:tcPr>
-            <w:tcW w:w="1441" w:type="dxa"/>
-            <w:tcBorders>
-              <w:top w:val="single" w:color="auto" w:sz="4" w:space="0"/>
-              <w:left w:val="single" w:color="auto" w:sz="4" w:space="0"/>
-              <w:bottom w:val="single" w:color="auto" w:sz="4" w:space="0"/>
-              <w:right w:val="single" w:color="auto" w:sz="4" w:space="0"/>
-            </w:tcBorders>
-            <w:vAlign w:val="center"/>
-          </w:tcPr>
-          <w:p>
-            <w:pPr>
-              <w:jc w:val="center"/>
-            </w:pPr>
           </w:p>
         </w:tc>
       </w:tr>
@@ -2753,169 +2542,7 @@
                 <w:rFonts w:hint="eastAsia"/>
                 <w:lang w:val="en-US" w:eastAsia="zh-CN"/>
               </w:rPr>
-              <w:t>kuaikeShenfenF</w:t>
-            </w:r>
-          </w:p>
-        </w:tc>
-        <w:tc>
-          <w:tcPr>
-            <w:tcW w:w="1129" w:type="dxa"/>
-            <w:tcBorders>
-              <w:top w:val="single" w:color="auto" w:sz="4" w:space="0"/>
-              <w:left w:val="single" w:color="auto" w:sz="4" w:space="0"/>
-              <w:bottom w:val="single" w:color="auto" w:sz="4" w:space="0"/>
-              <w:right w:val="single" w:color="auto" w:sz="4" w:space="0"/>
-            </w:tcBorders>
-            <w:vAlign w:val="center"/>
-          </w:tcPr>
-          <w:p>
-            <w:pPr>
-              <w:jc w:val="center"/>
-              <w:rPr>
-                <w:rFonts w:hint="eastAsia"/>
-                <w:lang w:val="en-US" w:eastAsia="zh-CN"/>
-              </w:rPr>
-            </w:pPr>
-            <w:r>
-              <w:rPr>
-                <w:rFonts w:hint="eastAsia"/>
-                <w:lang w:val="en-US" w:eastAsia="zh-CN"/>
-              </w:rPr>
-              <w:t>是</w:t>
-            </w:r>
-          </w:p>
-        </w:tc>
-        <w:tc>
-          <w:tcPr>
-            <w:tcW w:w="3692" w:type="dxa"/>
-            <w:tcBorders>
-              <w:top w:val="single" w:color="auto" w:sz="4" w:space="0"/>
-              <w:left w:val="single" w:color="auto" w:sz="4" w:space="0"/>
-              <w:bottom w:val="single" w:color="auto" w:sz="4" w:space="0"/>
-              <w:right w:val="single" w:color="auto" w:sz="4" w:space="0"/>
-            </w:tcBorders>
-            <w:vAlign w:val="center"/>
-          </w:tcPr>
-          <w:p>
-            <w:pPr>
-              <w:jc w:val="center"/>
-              <w:rPr>
-                <w:rFonts w:hint="eastAsia"/>
-                <w:lang w:eastAsia="zh-CN"/>
-              </w:rPr>
-            </w:pPr>
-            <w:r>
-              <w:rPr>
-                <w:rFonts w:hint="eastAsia"/>
-                <w:lang w:eastAsia="zh-CN"/>
-              </w:rPr>
-              <w:t>身份证复印反面</w:t>
-            </w:r>
-          </w:p>
-        </w:tc>
-        <w:tc>
-          <w:tcPr>
-            <w:tcW w:w="1486" w:type="dxa"/>
-            <w:tcBorders>
-              <w:top w:val="single" w:color="auto" w:sz="4" w:space="0"/>
-              <w:left w:val="single" w:color="auto" w:sz="4" w:space="0"/>
-              <w:bottom w:val="single" w:color="auto" w:sz="4" w:space="0"/>
-              <w:right w:val="single" w:color="auto" w:sz="4" w:space="0"/>
-            </w:tcBorders>
-            <w:vAlign w:val="center"/>
-          </w:tcPr>
-          <w:p>
-            <w:pPr>
-              <w:jc w:val="center"/>
-              <w:rPr>
-                <w:rFonts w:hint="eastAsia"/>
-                <w:lang w:val="en-US" w:eastAsia="zh-CN"/>
-              </w:rPr>
-            </w:pPr>
-            <w:r>
-              <w:rPr>
-                <w:rFonts w:hint="eastAsia"/>
-                <w:lang w:val="en-US" w:eastAsia="zh-CN"/>
-              </w:rPr>
-              <w:t>String</w:t>
-            </w:r>
-          </w:p>
-        </w:tc>
-        <w:tc>
-          <w:tcPr>
-            <w:tcW w:w="1441" w:type="dxa"/>
-            <w:tcBorders>
-              <w:top w:val="single" w:color="auto" w:sz="4" w:space="0"/>
-              <w:left w:val="single" w:color="auto" w:sz="4" w:space="0"/>
-              <w:bottom w:val="single" w:color="auto" w:sz="4" w:space="0"/>
-              <w:right w:val="single" w:color="auto" w:sz="4" w:space="0"/>
-            </w:tcBorders>
-            <w:vAlign w:val="center"/>
-          </w:tcPr>
-          <w:p>
-            <w:pPr>
-              <w:jc w:val="center"/>
-              <w:rPr>
-                <w:rFonts w:hint="eastAsia"/>
-                <w:lang w:val="en-US" w:eastAsia="zh-CN"/>
-              </w:rPr>
-            </w:pPr>
-            <w:r>
-              <w:rPr>
-                <w:rFonts w:hint="eastAsia"/>
-                <w:lang w:val="en-US" w:eastAsia="zh-CN"/>
-              </w:rPr>
-              <w:t>null</w:t>
-            </w:r>
-          </w:p>
-        </w:tc>
-      </w:tr>
-      <w:tr>
-        <w:tblPrEx>
-          <w:tblBorders>
-            <w:top w:val="single" w:color="auto" w:sz="4" w:space="0"/>
-            <w:left w:val="single" w:color="auto" w:sz="4" w:space="0"/>
-            <w:bottom w:val="single" w:color="auto" w:sz="4" w:space="0"/>
-            <w:right w:val="single" w:color="auto" w:sz="4" w:space="0"/>
-            <w:insideH w:val="single" w:color="auto" w:sz="4" w:space="0"/>
-            <w:insideV w:val="single" w:color="auto" w:sz="4" w:space="0"/>
-          </w:tblBorders>
-          <w:tblLayout w:type="fixed"/>
-          <w:tblCellMar>
-            <w:top w:w="0" w:type="dxa"/>
-            <w:left w:w="108" w:type="dxa"/>
-            <w:bottom w:w="0" w:type="dxa"/>
-            <w:right w:w="108" w:type="dxa"/>
-          </w:tblCellMar>
-        </w:tblPrEx>
-        <w:trPr>
-          <w:trHeight w:val="454" w:hRule="atLeast"/>
-        </w:trPr>
-        <w:tc>
-          <w:tcPr>
-            <w:tcW w:w="1538" w:type="dxa"/>
-            <w:tcBorders>
-              <w:top w:val="single" w:color="auto" w:sz="4" w:space="0"/>
-              <w:left w:val="single" w:color="auto" w:sz="4" w:space="0"/>
-              <w:bottom w:val="single" w:color="auto" w:sz="4" w:space="0"/>
-              <w:right w:val="single" w:color="auto" w:sz="4" w:space="0"/>
-            </w:tcBorders>
-            <w:vAlign w:val="center"/>
-          </w:tcPr>
-          <w:p>
-            <w:pPr>
-              <w:jc w:val="center"/>
-              <w:rPr>
-                <w:rFonts w:hint="eastAsia"/>
-                <w:lang w:val="en-US" w:eastAsia="zh-CN"/>
-              </w:rPr>
-            </w:pPr>
-            <w:r>
-              <w:rPr>
-                <w:rFonts w:hint="eastAsia"/>
-                <w:lang w:val="en-US" w:eastAsia="zh-CN"/>
-              </w:rPr>
-              <w:t>kuaikeShenfenZ</w:t>
+              <w:t>kuaikeShenfenZF</w:t>
             </w:r>
           </w:p>
         </w:tc>
@@ -6090,11 +5717,12 @@
     <w:p>
       <w:pPr>
         <w:pStyle w:val="2"/>
-        <w:rPr>
-          <w:rFonts w:hint="eastAsia"/>
-        </w:rPr>
       </w:pPr>
       <w:r>
+        <w:rPr>
+          <w:rFonts w:hint="eastAsia"/>
+          <w:lang w:val="en-US" w:eastAsia="zh-CN"/>
+        </w:rPr>
         <w:t>4.</w:t>
       </w:r>
       <w:r>
@@ -6104,6 +5732,1653 @@
         <w:t>抢单</w:t>
       </w:r>
     </w:p>
+    <w:p>
+      <w:pPr>
+        <w:pStyle w:val="3"/>
+      </w:pPr>
+      <w:r>
+        <w:rPr>
+          <w:rFonts w:hint="eastAsia"/>
+          <w:lang w:val="en-US" w:eastAsia="zh-CN"/>
+        </w:rPr>
+        <w:t>4</w:t>
+      </w:r>
+      <w:r>
+        <w:t>.1</w:t>
+      </w:r>
+      <w:r>
+        <w:rPr>
+          <w:rFonts w:hint="eastAsia"/>
+          <w:lang w:val="en-US" w:eastAsia="zh-CN"/>
+        </w:rPr>
+        <w:t>Insert</w:t>
+      </w:r>
+    </w:p>
+    <w:p>
+      <w:pPr>
+        <w:pStyle w:val="4"/>
+      </w:pPr>
+      <w:r>
+        <w:rPr>
+          <w:rFonts w:hint="eastAsia"/>
+          <w:lang w:val="en-US" w:eastAsia="zh-CN"/>
+        </w:rPr>
+        <w:t>4</w:t>
+      </w:r>
+      <w:r>
+        <w:rPr>
+          <w:rFonts w:hint="eastAsia"/>
+        </w:rPr>
+        <w:t>.1.1接口描述</w:t>
+      </w:r>
+    </w:p>
+    <w:p>
+      <w:r>
+        <w:rPr>
+          <w:rFonts w:hint="eastAsia"/>
+        </w:rPr>
+        <w:t>添加</w:t>
+      </w:r>
+      <w:r>
+        <w:rPr>
+          <w:rFonts w:hint="eastAsia"/>
+          <w:lang w:eastAsia="zh-CN"/>
+        </w:rPr>
+        <w:t>抢单</w:t>
+      </w:r>
+      <w:r>
+        <w:rPr>
+          <w:rFonts w:hint="eastAsia"/>
+        </w:rPr>
+        <w:t>记录</w:t>
+      </w:r>
+    </w:p>
+    <w:p>
+      <w:pPr>
+        <w:pStyle w:val="4"/>
+      </w:pPr>
+      <w:r>
+        <w:rPr>
+          <w:rFonts w:hint="eastAsia"/>
+          <w:lang w:val="en-US" w:eastAsia="zh-CN"/>
+        </w:rPr>
+        <w:t>4</w:t>
+      </w:r>
+      <w:r>
+        <w:rPr>
+          <w:rFonts w:hint="eastAsia"/>
+        </w:rPr>
+        <w:t>.1.2请求方式</w:t>
+      </w:r>
+    </w:p>
+    <w:p>
+      <w:r>
+        <w:t>post</w:t>
+      </w:r>
+    </w:p>
+    <w:p>
+      <w:pPr>
+        <w:pStyle w:val="4"/>
+      </w:pPr>
+      <w:r>
+        <w:rPr>
+          <w:rFonts w:hint="eastAsia"/>
+          <w:lang w:val="en-US" w:eastAsia="zh-CN"/>
+        </w:rPr>
+        <w:t>4</w:t>
+      </w:r>
+      <w:r>
+        <w:rPr>
+          <w:rFonts w:hint="eastAsia"/>
+        </w:rPr>
+        <w:t>.1.3请求参数</w:t>
+      </w:r>
+    </w:p>
+    <w:tbl>
+      <w:tblPr>
+        <w:tblStyle w:val="6"/>
+        <w:tblW w:w="9351" w:type="dxa"/>
+        <w:tblInd w:w="0" w:type="dxa"/>
+        <w:tblBorders>
+          <w:top w:val="single" w:color="auto" w:sz="4" w:space="0"/>
+          <w:left w:val="single" w:color="auto" w:sz="4" w:space="0"/>
+          <w:bottom w:val="single" w:color="auto" w:sz="4" w:space="0"/>
+          <w:right w:val="single" w:color="auto" w:sz="4" w:space="0"/>
+          <w:insideH w:val="single" w:color="auto" w:sz="4" w:space="0"/>
+          <w:insideV w:val="single" w:color="auto" w:sz="4" w:space="0"/>
+        </w:tblBorders>
+        <w:tblLayout w:type="fixed"/>
+        <w:tblCellMar>
+          <w:top w:w="0" w:type="dxa"/>
+          <w:left w:w="108" w:type="dxa"/>
+          <w:bottom w:w="0" w:type="dxa"/>
+          <w:right w:w="108" w:type="dxa"/>
+        </w:tblCellMar>
+      </w:tblPr>
+      <w:tblGrid>
+        <w:gridCol w:w="1644"/>
+        <w:gridCol w:w="1129"/>
+        <w:gridCol w:w="2609"/>
+        <w:gridCol w:w="1984"/>
+        <w:gridCol w:w="1985"/>
+      </w:tblGrid>
+      <w:tr>
+        <w:tblPrEx>
+          <w:tblBorders>
+            <w:top w:val="single" w:color="auto" w:sz="4" w:space="0"/>
+            <w:left w:val="single" w:color="auto" w:sz="4" w:space="0"/>
+            <w:bottom w:val="single" w:color="auto" w:sz="4" w:space="0"/>
+            <w:right w:val="single" w:color="auto" w:sz="4" w:space="0"/>
+            <w:insideH w:val="single" w:color="auto" w:sz="4" w:space="0"/>
+            <w:insideV w:val="single" w:color="auto" w:sz="4" w:space="0"/>
+          </w:tblBorders>
+          <w:tblLayout w:type="fixed"/>
+          <w:tblCellMar>
+            <w:top w:w="0" w:type="dxa"/>
+            <w:left w:w="108" w:type="dxa"/>
+            <w:bottom w:w="0" w:type="dxa"/>
+            <w:right w:w="108" w:type="dxa"/>
+          </w:tblCellMar>
+        </w:tblPrEx>
+        <w:trPr>
+          <w:trHeight w:val="454" w:hRule="atLeast"/>
+        </w:trPr>
+        <w:tc>
+          <w:tcPr>
+            <w:tcW w:w="1644" w:type="dxa"/>
+            <w:shd w:val="clear" w:color="auto" w:fill="FFFFFF" w:themeFill="background1"/>
+            <w:vAlign w:val="center"/>
+          </w:tcPr>
+          <w:p>
+            <w:pPr>
+              <w:jc w:val="center"/>
+              <w:rPr>
+                <w:rFonts w:eastAsiaTheme="majorEastAsia"/>
+                <w:b/>
+                <w:color w:val="000000" w:themeColor="text1"/>
+                <w:szCs w:val="21"/>
+                <w14:textFill>
+                  <w14:solidFill>
+                    <w14:schemeClr w14:val="tx1"/>
+                  </w14:solidFill>
+                </w14:textFill>
+              </w:rPr>
+            </w:pPr>
+            <w:r>
+              <w:rPr>
+                <w:rFonts w:eastAsiaTheme="majorEastAsia"/>
+                <w:b/>
+                <w:color w:val="000000" w:themeColor="text1"/>
+                <w:szCs w:val="21"/>
+                <w14:textFill>
+                  <w14:solidFill>
+                    <w14:schemeClr w14:val="tx1"/>
+                  </w14:solidFill>
+                </w14:textFill>
+              </w:rPr>
+              <w:t>字段</w:t>
+            </w:r>
+          </w:p>
+        </w:tc>
+        <w:tc>
+          <w:tcPr>
+            <w:tcW w:w="1129" w:type="dxa"/>
+            <w:shd w:val="clear" w:color="auto" w:fill="FFFFFF" w:themeFill="background1"/>
+            <w:vAlign w:val="center"/>
+          </w:tcPr>
+          <w:p>
+            <w:pPr>
+              <w:jc w:val="center"/>
+              <w:rPr>
+                <w:b/>
+                <w:szCs w:val="21"/>
+              </w:rPr>
+            </w:pPr>
+            <w:r>
+              <w:rPr>
+                <w:rFonts w:hint="eastAsia"/>
+                <w:b/>
+                <w:szCs w:val="21"/>
+              </w:rPr>
+              <w:t>是否必须</w:t>
+            </w:r>
+          </w:p>
+        </w:tc>
+        <w:tc>
+          <w:tcPr>
+            <w:tcW w:w="2609" w:type="dxa"/>
+            <w:shd w:val="clear" w:color="auto" w:fill="FFFFFF" w:themeFill="background1"/>
+            <w:vAlign w:val="center"/>
+          </w:tcPr>
+          <w:p>
+            <w:pPr>
+              <w:jc w:val="center"/>
+              <w:rPr>
+                <w:b/>
+                <w:szCs w:val="21"/>
+              </w:rPr>
+            </w:pPr>
+            <w:r>
+              <w:rPr>
+                <w:rFonts w:hint="eastAsia"/>
+                <w:b/>
+                <w:szCs w:val="21"/>
+              </w:rPr>
+              <w:t>说明</w:t>
+            </w:r>
+          </w:p>
+        </w:tc>
+        <w:tc>
+          <w:tcPr>
+            <w:tcW w:w="1984" w:type="dxa"/>
+            <w:shd w:val="clear" w:color="auto" w:fill="FFFFFF" w:themeFill="background1"/>
+            <w:vAlign w:val="center"/>
+          </w:tcPr>
+          <w:p>
+            <w:pPr>
+              <w:jc w:val="center"/>
+              <w:rPr>
+                <w:b/>
+                <w:szCs w:val="21"/>
+              </w:rPr>
+            </w:pPr>
+            <w:r>
+              <w:rPr>
+                <w:rFonts w:hint="eastAsia"/>
+                <w:b/>
+                <w:szCs w:val="21"/>
+              </w:rPr>
+              <w:t>类型</w:t>
+            </w:r>
+          </w:p>
+        </w:tc>
+        <w:tc>
+          <w:tcPr>
+            <w:tcW w:w="1985" w:type="dxa"/>
+            <w:shd w:val="clear" w:color="auto" w:fill="FFFFFF" w:themeFill="background1"/>
+            <w:vAlign w:val="center"/>
+          </w:tcPr>
+          <w:p>
+            <w:pPr>
+              <w:jc w:val="center"/>
+              <w:rPr>
+                <w:b/>
+                <w:szCs w:val="21"/>
+              </w:rPr>
+            </w:pPr>
+            <w:r>
+              <w:rPr>
+                <w:rFonts w:hint="eastAsia"/>
+                <w:b/>
+                <w:szCs w:val="21"/>
+              </w:rPr>
+              <w:t>默认值</w:t>
+            </w:r>
+          </w:p>
+        </w:tc>
+      </w:tr>
+      <w:tr>
+        <w:tblPrEx>
+          <w:tblBorders>
+            <w:top w:val="single" w:color="auto" w:sz="4" w:space="0"/>
+            <w:left w:val="single" w:color="auto" w:sz="4" w:space="0"/>
+            <w:bottom w:val="single" w:color="auto" w:sz="4" w:space="0"/>
+            <w:right w:val="single" w:color="auto" w:sz="4" w:space="0"/>
+            <w:insideH w:val="single" w:color="auto" w:sz="4" w:space="0"/>
+            <w:insideV w:val="single" w:color="auto" w:sz="4" w:space="0"/>
+          </w:tblBorders>
+          <w:tblLayout w:type="fixed"/>
+          <w:tblCellMar>
+            <w:top w:w="0" w:type="dxa"/>
+            <w:left w:w="108" w:type="dxa"/>
+            <w:bottom w:w="0" w:type="dxa"/>
+            <w:right w:w="108" w:type="dxa"/>
+          </w:tblCellMar>
+        </w:tblPrEx>
+        <w:trPr>
+          <w:trHeight w:val="454" w:hRule="atLeast"/>
+        </w:trPr>
+        <w:tc>
+          <w:tcPr>
+            <w:tcW w:w="1644" w:type="dxa"/>
+            <w:vAlign w:val="center"/>
+          </w:tcPr>
+          <w:p>
+            <w:pPr>
+              <w:jc w:val="center"/>
+              <w:rPr>
+                <w:rFonts w:hint="eastAsia" w:eastAsiaTheme="majorEastAsia"/>
+                <w:color w:val="000000" w:themeColor="text1"/>
+                <w:szCs w:val="21"/>
+                <w:lang w:val="en-US" w:eastAsia="zh-CN"/>
+                <w14:textFill>
+                  <w14:solidFill>
+                    <w14:schemeClr w14:val="tx1"/>
+                  </w14:solidFill>
+                </w14:textFill>
+              </w:rPr>
+            </w:pPr>
+            <w:r>
+              <w:rPr>
+                <w:rFonts w:hint="eastAsia" w:eastAsiaTheme="majorEastAsia"/>
+                <w:color w:val="000000" w:themeColor="text1"/>
+                <w:szCs w:val="21"/>
+                <w:lang w:val="en-US" w:eastAsia="zh-CN"/>
+                <w14:textFill>
+                  <w14:solidFill>
+                    <w14:schemeClr w14:val="tx1"/>
+                  </w14:solidFill>
+                </w14:textFill>
+              </w:rPr>
+              <w:t>qiangorderId</w:t>
+            </w:r>
+          </w:p>
+        </w:tc>
+        <w:tc>
+          <w:tcPr>
+            <w:tcW w:w="1129" w:type="dxa"/>
+            <w:vAlign w:val="center"/>
+          </w:tcPr>
+          <w:p>
+            <w:pPr>
+              <w:jc w:val="center"/>
+              <w:rPr>
+                <w:szCs w:val="21"/>
+              </w:rPr>
+            </w:pPr>
+            <w:r>
+              <w:rPr>
+                <w:rFonts w:hint="eastAsia"/>
+                <w:szCs w:val="21"/>
+              </w:rPr>
+              <w:t>是</w:t>
+            </w:r>
+          </w:p>
+        </w:tc>
+        <w:tc>
+          <w:tcPr>
+            <w:tcW w:w="2609" w:type="dxa"/>
+            <w:vAlign w:val="center"/>
+          </w:tcPr>
+          <w:p>
+            <w:pPr>
+              <w:jc w:val="center"/>
+              <w:rPr>
+                <w:rFonts w:hint="eastAsia" w:eastAsiaTheme="minorEastAsia"/>
+                <w:szCs w:val="21"/>
+                <w:lang w:eastAsia="zh-CN"/>
+              </w:rPr>
+            </w:pPr>
+            <w:r>
+              <w:rPr>
+                <w:rFonts w:hint="eastAsia" w:cs="Consolas"/>
+                <w:color w:val="000000"/>
+                <w:kern w:val="0"/>
+                <w:szCs w:val="21"/>
+                <w:lang w:eastAsia="zh-CN"/>
+              </w:rPr>
+              <w:t>唯一标示</w:t>
+            </w:r>
+          </w:p>
+        </w:tc>
+        <w:tc>
+          <w:tcPr>
+            <w:tcW w:w="1984" w:type="dxa"/>
+            <w:vAlign w:val="center"/>
+          </w:tcPr>
+          <w:p>
+            <w:pPr>
+              <w:jc w:val="center"/>
+              <w:rPr>
+                <w:szCs w:val="21"/>
+              </w:rPr>
+            </w:pPr>
+            <w:r>
+              <w:rPr>
+                <w:szCs w:val="21"/>
+              </w:rPr>
+              <w:t>S</w:t>
+            </w:r>
+            <w:r>
+              <w:rPr>
+                <w:rFonts w:hint="eastAsia"/>
+                <w:szCs w:val="21"/>
+              </w:rPr>
+              <w:t>tring</w:t>
+            </w:r>
+          </w:p>
+        </w:tc>
+        <w:tc>
+          <w:tcPr>
+            <w:tcW w:w="1985" w:type="dxa"/>
+            <w:vAlign w:val="center"/>
+          </w:tcPr>
+          <w:p>
+            <w:pPr>
+              <w:jc w:val="center"/>
+              <w:rPr>
+                <w:rFonts w:hint="eastAsia" w:eastAsiaTheme="minorEastAsia"/>
+                <w:szCs w:val="21"/>
+                <w:lang w:val="en-US" w:eastAsia="zh-CN"/>
+              </w:rPr>
+            </w:pPr>
+            <w:r>
+              <w:rPr>
+                <w:rFonts w:hint="eastAsia"/>
+                <w:szCs w:val="21"/>
+                <w:lang w:val="en-US" w:eastAsia="zh-CN"/>
+              </w:rPr>
+              <w:t>null</w:t>
+            </w:r>
+          </w:p>
+        </w:tc>
+      </w:tr>
+      <w:tr>
+        <w:tblPrEx>
+          <w:tblBorders>
+            <w:top w:val="single" w:color="auto" w:sz="4" w:space="0"/>
+            <w:left w:val="single" w:color="auto" w:sz="4" w:space="0"/>
+            <w:bottom w:val="single" w:color="auto" w:sz="4" w:space="0"/>
+            <w:right w:val="single" w:color="auto" w:sz="4" w:space="0"/>
+            <w:insideH w:val="single" w:color="auto" w:sz="4" w:space="0"/>
+            <w:insideV w:val="single" w:color="auto" w:sz="4" w:space="0"/>
+          </w:tblBorders>
+          <w:tblLayout w:type="fixed"/>
+          <w:tblCellMar>
+            <w:top w:w="0" w:type="dxa"/>
+            <w:left w:w="108" w:type="dxa"/>
+            <w:bottom w:w="0" w:type="dxa"/>
+            <w:right w:w="108" w:type="dxa"/>
+          </w:tblCellMar>
+        </w:tblPrEx>
+        <w:trPr>
+          <w:trHeight w:val="454" w:hRule="atLeast"/>
+        </w:trPr>
+        <w:tc>
+          <w:tcPr>
+            <w:tcW w:w="1644" w:type="dxa"/>
+            <w:vAlign w:val="center"/>
+          </w:tcPr>
+          <w:p>
+            <w:pPr>
+              <w:jc w:val="center"/>
+              <w:rPr>
+                <w:rFonts w:hint="eastAsia" w:eastAsiaTheme="majorEastAsia"/>
+                <w:color w:val="000000" w:themeColor="text1"/>
+                <w:szCs w:val="21"/>
+                <w:lang w:eastAsia="zh-CN"/>
+                <w14:textFill>
+                  <w14:solidFill>
+                    <w14:schemeClr w14:val="tx1"/>
+                  </w14:solidFill>
+                </w14:textFill>
+              </w:rPr>
+            </w:pPr>
+            <w:r>
+              <w:rPr>
+                <w:rFonts w:hint="eastAsia" w:cs="Consolas" w:eastAsiaTheme="majorEastAsia"/>
+                <w:iCs/>
+                <w:color w:val="000000" w:themeColor="text1"/>
+                <w:kern w:val="0"/>
+                <w:szCs w:val="21"/>
+                <w:lang w:val="en-US" w:eastAsia="zh-CN"/>
+                <w14:textFill>
+                  <w14:solidFill>
+                    <w14:schemeClr w14:val="tx1"/>
+                  </w14:solidFill>
+                </w14:textFill>
+              </w:rPr>
+              <w:t>xiaId</w:t>
+            </w:r>
+          </w:p>
+        </w:tc>
+        <w:tc>
+          <w:tcPr>
+            <w:tcW w:w="1129" w:type="dxa"/>
+            <w:vAlign w:val="center"/>
+          </w:tcPr>
+          <w:p>
+            <w:pPr>
+              <w:jc w:val="center"/>
+            </w:pPr>
+            <w:r>
+              <w:rPr>
+                <w:rFonts w:hint="eastAsia"/>
+              </w:rPr>
+              <w:t>是</w:t>
+            </w:r>
+          </w:p>
+        </w:tc>
+        <w:tc>
+          <w:tcPr>
+            <w:tcW w:w="2609" w:type="dxa"/>
+            <w:vAlign w:val="center"/>
+          </w:tcPr>
+          <w:p>
+            <w:pPr>
+              <w:jc w:val="center"/>
+              <w:rPr>
+                <w:rFonts w:hint="eastAsia" w:eastAsiaTheme="minorEastAsia"/>
+                <w:szCs w:val="21"/>
+                <w:lang w:eastAsia="zh-CN"/>
+              </w:rPr>
+            </w:pPr>
+            <w:r>
+              <w:rPr>
+                <w:rFonts w:hint="eastAsia"/>
+                <w:szCs w:val="21"/>
+                <w:lang w:eastAsia="zh-CN"/>
+              </w:rPr>
+              <w:t>下单</w:t>
+            </w:r>
+            <w:r>
+              <w:rPr>
+                <w:rFonts w:hint="eastAsia"/>
+                <w:szCs w:val="21"/>
+                <w:lang w:val="en-US" w:eastAsia="zh-CN"/>
+              </w:rPr>
+              <w:t>ID</w:t>
+            </w:r>
+          </w:p>
+        </w:tc>
+        <w:tc>
+          <w:tcPr>
+            <w:tcW w:w="1984" w:type="dxa"/>
+            <w:vAlign w:val="center"/>
+          </w:tcPr>
+          <w:p>
+            <w:pPr>
+              <w:jc w:val="center"/>
+            </w:pPr>
+            <w:r>
+              <w:t>S</w:t>
+            </w:r>
+            <w:r>
+              <w:rPr>
+                <w:rFonts w:hint="eastAsia"/>
+              </w:rPr>
+              <w:t>tring</w:t>
+            </w:r>
+          </w:p>
+        </w:tc>
+        <w:tc>
+          <w:tcPr>
+            <w:tcW w:w="1985" w:type="dxa"/>
+            <w:vAlign w:val="center"/>
+          </w:tcPr>
+          <w:p>
+            <w:pPr>
+              <w:jc w:val="center"/>
+              <w:rPr>
+                <w:rFonts w:hint="eastAsia" w:eastAsiaTheme="minorEastAsia"/>
+                <w:lang w:val="en-US" w:eastAsia="zh-CN"/>
+              </w:rPr>
+            </w:pPr>
+            <w:r>
+              <w:rPr>
+                <w:rFonts w:hint="eastAsia"/>
+                <w:lang w:val="en-US" w:eastAsia="zh-CN"/>
+              </w:rPr>
+              <w:t>null</w:t>
+            </w:r>
+          </w:p>
+        </w:tc>
+      </w:tr>
+      <w:tr>
+        <w:tblPrEx>
+          <w:tblBorders>
+            <w:top w:val="single" w:color="auto" w:sz="4" w:space="0"/>
+            <w:left w:val="single" w:color="auto" w:sz="4" w:space="0"/>
+            <w:bottom w:val="single" w:color="auto" w:sz="4" w:space="0"/>
+            <w:right w:val="single" w:color="auto" w:sz="4" w:space="0"/>
+            <w:insideH w:val="single" w:color="auto" w:sz="4" w:space="0"/>
+            <w:insideV w:val="single" w:color="auto" w:sz="4" w:space="0"/>
+          </w:tblBorders>
+          <w:tblLayout w:type="fixed"/>
+          <w:tblCellMar>
+            <w:top w:w="0" w:type="dxa"/>
+            <w:left w:w="108" w:type="dxa"/>
+            <w:bottom w:w="0" w:type="dxa"/>
+            <w:right w:w="108" w:type="dxa"/>
+          </w:tblCellMar>
+        </w:tblPrEx>
+        <w:trPr>
+          <w:trHeight w:val="454" w:hRule="atLeast"/>
+        </w:trPr>
+        <w:tc>
+          <w:tcPr>
+            <w:tcW w:w="1644" w:type="dxa"/>
+            <w:vAlign w:val="center"/>
+          </w:tcPr>
+          <w:p>
+            <w:pPr>
+              <w:jc w:val="center"/>
+              <w:rPr>
+                <w:rFonts w:hint="eastAsia" w:eastAsiaTheme="majorEastAsia"/>
+                <w:color w:val="000000" w:themeColor="text1"/>
+                <w:szCs w:val="21"/>
+                <w:lang w:eastAsia="zh-CN"/>
+                <w14:textFill>
+                  <w14:solidFill>
+                    <w14:schemeClr w14:val="tx1"/>
+                  </w14:solidFill>
+                </w14:textFill>
+              </w:rPr>
+            </w:pPr>
+            <w:r>
+              <w:rPr>
+                <w:rFonts w:hint="eastAsia" w:cs="Consolas" w:eastAsiaTheme="majorEastAsia"/>
+                <w:iCs/>
+                <w:color w:val="000000" w:themeColor="text1"/>
+                <w:kern w:val="0"/>
+                <w:szCs w:val="21"/>
+                <w:lang w:val="en-US" w:eastAsia="zh-CN"/>
+                <w14:textFill>
+                  <w14:solidFill>
+                    <w14:schemeClr w14:val="tx1"/>
+                  </w14:solidFill>
+                </w14:textFill>
+              </w:rPr>
+              <w:t>kuaikeId</w:t>
+            </w:r>
+          </w:p>
+        </w:tc>
+        <w:tc>
+          <w:tcPr>
+            <w:tcW w:w="1129" w:type="dxa"/>
+            <w:vAlign w:val="center"/>
+          </w:tcPr>
+          <w:p>
+            <w:pPr>
+              <w:jc w:val="center"/>
+            </w:pPr>
+            <w:r>
+              <w:rPr>
+                <w:rFonts w:hint="eastAsia"/>
+              </w:rPr>
+              <w:t>是</w:t>
+            </w:r>
+          </w:p>
+        </w:tc>
+        <w:tc>
+          <w:tcPr>
+            <w:tcW w:w="2609" w:type="dxa"/>
+            <w:vAlign w:val="center"/>
+          </w:tcPr>
+          <w:p>
+            <w:pPr>
+              <w:jc w:val="center"/>
+              <w:rPr>
+                <w:szCs w:val="21"/>
+              </w:rPr>
+            </w:pPr>
+            <w:r>
+              <w:rPr>
+                <w:rFonts w:cs="Consolas"/>
+                <w:color w:val="000000"/>
+                <w:kern w:val="0"/>
+                <w:szCs w:val="21"/>
+              </w:rPr>
+              <w:t>快客</w:t>
+            </w:r>
+            <w:r>
+              <w:rPr>
+                <w:rFonts w:hint="eastAsia" w:cs="Consolas"/>
+                <w:color w:val="000000"/>
+                <w:kern w:val="0"/>
+                <w:szCs w:val="21"/>
+                <w:lang w:val="en-US" w:eastAsia="zh-CN"/>
+              </w:rPr>
+              <w:t>ID</w:t>
+            </w:r>
+          </w:p>
+        </w:tc>
+        <w:tc>
+          <w:tcPr>
+            <w:tcW w:w="1984" w:type="dxa"/>
+            <w:vAlign w:val="center"/>
+          </w:tcPr>
+          <w:p>
+            <w:pPr>
+              <w:jc w:val="center"/>
+              <w:rPr>
+                <w:rFonts w:hint="eastAsia" w:eastAsiaTheme="minorEastAsia"/>
+                <w:lang w:val="en-US" w:eastAsia="zh-CN"/>
+              </w:rPr>
+            </w:pPr>
+            <w:r>
+              <w:rPr>
+                <w:rFonts w:hint="eastAsia"/>
+                <w:lang w:val="en-US" w:eastAsia="zh-CN"/>
+              </w:rPr>
+              <w:t>String</w:t>
+            </w:r>
+          </w:p>
+        </w:tc>
+        <w:tc>
+          <w:tcPr>
+            <w:tcW w:w="1985" w:type="dxa"/>
+            <w:vAlign w:val="center"/>
+          </w:tcPr>
+          <w:p>
+            <w:pPr>
+              <w:jc w:val="center"/>
+              <w:rPr>
+                <w:rFonts w:hint="eastAsia" w:eastAsiaTheme="minorEastAsia"/>
+                <w:lang w:val="en-US" w:eastAsia="zh-CN"/>
+              </w:rPr>
+            </w:pPr>
+            <w:r>
+              <w:rPr>
+                <w:rFonts w:hint="eastAsia"/>
+                <w:lang w:val="en-US" w:eastAsia="zh-CN"/>
+              </w:rPr>
+              <w:t>null</w:t>
+            </w:r>
+          </w:p>
+        </w:tc>
+      </w:tr>
+      <w:tr>
+        <w:tblPrEx>
+          <w:tblBorders>
+            <w:top w:val="single" w:color="auto" w:sz="4" w:space="0"/>
+            <w:left w:val="single" w:color="auto" w:sz="4" w:space="0"/>
+            <w:bottom w:val="single" w:color="auto" w:sz="4" w:space="0"/>
+            <w:right w:val="single" w:color="auto" w:sz="4" w:space="0"/>
+            <w:insideH w:val="single" w:color="auto" w:sz="4" w:space="0"/>
+            <w:insideV w:val="single" w:color="auto" w:sz="4" w:space="0"/>
+          </w:tblBorders>
+          <w:tblLayout w:type="fixed"/>
+          <w:tblCellMar>
+            <w:top w:w="0" w:type="dxa"/>
+            <w:left w:w="108" w:type="dxa"/>
+            <w:bottom w:w="0" w:type="dxa"/>
+            <w:right w:w="108" w:type="dxa"/>
+          </w:tblCellMar>
+        </w:tblPrEx>
+        <w:trPr>
+          <w:trHeight w:val="454" w:hRule="atLeast"/>
+        </w:trPr>
+        <w:tc>
+          <w:tcPr>
+            <w:tcW w:w="1644" w:type="dxa"/>
+            <w:vAlign w:val="center"/>
+          </w:tcPr>
+          <w:p>
+            <w:pPr>
+              <w:jc w:val="center"/>
+              <w:rPr>
+                <w:rFonts w:hint="eastAsia" w:cs="Consolas" w:eastAsiaTheme="majorEastAsia"/>
+                <w:iCs/>
+                <w:color w:val="000000" w:themeColor="text1"/>
+                <w:kern w:val="0"/>
+                <w:szCs w:val="21"/>
+                <w:lang w:val="en-US" w:eastAsia="zh-CN"/>
+                <w14:textFill>
+                  <w14:solidFill>
+                    <w14:schemeClr w14:val="tx1"/>
+                  </w14:solidFill>
+                </w14:textFill>
+              </w:rPr>
+            </w:pPr>
+            <w:r>
+              <w:rPr>
+                <w:rFonts w:hint="eastAsia" w:cs="Consolas" w:eastAsiaTheme="majorEastAsia"/>
+                <w:iCs/>
+                <w:color w:val="000000" w:themeColor="text1"/>
+                <w:kern w:val="0"/>
+                <w:szCs w:val="21"/>
+                <w:lang w:val="en-US" w:eastAsia="zh-CN"/>
+                <w14:textFill>
+                  <w14:solidFill>
+                    <w14:schemeClr w14:val="tx1"/>
+                  </w14:solidFill>
+                </w14:textFill>
+              </w:rPr>
+              <w:t>Status</w:t>
+            </w:r>
+          </w:p>
+        </w:tc>
+        <w:tc>
+          <w:tcPr>
+            <w:tcW w:w="1129" w:type="dxa"/>
+            <w:vAlign w:val="center"/>
+          </w:tcPr>
+          <w:p>
+            <w:pPr>
+              <w:jc w:val="center"/>
+              <w:rPr>
+                <w:rFonts w:hint="eastAsia" w:eastAsiaTheme="minorEastAsia"/>
+                <w:lang w:eastAsia="zh-CN"/>
+              </w:rPr>
+            </w:pPr>
+            <w:r>
+              <w:rPr>
+                <w:rFonts w:hint="eastAsia"/>
+                <w:lang w:eastAsia="zh-CN"/>
+              </w:rPr>
+              <w:t>是</w:t>
+            </w:r>
+          </w:p>
+        </w:tc>
+        <w:tc>
+          <w:tcPr>
+            <w:tcW w:w="2609" w:type="dxa"/>
+            <w:vAlign w:val="center"/>
+          </w:tcPr>
+          <w:p>
+            <w:pPr>
+              <w:jc w:val="center"/>
+              <w:rPr>
+                <w:rFonts w:hint="eastAsia" w:cs="Consolas" w:eastAsiaTheme="minorEastAsia"/>
+                <w:color w:val="000000"/>
+                <w:kern w:val="0"/>
+                <w:szCs w:val="21"/>
+                <w:lang w:eastAsia="zh-CN"/>
+              </w:rPr>
+            </w:pPr>
+            <w:r>
+              <w:rPr>
+                <w:rFonts w:hint="eastAsia" w:cs="Consolas"/>
+                <w:color w:val="000000"/>
+                <w:kern w:val="0"/>
+                <w:szCs w:val="21"/>
+                <w:lang w:eastAsia="zh-CN"/>
+              </w:rPr>
+              <w:t>状态</w:t>
+            </w:r>
+          </w:p>
+        </w:tc>
+        <w:tc>
+          <w:tcPr>
+            <w:tcW w:w="1984" w:type="dxa"/>
+            <w:vAlign w:val="center"/>
+          </w:tcPr>
+          <w:p>
+            <w:pPr>
+              <w:jc w:val="center"/>
+              <w:rPr>
+                <w:rFonts w:hint="eastAsia"/>
+                <w:lang w:val="en-US" w:eastAsia="zh-CN"/>
+              </w:rPr>
+            </w:pPr>
+            <w:r>
+              <w:rPr>
+                <w:rFonts w:hint="eastAsia"/>
+                <w:lang w:val="en-US" w:eastAsia="zh-CN"/>
+              </w:rPr>
+              <w:t>Integer</w:t>
+            </w:r>
+          </w:p>
+        </w:tc>
+        <w:tc>
+          <w:tcPr>
+            <w:tcW w:w="1985" w:type="dxa"/>
+            <w:vAlign w:val="center"/>
+          </w:tcPr>
+          <w:p>
+            <w:pPr>
+              <w:jc w:val="center"/>
+              <w:rPr>
+                <w:rFonts w:hint="eastAsia"/>
+                <w:lang w:val="en-US" w:eastAsia="zh-CN"/>
+              </w:rPr>
+            </w:pPr>
+            <w:r>
+              <w:rPr>
+                <w:rFonts w:hint="eastAsia"/>
+                <w:lang w:val="en-US" w:eastAsia="zh-CN"/>
+              </w:rPr>
+              <w:t>0</w:t>
+            </w:r>
+          </w:p>
+        </w:tc>
+      </w:tr>
+      <w:tr>
+        <w:tblPrEx>
+          <w:tblBorders>
+            <w:top w:val="single" w:color="auto" w:sz="4" w:space="0"/>
+            <w:left w:val="single" w:color="auto" w:sz="4" w:space="0"/>
+            <w:bottom w:val="single" w:color="auto" w:sz="4" w:space="0"/>
+            <w:right w:val="single" w:color="auto" w:sz="4" w:space="0"/>
+            <w:insideH w:val="single" w:color="auto" w:sz="4" w:space="0"/>
+            <w:insideV w:val="single" w:color="auto" w:sz="4" w:space="0"/>
+          </w:tblBorders>
+          <w:tblLayout w:type="fixed"/>
+          <w:tblCellMar>
+            <w:top w:w="0" w:type="dxa"/>
+            <w:left w:w="108" w:type="dxa"/>
+            <w:bottom w:w="0" w:type="dxa"/>
+            <w:right w:w="108" w:type="dxa"/>
+          </w:tblCellMar>
+        </w:tblPrEx>
+        <w:trPr>
+          <w:trHeight w:val="454" w:hRule="atLeast"/>
+        </w:trPr>
+        <w:tc>
+          <w:tcPr>
+            <w:tcW w:w="1644" w:type="dxa"/>
+            <w:vAlign w:val="center"/>
+          </w:tcPr>
+          <w:p>
+            <w:pPr>
+              <w:jc w:val="center"/>
+              <w:rPr>
+                <w:rFonts w:hint="eastAsia" w:cs="Consolas" w:eastAsiaTheme="majorEastAsia"/>
+                <w:iCs/>
+                <w:color w:val="000000" w:themeColor="text1"/>
+                <w:kern w:val="0"/>
+                <w:szCs w:val="21"/>
+                <w:lang w:val="en-US" w:eastAsia="zh-CN"/>
+                <w14:textFill>
+                  <w14:solidFill>
+                    <w14:schemeClr w14:val="tx1"/>
+                  </w14:solidFill>
+                </w14:textFill>
+              </w:rPr>
+            </w:pPr>
+            <w:r>
+              <w:rPr>
+                <w:rFonts w:hint="eastAsia" w:cs="Consolas" w:eastAsiaTheme="majorEastAsia"/>
+                <w:iCs/>
+                <w:color w:val="000000" w:themeColor="text1"/>
+                <w:kern w:val="0"/>
+                <w:szCs w:val="21"/>
+                <w:lang w:val="en-US" w:eastAsia="zh-CN"/>
+                <w14:textFill>
+                  <w14:solidFill>
+                    <w14:schemeClr w14:val="tx1"/>
+                  </w14:solidFill>
+                </w14:textFill>
+              </w:rPr>
+              <w:t>qiangDate</w:t>
+            </w:r>
+          </w:p>
+        </w:tc>
+        <w:tc>
+          <w:tcPr>
+            <w:tcW w:w="1129" w:type="dxa"/>
+            <w:vAlign w:val="center"/>
+          </w:tcPr>
+          <w:p>
+            <w:pPr>
+              <w:jc w:val="center"/>
+              <w:rPr>
+                <w:rFonts w:hint="eastAsia"/>
+                <w:lang w:eastAsia="zh-CN"/>
+              </w:rPr>
+            </w:pPr>
+            <w:r>
+              <w:rPr>
+                <w:rFonts w:hint="eastAsia"/>
+                <w:lang w:eastAsia="zh-CN"/>
+              </w:rPr>
+              <w:t>是</w:t>
+            </w:r>
+          </w:p>
+        </w:tc>
+        <w:tc>
+          <w:tcPr>
+            <w:tcW w:w="2609" w:type="dxa"/>
+            <w:vAlign w:val="center"/>
+          </w:tcPr>
+          <w:p>
+            <w:pPr>
+              <w:jc w:val="center"/>
+              <w:rPr>
+                <w:rFonts w:hint="eastAsia" w:cs="Consolas"/>
+                <w:color w:val="000000"/>
+                <w:kern w:val="0"/>
+                <w:szCs w:val="21"/>
+                <w:lang w:eastAsia="zh-CN"/>
+              </w:rPr>
+            </w:pPr>
+            <w:r>
+              <w:rPr>
+                <w:rFonts w:hint="eastAsia" w:cs="Consolas"/>
+                <w:color w:val="000000"/>
+                <w:kern w:val="0"/>
+                <w:szCs w:val="21"/>
+                <w:lang w:eastAsia="zh-CN"/>
+              </w:rPr>
+              <w:t>抢单时间</w:t>
+            </w:r>
+          </w:p>
+        </w:tc>
+        <w:tc>
+          <w:tcPr>
+            <w:tcW w:w="1984" w:type="dxa"/>
+            <w:vAlign w:val="center"/>
+          </w:tcPr>
+          <w:p>
+            <w:pPr>
+              <w:jc w:val="center"/>
+              <w:rPr>
+                <w:rFonts w:hint="eastAsia"/>
+                <w:lang w:val="en-US" w:eastAsia="zh-CN"/>
+              </w:rPr>
+            </w:pPr>
+            <w:r>
+              <w:rPr>
+                <w:rFonts w:hint="eastAsia"/>
+                <w:lang w:val="en-US" w:eastAsia="zh-CN"/>
+              </w:rPr>
+              <w:t>Date</w:t>
+            </w:r>
+          </w:p>
+        </w:tc>
+        <w:tc>
+          <w:tcPr>
+            <w:tcW w:w="1985" w:type="dxa"/>
+            <w:vAlign w:val="center"/>
+          </w:tcPr>
+          <w:p>
+            <w:pPr>
+              <w:jc w:val="center"/>
+              <w:rPr>
+                <w:rFonts w:hint="eastAsia"/>
+                <w:lang w:val="en-US" w:eastAsia="zh-CN"/>
+              </w:rPr>
+            </w:pPr>
+            <w:r>
+              <w:rPr>
+                <w:rFonts w:hint="eastAsia"/>
+                <w:lang w:val="en-US" w:eastAsia="zh-CN"/>
+              </w:rPr>
+              <w:t>默认为系统时间</w:t>
+            </w:r>
+          </w:p>
+        </w:tc>
+      </w:tr>
+    </w:tbl>
+    <w:p>
+      <w:pPr>
+        <w:pStyle w:val="4"/>
+      </w:pPr>
+      <w:r>
+        <w:rPr>
+          <w:rFonts w:hint="eastAsia"/>
+          <w:lang w:val="en-US" w:eastAsia="zh-CN"/>
+        </w:rPr>
+        <w:t>4</w:t>
+      </w:r>
+      <w:r>
+        <w:rPr>
+          <w:rFonts w:hint="eastAsia"/>
+        </w:rPr>
+        <w:t>.1.4记录人/时间</w:t>
+      </w:r>
+    </w:p>
+    <w:p>
+      <w:r>
+        <w:rPr>
+          <w:rFonts w:hint="eastAsia"/>
+          <w:lang w:val="en-US" w:eastAsia="zh-CN"/>
+        </w:rPr>
+        <w:t>yangjie</w:t>
+      </w:r>
+      <w:r>
+        <w:rPr>
+          <w:rFonts w:hint="eastAsia"/>
+        </w:rPr>
+        <w:t>/</w:t>
+      </w:r>
+      <w:r>
+        <w:t>2015-05-18</w:t>
+      </w:r>
+    </w:p>
+    <w:p/>
+    <w:p>
+      <w:pPr>
+        <w:pStyle w:val="3"/>
+      </w:pPr>
+      <w:r>
+        <w:rPr>
+          <w:rFonts w:hint="eastAsia"/>
+          <w:lang w:val="en-US" w:eastAsia="zh-CN"/>
+        </w:rPr>
+        <w:t>4</w:t>
+      </w:r>
+      <w:r>
+        <w:t>.</w:t>
+      </w:r>
+      <w:r>
+        <w:rPr>
+          <w:rFonts w:hint="eastAsia"/>
+          <w:lang w:val="en-US" w:eastAsia="zh-CN"/>
+        </w:rPr>
+        <w:t>2delete/{qiangorderId}</w:t>
+      </w:r>
+    </w:p>
+    <w:p>
+      <w:pPr>
+        <w:pStyle w:val="4"/>
+      </w:pPr>
+      <w:r>
+        <w:rPr>
+          <w:rFonts w:hint="eastAsia"/>
+          <w:lang w:val="en-US" w:eastAsia="zh-CN"/>
+        </w:rPr>
+        <w:t>4</w:t>
+      </w:r>
+      <w:r>
+        <w:rPr>
+          <w:rFonts w:hint="eastAsia"/>
+        </w:rPr>
+        <w:t>.</w:t>
+      </w:r>
+      <w:r>
+        <w:rPr>
+          <w:rFonts w:hint="eastAsia"/>
+          <w:lang w:val="en-US" w:eastAsia="zh-CN"/>
+        </w:rPr>
+        <w:t>2</w:t>
+      </w:r>
+      <w:r>
+        <w:rPr>
+          <w:rFonts w:hint="eastAsia"/>
+        </w:rPr>
+        <w:t>.1接口描述</w:t>
+      </w:r>
+    </w:p>
+    <w:p>
+      <w:r>
+        <w:rPr>
+          <w:rFonts w:hint="eastAsia"/>
+          <w:lang w:eastAsia="zh-CN"/>
+        </w:rPr>
+        <w:t>删除抢单</w:t>
+      </w:r>
+      <w:r>
+        <w:rPr>
+          <w:rFonts w:hint="eastAsia"/>
+        </w:rPr>
+        <w:t>记录</w:t>
+      </w:r>
+      <w:r>
+        <w:rPr>
+          <w:rFonts w:hint="eastAsia"/>
+          <w:lang w:val="en-US" w:eastAsia="zh-CN"/>
+        </w:rPr>
+        <w:t>,判断状态是否为0,若为0，则不能删除</w:t>
+      </w:r>
+      <w:bookmarkStart w:id="0" w:name="_GoBack"/>
+      <w:bookmarkEnd w:id="0"/>
+    </w:p>
+    <w:p>
+      <w:pPr>
+        <w:pStyle w:val="4"/>
+      </w:pPr>
+      <w:r>
+        <w:rPr>
+          <w:rFonts w:hint="eastAsia"/>
+          <w:lang w:val="en-US" w:eastAsia="zh-CN"/>
+        </w:rPr>
+        <w:t>4</w:t>
+      </w:r>
+      <w:r>
+        <w:rPr>
+          <w:rFonts w:hint="eastAsia"/>
+        </w:rPr>
+        <w:t>.</w:t>
+      </w:r>
+      <w:r>
+        <w:rPr>
+          <w:rFonts w:hint="eastAsia"/>
+          <w:lang w:val="en-US" w:eastAsia="zh-CN"/>
+        </w:rPr>
+        <w:t>2</w:t>
+      </w:r>
+      <w:r>
+        <w:rPr>
+          <w:rFonts w:hint="eastAsia"/>
+        </w:rPr>
+        <w:t>.2请求方式</w:t>
+      </w:r>
+    </w:p>
+    <w:p>
+      <w:pPr>
+        <w:rPr>
+          <w:rFonts w:hint="eastAsia" w:eastAsiaTheme="minorEastAsia"/>
+          <w:lang w:val="en-US" w:eastAsia="zh-CN"/>
+        </w:rPr>
+      </w:pPr>
+      <w:r>
+        <w:rPr>
+          <w:rFonts w:hint="eastAsia"/>
+          <w:lang w:val="en-US" w:eastAsia="zh-CN"/>
+        </w:rPr>
+        <w:t>delete</w:t>
+      </w:r>
+    </w:p>
+    <w:p>
+      <w:pPr>
+        <w:pStyle w:val="4"/>
+      </w:pPr>
+      <w:r>
+        <w:rPr>
+          <w:rFonts w:hint="eastAsia"/>
+          <w:lang w:val="en-US" w:eastAsia="zh-CN"/>
+        </w:rPr>
+        <w:t>4</w:t>
+      </w:r>
+      <w:r>
+        <w:rPr>
+          <w:rFonts w:hint="eastAsia"/>
+        </w:rPr>
+        <w:t>.</w:t>
+      </w:r>
+      <w:r>
+        <w:rPr>
+          <w:rFonts w:hint="eastAsia"/>
+          <w:lang w:val="en-US" w:eastAsia="zh-CN"/>
+        </w:rPr>
+        <w:t>2</w:t>
+      </w:r>
+      <w:r>
+        <w:rPr>
+          <w:rFonts w:hint="eastAsia"/>
+        </w:rPr>
+        <w:t>.3请求参数</w:t>
+      </w:r>
+    </w:p>
+    <w:tbl>
+      <w:tblPr>
+        <w:tblStyle w:val="6"/>
+        <w:tblW w:w="9351" w:type="dxa"/>
+        <w:tblInd w:w="0" w:type="dxa"/>
+        <w:tblBorders>
+          <w:top w:val="single" w:color="auto" w:sz="4" w:space="0"/>
+          <w:left w:val="single" w:color="auto" w:sz="4" w:space="0"/>
+          <w:bottom w:val="single" w:color="auto" w:sz="4" w:space="0"/>
+          <w:right w:val="single" w:color="auto" w:sz="4" w:space="0"/>
+          <w:insideH w:val="single" w:color="auto" w:sz="4" w:space="0"/>
+          <w:insideV w:val="single" w:color="auto" w:sz="4" w:space="0"/>
+        </w:tblBorders>
+        <w:tblLayout w:type="fixed"/>
+        <w:tblCellMar>
+          <w:top w:w="0" w:type="dxa"/>
+          <w:left w:w="108" w:type="dxa"/>
+          <w:bottom w:w="0" w:type="dxa"/>
+          <w:right w:w="108" w:type="dxa"/>
+        </w:tblCellMar>
+      </w:tblPr>
+      <w:tblGrid>
+        <w:gridCol w:w="1644"/>
+        <w:gridCol w:w="1129"/>
+        <w:gridCol w:w="2609"/>
+        <w:gridCol w:w="1984"/>
+        <w:gridCol w:w="1985"/>
+      </w:tblGrid>
+      <w:tr>
+        <w:tblPrEx>
+          <w:tblBorders>
+            <w:top w:val="single" w:color="auto" w:sz="4" w:space="0"/>
+            <w:left w:val="single" w:color="auto" w:sz="4" w:space="0"/>
+            <w:bottom w:val="single" w:color="auto" w:sz="4" w:space="0"/>
+            <w:right w:val="single" w:color="auto" w:sz="4" w:space="0"/>
+            <w:insideH w:val="single" w:color="auto" w:sz="4" w:space="0"/>
+            <w:insideV w:val="single" w:color="auto" w:sz="4" w:space="0"/>
+          </w:tblBorders>
+          <w:tblLayout w:type="fixed"/>
+          <w:tblCellMar>
+            <w:top w:w="0" w:type="dxa"/>
+            <w:left w:w="108" w:type="dxa"/>
+            <w:bottom w:w="0" w:type="dxa"/>
+            <w:right w:w="108" w:type="dxa"/>
+          </w:tblCellMar>
+        </w:tblPrEx>
+        <w:trPr>
+          <w:trHeight w:val="454" w:hRule="atLeast"/>
+        </w:trPr>
+        <w:tc>
+          <w:tcPr>
+            <w:tcW w:w="1644" w:type="dxa"/>
+            <w:shd w:val="clear" w:color="auto" w:fill="FFFFFF" w:themeFill="background1"/>
+            <w:vAlign w:val="center"/>
+          </w:tcPr>
+          <w:p>
+            <w:pPr>
+              <w:jc w:val="center"/>
+              <w:rPr>
+                <w:rFonts w:eastAsiaTheme="majorEastAsia"/>
+                <w:b/>
+                <w:color w:val="000000" w:themeColor="text1"/>
+                <w:szCs w:val="21"/>
+                <w14:textFill>
+                  <w14:solidFill>
+                    <w14:schemeClr w14:val="tx1"/>
+                  </w14:solidFill>
+                </w14:textFill>
+              </w:rPr>
+            </w:pPr>
+            <w:r>
+              <w:rPr>
+                <w:rFonts w:eastAsiaTheme="majorEastAsia"/>
+                <w:b/>
+                <w:color w:val="000000" w:themeColor="text1"/>
+                <w:szCs w:val="21"/>
+                <w14:textFill>
+                  <w14:solidFill>
+                    <w14:schemeClr w14:val="tx1"/>
+                  </w14:solidFill>
+                </w14:textFill>
+              </w:rPr>
+              <w:t>字段</w:t>
+            </w:r>
+          </w:p>
+        </w:tc>
+        <w:tc>
+          <w:tcPr>
+            <w:tcW w:w="1129" w:type="dxa"/>
+            <w:shd w:val="clear" w:color="auto" w:fill="FFFFFF" w:themeFill="background1"/>
+            <w:vAlign w:val="center"/>
+          </w:tcPr>
+          <w:p>
+            <w:pPr>
+              <w:jc w:val="center"/>
+              <w:rPr>
+                <w:b/>
+                <w:szCs w:val="21"/>
+              </w:rPr>
+            </w:pPr>
+            <w:r>
+              <w:rPr>
+                <w:rFonts w:hint="eastAsia"/>
+                <w:b/>
+                <w:szCs w:val="21"/>
+              </w:rPr>
+              <w:t>是否必须</w:t>
+            </w:r>
+          </w:p>
+        </w:tc>
+        <w:tc>
+          <w:tcPr>
+            <w:tcW w:w="2609" w:type="dxa"/>
+            <w:shd w:val="clear" w:color="auto" w:fill="FFFFFF" w:themeFill="background1"/>
+            <w:vAlign w:val="center"/>
+          </w:tcPr>
+          <w:p>
+            <w:pPr>
+              <w:jc w:val="center"/>
+              <w:rPr>
+                <w:b/>
+                <w:szCs w:val="21"/>
+              </w:rPr>
+            </w:pPr>
+            <w:r>
+              <w:rPr>
+                <w:rFonts w:hint="eastAsia"/>
+                <w:b/>
+                <w:szCs w:val="21"/>
+              </w:rPr>
+              <w:t>说明</w:t>
+            </w:r>
+          </w:p>
+        </w:tc>
+        <w:tc>
+          <w:tcPr>
+            <w:tcW w:w="1984" w:type="dxa"/>
+            <w:shd w:val="clear" w:color="auto" w:fill="FFFFFF" w:themeFill="background1"/>
+            <w:vAlign w:val="center"/>
+          </w:tcPr>
+          <w:p>
+            <w:pPr>
+              <w:jc w:val="center"/>
+              <w:rPr>
+                <w:b/>
+                <w:szCs w:val="21"/>
+              </w:rPr>
+            </w:pPr>
+            <w:r>
+              <w:rPr>
+                <w:rFonts w:hint="eastAsia"/>
+                <w:b/>
+                <w:szCs w:val="21"/>
+              </w:rPr>
+              <w:t>类型</w:t>
+            </w:r>
+          </w:p>
+        </w:tc>
+        <w:tc>
+          <w:tcPr>
+            <w:tcW w:w="1985" w:type="dxa"/>
+            <w:shd w:val="clear" w:color="auto" w:fill="FFFFFF" w:themeFill="background1"/>
+            <w:vAlign w:val="center"/>
+          </w:tcPr>
+          <w:p>
+            <w:pPr>
+              <w:jc w:val="center"/>
+              <w:rPr>
+                <w:b/>
+                <w:szCs w:val="21"/>
+              </w:rPr>
+            </w:pPr>
+            <w:r>
+              <w:rPr>
+                <w:rFonts w:hint="eastAsia"/>
+                <w:b/>
+                <w:szCs w:val="21"/>
+              </w:rPr>
+              <w:t>默认值</w:t>
+            </w:r>
+          </w:p>
+        </w:tc>
+      </w:tr>
+      <w:tr>
+        <w:tblPrEx>
+          <w:tblBorders>
+            <w:top w:val="single" w:color="auto" w:sz="4" w:space="0"/>
+            <w:left w:val="single" w:color="auto" w:sz="4" w:space="0"/>
+            <w:bottom w:val="single" w:color="auto" w:sz="4" w:space="0"/>
+            <w:right w:val="single" w:color="auto" w:sz="4" w:space="0"/>
+            <w:insideH w:val="single" w:color="auto" w:sz="4" w:space="0"/>
+            <w:insideV w:val="single" w:color="auto" w:sz="4" w:space="0"/>
+          </w:tblBorders>
+          <w:tblLayout w:type="fixed"/>
+          <w:tblCellMar>
+            <w:top w:w="0" w:type="dxa"/>
+            <w:left w:w="108" w:type="dxa"/>
+            <w:bottom w:w="0" w:type="dxa"/>
+            <w:right w:w="108" w:type="dxa"/>
+          </w:tblCellMar>
+        </w:tblPrEx>
+        <w:trPr>
+          <w:trHeight w:val="454" w:hRule="atLeast"/>
+        </w:trPr>
+        <w:tc>
+          <w:tcPr>
+            <w:tcW w:w="1644" w:type="dxa"/>
+            <w:vAlign w:val="center"/>
+          </w:tcPr>
+          <w:p>
+            <w:pPr>
+              <w:jc w:val="center"/>
+              <w:rPr>
+                <w:rFonts w:hint="eastAsia" w:eastAsiaTheme="majorEastAsia"/>
+                <w:color w:val="000000" w:themeColor="text1"/>
+                <w:szCs w:val="21"/>
+                <w:lang w:val="en-US" w:eastAsia="zh-CN"/>
+                <w14:textFill>
+                  <w14:solidFill>
+                    <w14:schemeClr w14:val="tx1"/>
+                  </w14:solidFill>
+                </w14:textFill>
+              </w:rPr>
+            </w:pPr>
+            <w:r>
+              <w:rPr>
+                <w:rFonts w:hint="eastAsia" w:eastAsiaTheme="majorEastAsia"/>
+                <w:color w:val="000000" w:themeColor="text1"/>
+                <w:szCs w:val="21"/>
+                <w:lang w:val="en-US" w:eastAsia="zh-CN"/>
+                <w14:textFill>
+                  <w14:solidFill>
+                    <w14:schemeClr w14:val="tx1"/>
+                  </w14:solidFill>
+                </w14:textFill>
+              </w:rPr>
+              <w:t>qiangorderId</w:t>
+            </w:r>
+          </w:p>
+        </w:tc>
+        <w:tc>
+          <w:tcPr>
+            <w:tcW w:w="1129" w:type="dxa"/>
+            <w:vAlign w:val="center"/>
+          </w:tcPr>
+          <w:p>
+            <w:pPr>
+              <w:jc w:val="center"/>
+              <w:rPr>
+                <w:szCs w:val="21"/>
+              </w:rPr>
+            </w:pPr>
+            <w:r>
+              <w:rPr>
+                <w:rFonts w:hint="eastAsia"/>
+                <w:szCs w:val="21"/>
+              </w:rPr>
+              <w:t>是</w:t>
+            </w:r>
+          </w:p>
+        </w:tc>
+        <w:tc>
+          <w:tcPr>
+            <w:tcW w:w="2609" w:type="dxa"/>
+            <w:vAlign w:val="center"/>
+          </w:tcPr>
+          <w:p>
+            <w:pPr>
+              <w:jc w:val="center"/>
+              <w:rPr>
+                <w:rFonts w:hint="eastAsia" w:eastAsiaTheme="minorEastAsia"/>
+                <w:szCs w:val="21"/>
+                <w:lang w:eastAsia="zh-CN"/>
+              </w:rPr>
+            </w:pPr>
+            <w:r>
+              <w:rPr>
+                <w:rFonts w:hint="eastAsia" w:cs="Consolas"/>
+                <w:color w:val="000000"/>
+                <w:kern w:val="0"/>
+                <w:szCs w:val="21"/>
+                <w:lang w:eastAsia="zh-CN"/>
+              </w:rPr>
+              <w:t>唯一标示</w:t>
+            </w:r>
+          </w:p>
+        </w:tc>
+        <w:tc>
+          <w:tcPr>
+            <w:tcW w:w="1984" w:type="dxa"/>
+            <w:vAlign w:val="center"/>
+          </w:tcPr>
+          <w:p>
+            <w:pPr>
+              <w:jc w:val="center"/>
+              <w:rPr>
+                <w:szCs w:val="21"/>
+              </w:rPr>
+            </w:pPr>
+            <w:r>
+              <w:rPr>
+                <w:szCs w:val="21"/>
+              </w:rPr>
+              <w:t>S</w:t>
+            </w:r>
+            <w:r>
+              <w:rPr>
+                <w:rFonts w:hint="eastAsia"/>
+                <w:szCs w:val="21"/>
+              </w:rPr>
+              <w:t>tring</w:t>
+            </w:r>
+          </w:p>
+        </w:tc>
+        <w:tc>
+          <w:tcPr>
+            <w:tcW w:w="1985" w:type="dxa"/>
+            <w:vAlign w:val="center"/>
+          </w:tcPr>
+          <w:p>
+            <w:pPr>
+              <w:jc w:val="center"/>
+              <w:rPr>
+                <w:rFonts w:hint="eastAsia" w:eastAsiaTheme="minorEastAsia"/>
+                <w:szCs w:val="21"/>
+                <w:lang w:val="en-US" w:eastAsia="zh-CN"/>
+              </w:rPr>
+            </w:pPr>
+            <w:r>
+              <w:rPr>
+                <w:rFonts w:hint="eastAsia"/>
+                <w:szCs w:val="21"/>
+                <w:lang w:val="en-US" w:eastAsia="zh-CN"/>
+              </w:rPr>
+              <w:t>null</w:t>
+            </w:r>
+          </w:p>
+        </w:tc>
+      </w:tr>
+    </w:tbl>
+    <w:p>
+      <w:pPr>
+        <w:pStyle w:val="4"/>
+      </w:pPr>
+      <w:r>
+        <w:rPr>
+          <w:rFonts w:hint="eastAsia"/>
+          <w:lang w:val="en-US" w:eastAsia="zh-CN"/>
+        </w:rPr>
+        <w:t>4</w:t>
+      </w:r>
+      <w:r>
+        <w:rPr>
+          <w:rFonts w:hint="eastAsia"/>
+        </w:rPr>
+        <w:t>.</w:t>
+      </w:r>
+      <w:r>
+        <w:rPr>
+          <w:rFonts w:hint="eastAsia"/>
+          <w:lang w:val="en-US" w:eastAsia="zh-CN"/>
+        </w:rPr>
+        <w:t>2</w:t>
+      </w:r>
+      <w:r>
+        <w:rPr>
+          <w:rFonts w:hint="eastAsia"/>
+        </w:rPr>
+        <w:t>.4记录人/时间</w:t>
+      </w:r>
+    </w:p>
+    <w:p>
+      <w:r>
+        <w:rPr>
+          <w:rFonts w:hint="eastAsia"/>
+          <w:lang w:val="en-US" w:eastAsia="zh-CN"/>
+        </w:rPr>
+        <w:t>yangjie</w:t>
+      </w:r>
+      <w:r>
+        <w:rPr>
+          <w:rFonts w:hint="eastAsia"/>
+        </w:rPr>
+        <w:t>/</w:t>
+      </w:r>
+      <w:r>
+        <w:t>2015-05-1</w:t>
+      </w:r>
+      <w:r>
+        <w:rPr>
+          <w:rFonts w:hint="eastAsia"/>
+          <w:lang w:val="en-US" w:eastAsia="zh-CN"/>
+        </w:rPr>
+        <w:t>9</w:t>
+      </w:r>
+    </w:p>
+    <w:p/>
     <w:p>
       <w:pPr>
         <w:pStyle w:val="2"/>
@@ -6197,7 +7472,7 @@
     <w:lsdException w:qFormat="1" w:unhideWhenUsed="0" w:uiPriority="10" w:semiHidden="0" w:name="Title"/>
     <w:lsdException w:uiPriority="99" w:name="Closing"/>
     <w:lsdException w:uiPriority="99" w:name="Signature"/>
-    <w:lsdException w:uiPriority="1" w:name="Default Paragraph Font"/>
+    <w:lsdException w:qFormat="1" w:uiPriority="1" w:semiHidden="0" w:name="Default Paragraph Font"/>
     <w:lsdException w:uiPriority="99" w:name="Body Text"/>
     <w:lsdException w:uiPriority="99" w:name="Body Text Indent"/>
     <w:lsdException w:uiPriority="99" w:name="List Continue"/>
@@ -6235,7 +7510,7 @@
     <w:lsdException w:uiPriority="99" w:name="HTML Sample"/>
     <w:lsdException w:uiPriority="99" w:name="HTML Typewriter"/>
     <w:lsdException w:uiPriority="99" w:name="HTML Variable"/>
-    <w:lsdException w:uiPriority="99" w:name="Normal Table"/>
+    <w:lsdException w:qFormat="1" w:uiPriority="99" w:semiHidden="0" w:name="Normal Table"/>
     <w:lsdException w:uiPriority="99" w:name="annotation subject"/>
     <w:lsdException w:uiPriority="99" w:name="Table Simple 1"/>
     <w:lsdException w:uiPriority="99" w:name="Table Simple 2"/>
@@ -6463,11 +7738,13 @@
   <w:style w:type="character" w:default="1" w:styleId="5">
     <w:name w:val="Default Paragraph Font"/>
     <w:unhideWhenUsed/>
+    <w:qFormat/>
     <w:uiPriority w:val="1"/>
   </w:style>
   <w:style w:type="table" w:default="1" w:styleId="6">
     <w:name w:val="Normal Table"/>
     <w:unhideWhenUsed/>
+    <w:qFormat/>
     <w:uiPriority w:val="99"/>
     <w:tblPr>
       <w:tblLayout w:type="fixed"/>
@@ -6496,6 +7773,7 @@
     <w:name w:val="标题 2 Char"/>
     <w:basedOn w:val="5"/>
     <w:link w:val="3"/>
+    <w:qFormat/>
     <w:uiPriority w:val="9"/>
     <w:rPr>
       <w:rFonts w:asciiTheme="majorHAnsi" w:hAnsiTheme="majorHAnsi" w:eastAsiaTheme="majorEastAsia" w:cstheme="majorBidi"/>
@@ -6509,6 +7787,7 @@
     <w:name w:val="标题 3 Char"/>
     <w:basedOn w:val="5"/>
     <w:link w:val="4"/>
+    <w:qFormat/>
     <w:uiPriority w:val="9"/>
     <w:rPr>
       <w:b/>

</xml_diff>